<commit_message>
Christianes Part Projektbericht, Erster Stand
</commit_message>
<xml_diff>
--- a/docs/Projektbericht/Christiane/Webengineering_Projektbericht_Rüffer_Vorwerk_Withöft_Zolkin.docx
+++ b/docs/Projektbericht/Christiane/Webengineering_Projektbericht_Rüffer_Vorwerk_Withöft_Zolkin.docx
@@ -1,6 +1,6 @@
 
 <file path=word/document.xml><?xml version="1.0" encoding="utf-8"?>
-<w:document xmlns:wpc="http://schemas.microsoft.com/office/word/2010/wordprocessingCanvas" xmlns:cx="http://schemas.microsoft.com/office/drawing/2014/chartex" xmlns:cx1="http://schemas.microsoft.com/office/drawing/2015/9/8/chartex" xmlns:cx2="http://schemas.microsoft.com/office/drawing/2015/10/21/chartex" xmlns:cx3="http://schemas.microsoft.com/office/drawing/2016/5/9/chartex" xmlns:cx4="http://schemas.microsoft.com/office/drawing/2016/5/10/chartex" xmlns:cx5="http://schemas.microsoft.com/office/drawing/2016/5/11/chartex" xmlns:cx6="http://schemas.microsoft.com/office/drawing/2016/5/12/chartex" xmlns:cx7="http://schemas.microsoft.com/office/drawing/2016/5/13/chartex" xmlns:cx8="http://schemas.microsoft.com/office/drawing/2016/5/14/chartex" xmlns:mc="http://schemas.openxmlformats.org/markup-compatibility/2006" xmlns:aink="http://schemas.microsoft.com/office/drawing/2016/ink" xmlns:am3d="http://schemas.microsoft.com/office/drawing/2017/model3d" xmlns:o="urn:schemas-microsoft-com:office:office" xmlns:r="http://schemas.openxmlformats.org/officeDocument/2006/relationships" xmlns:m="http://schemas.openxmlformats.org/officeDocument/2006/math" xmlns:v="urn:schemas-microsoft-com:vml" xmlns:wp14="http://schemas.microsoft.com/office/word/2010/wordprocessingDrawing" xmlns:wp="http://schemas.openxmlformats.org/drawingml/2006/wordprocessingDrawing" xmlns:w10="urn:schemas-microsoft-com:office:word" xmlns:w="http://schemas.openxmlformats.org/wordprocessingml/2006/main" xmlns:w14="http://schemas.microsoft.com/office/word/2010/wordml" xmlns:w15="http://schemas.microsoft.com/office/word/2012/wordml" xmlns:w16cid="http://schemas.microsoft.com/office/word/2016/wordml/cid" xmlns:w16se="http://schemas.microsoft.com/office/word/2015/wordml/symex" xmlns:wpg="http://schemas.microsoft.com/office/word/2010/wordprocessingGroup" xmlns:wpi="http://schemas.microsoft.com/office/word/2010/wordprocessingInk" xmlns:wne="http://schemas.microsoft.com/office/word/2006/wordml" xmlns:wps="http://schemas.microsoft.com/office/word/2010/wordprocessingShape" mc:Ignorable="w14 w15 w16se w16cid wp14">
+<w:document xmlns:wpc="http://schemas.microsoft.com/office/word/2010/wordprocessingCanvas" xmlns:mc="http://schemas.openxmlformats.org/markup-compatibility/2006" xmlns:o="urn:schemas-microsoft-com:office:office" xmlns:r="http://schemas.openxmlformats.org/officeDocument/2006/relationships" xmlns:m="http://schemas.openxmlformats.org/officeDocument/2006/math" xmlns:v="urn:schemas-microsoft-com:vml" xmlns:wp14="http://schemas.microsoft.com/office/word/2010/wordprocessingDrawing" xmlns:wp="http://schemas.openxmlformats.org/drawingml/2006/wordprocessingDrawing" xmlns:w10="urn:schemas-microsoft-com:office:word" xmlns:w="http://schemas.openxmlformats.org/wordprocessingml/2006/main" xmlns:w14="http://schemas.microsoft.com/office/word/2010/wordml" xmlns:w15="http://schemas.microsoft.com/office/word/2012/wordml" xmlns:wpg="http://schemas.microsoft.com/office/word/2010/wordprocessingGroup" xmlns:wpi="http://schemas.microsoft.com/office/word/2010/wordprocessingInk" xmlns:wne="http://schemas.microsoft.com/office/word/2006/wordml" xmlns:wps="http://schemas.microsoft.com/office/word/2010/wordprocessingShape" mc:Ignorable="w14 w15 wp14">
   <w:body>
     <w:p>
       <w:pPr>
@@ -51,6 +51,7 @@
         <w:rPr>
           <w:rFonts w:ascii="Arial" w:hAnsi="Arial" w:cs="Arial"/>
           <w:noProof/>
+          <w:lang w:eastAsia="de-DE"/>
         </w:rPr>
         <w:drawing>
           <wp:anchor distT="0" distB="0" distL="114300" distR="114300" simplePos="0" relativeHeight="251658240" behindDoc="1" locked="0" layoutInCell="1" allowOverlap="1" wp14:anchorId="49AE939C" wp14:editId="770A26AC">
@@ -188,6 +189,7 @@
           <w:sz w:val="28"/>
         </w:rPr>
       </w:pPr>
+      <w:proofErr w:type="spellStart"/>
       <w:r>
         <w:rPr>
           <w:rFonts w:ascii="Arial" w:hAnsi="Arial" w:cs="Arial"/>
@@ -196,6 +198,7 @@
         </w:rPr>
         <w:t>SmartMonitoring</w:t>
       </w:r>
+      <w:proofErr w:type="spellEnd"/>
       <w:r>
         <w:rPr>
           <w:rFonts w:ascii="Arial" w:hAnsi="Arial" w:cs="Arial"/>
@@ -270,7 +273,7 @@
     </w:p>
     <w:tbl>
       <w:tblPr>
-        <w:tblStyle w:val="TableGrid"/>
+        <w:tblStyle w:val="Tabellenraster"/>
         <w:tblW w:w="0" w:type="auto"/>
         <w:tblBorders>
           <w:top w:val="none" w:sz="0" w:space="0" w:color="auto"/>
@@ -313,8 +316,19 @@
                 <w:sz w:val="20"/>
                 <w:szCs w:val="20"/>
               </w:rPr>
-              <w:t>Hannes Rüffer</w:t>
-            </w:r>
+              <w:t xml:space="preserve">Hannes </w:t>
+            </w:r>
+            <w:proofErr w:type="spellStart"/>
+            <w:r>
+              <w:rPr>
+                <w:rFonts w:ascii="Arial" w:hAnsi="Arial" w:cs="Arial"/>
+                <w:color w:val="000000" w:themeColor="text1"/>
+                <w:sz w:val="20"/>
+                <w:szCs w:val="20"/>
+              </w:rPr>
+              <w:t>Rüffer</w:t>
+            </w:r>
+            <w:proofErr w:type="spellEnd"/>
           </w:p>
           <w:p>
             <w:pPr>
@@ -548,8 +562,19 @@
                 <w:sz w:val="20"/>
                 <w:szCs w:val="20"/>
               </w:rPr>
-              <w:t>Moritz Pit Withöft</w:t>
-            </w:r>
+              <w:t xml:space="preserve">Moritz Pit </w:t>
+            </w:r>
+            <w:proofErr w:type="spellStart"/>
+            <w:r>
+              <w:rPr>
+                <w:rFonts w:ascii="Arial" w:hAnsi="Arial" w:cs="Arial"/>
+                <w:color w:val="000000" w:themeColor="text1"/>
+                <w:sz w:val="20"/>
+                <w:szCs w:val="20"/>
+              </w:rPr>
+              <w:t>Withöft</w:t>
+            </w:r>
+            <w:proofErr w:type="spellEnd"/>
           </w:p>
           <w:p>
             <w:pPr>
@@ -959,24 +984,44 @@
           <w:sz w:val="24"/>
           <w:szCs w:val="26"/>
         </w:rPr>
-        <w:t>Cem Basoglu</w:t>
-      </w:r>
-    </w:p>
-    <w:p>
-      <w:pPr>
-        <w:spacing w:after="0" w:line="240" w:lineRule="auto"/>
-        <w:rPr>
-          <w:rFonts w:ascii="Arial" w:hAnsi="Arial" w:cs="Arial"/>
-        </w:rPr>
-      </w:pPr>
+        <w:t xml:space="preserve">Cem </w:t>
+      </w:r>
+      <w:proofErr w:type="spellStart"/>
       <w:r>
         <w:rPr>
           <w:rFonts w:ascii="Arial" w:hAnsi="Arial" w:cs="Arial"/>
           <w:sz w:val="24"/>
           <w:szCs w:val="26"/>
         </w:rPr>
-        <w:t>Florian Fehring</w:t>
-      </w:r>
+        <w:t>Basoglu</w:t>
+      </w:r>
+      <w:proofErr w:type="spellEnd"/>
+    </w:p>
+    <w:p>
+      <w:pPr>
+        <w:spacing w:after="0" w:line="240" w:lineRule="auto"/>
+        <w:rPr>
+          <w:rFonts w:ascii="Arial" w:hAnsi="Arial" w:cs="Arial"/>
+        </w:rPr>
+      </w:pPr>
+      <w:r>
+        <w:rPr>
+          <w:rFonts w:ascii="Arial" w:hAnsi="Arial" w:cs="Arial"/>
+          <w:sz w:val="24"/>
+          <w:szCs w:val="26"/>
+        </w:rPr>
+        <w:t xml:space="preserve">Florian </w:t>
+      </w:r>
+      <w:proofErr w:type="spellStart"/>
+      <w:r>
+        <w:rPr>
+          <w:rFonts w:ascii="Arial" w:hAnsi="Arial" w:cs="Arial"/>
+          <w:sz w:val="24"/>
+          <w:szCs w:val="26"/>
+        </w:rPr>
+        <w:t>Fehring</w:t>
+      </w:r>
+      <w:proofErr w:type="spellEnd"/>
     </w:p>
     <w:p>
       <w:pPr>
@@ -1039,21 +1084,23 @@
       <w:sdtContent>
         <w:p>
           <w:pPr>
-            <w:pStyle w:val="TOCHeading"/>
+            <w:pStyle w:val="Inhaltsverzeichnisberschrift"/>
             <w:rPr>
               <w:lang w:val="en-NZ"/>
             </w:rPr>
           </w:pPr>
+          <w:proofErr w:type="spellStart"/>
           <w:r>
             <w:rPr>
               <w:lang w:val="en-NZ"/>
             </w:rPr>
             <w:t>Inhaltsverzeichnis</w:t>
           </w:r>
+          <w:proofErr w:type="spellEnd"/>
         </w:p>
         <w:p>
           <w:pPr>
-            <w:pStyle w:val="TOC1"/>
+            <w:pStyle w:val="Verzeichnis1"/>
             <w:tabs>
               <w:tab w:val="left" w:pos="440"/>
               <w:tab w:val="right" w:leader="dot" w:pos="8777"/>
@@ -1153,7 +1200,7 @@
         </w:p>
         <w:p>
           <w:pPr>
-            <w:pStyle w:val="TOC2"/>
+            <w:pStyle w:val="Verzeichnis2"/>
             <w:tabs>
               <w:tab w:val="left" w:pos="880"/>
               <w:tab w:val="right" w:leader="dot" w:pos="8777"/>
@@ -1241,7 +1288,7 @@
         </w:p>
         <w:p>
           <w:pPr>
-            <w:pStyle w:val="TOC2"/>
+            <w:pStyle w:val="Verzeichnis2"/>
             <w:tabs>
               <w:tab w:val="left" w:pos="880"/>
               <w:tab w:val="right" w:leader="dot" w:pos="8777"/>
@@ -1329,7 +1376,7 @@
         </w:p>
         <w:p>
           <w:pPr>
-            <w:pStyle w:val="TOC1"/>
+            <w:pStyle w:val="Verzeichnis1"/>
             <w:tabs>
               <w:tab w:val="left" w:pos="440"/>
               <w:tab w:val="right" w:leader="dot" w:pos="8777"/>
@@ -1417,7 +1464,7 @@
         </w:p>
         <w:p>
           <w:pPr>
-            <w:pStyle w:val="TOC2"/>
+            <w:pStyle w:val="Verzeichnis2"/>
             <w:tabs>
               <w:tab w:val="left" w:pos="880"/>
               <w:tab w:val="right" w:leader="dot" w:pos="8777"/>
@@ -1505,7 +1552,7 @@
         </w:p>
         <w:p>
           <w:pPr>
-            <w:pStyle w:val="TOC2"/>
+            <w:pStyle w:val="Verzeichnis2"/>
             <w:tabs>
               <w:tab w:val="left" w:pos="880"/>
               <w:tab w:val="right" w:leader="dot" w:pos="8777"/>
@@ -1591,7 +1638,7 @@
         </w:p>
         <w:p>
           <w:pPr>
-            <w:pStyle w:val="TOC1"/>
+            <w:pStyle w:val="Verzeichnis1"/>
             <w:tabs>
               <w:tab w:val="left" w:pos="440"/>
               <w:tab w:val="right" w:leader="dot" w:pos="8777"/>
@@ -1679,7 +1726,7 @@
         </w:p>
         <w:p>
           <w:pPr>
-            <w:pStyle w:val="TOC1"/>
+            <w:pStyle w:val="Verzeichnis1"/>
             <w:tabs>
               <w:tab w:val="left" w:pos="440"/>
               <w:tab w:val="right" w:leader="dot" w:pos="8777"/>
@@ -1767,7 +1814,7 @@
         </w:p>
         <w:p>
           <w:pPr>
-            <w:pStyle w:val="TOC1"/>
+            <w:pStyle w:val="Verzeichnis1"/>
             <w:tabs>
               <w:tab w:val="left" w:pos="440"/>
               <w:tab w:val="right" w:leader="dot" w:pos="8777"/>
@@ -1855,7 +1902,7 @@
         </w:p>
         <w:p>
           <w:pPr>
-            <w:pStyle w:val="TOC1"/>
+            <w:pStyle w:val="Verzeichnis1"/>
             <w:tabs>
               <w:tab w:val="left" w:pos="440"/>
               <w:tab w:val="right" w:leader="dot" w:pos="8777"/>
@@ -1943,7 +1990,7 @@
         </w:p>
         <w:p>
           <w:pPr>
-            <w:pStyle w:val="TOC2"/>
+            <w:pStyle w:val="Verzeichnis2"/>
             <w:tabs>
               <w:tab w:val="left" w:pos="880"/>
               <w:tab w:val="right" w:leader="dot" w:pos="8777"/>
@@ -2031,7 +2078,7 @@
         </w:p>
         <w:p>
           <w:pPr>
-            <w:pStyle w:val="TOC2"/>
+            <w:pStyle w:val="Verzeichnis2"/>
             <w:tabs>
               <w:tab w:val="left" w:pos="880"/>
               <w:tab w:val="right" w:leader="dot" w:pos="8777"/>
@@ -2119,7 +2166,7 @@
         </w:p>
         <w:p>
           <w:pPr>
-            <w:pStyle w:val="TOC1"/>
+            <w:pStyle w:val="Verzeichnis1"/>
             <w:tabs>
               <w:tab w:val="left" w:pos="440"/>
               <w:tab w:val="right" w:leader="dot" w:pos="8777"/>
@@ -2207,7 +2254,7 @@
         </w:p>
         <w:p>
           <w:pPr>
-            <w:pStyle w:val="TOC2"/>
+            <w:pStyle w:val="Verzeichnis2"/>
             <w:tabs>
               <w:tab w:val="left" w:pos="880"/>
               <w:tab w:val="right" w:leader="dot" w:pos="8777"/>
@@ -2295,7 +2342,7 @@
         </w:p>
         <w:p>
           <w:pPr>
-            <w:pStyle w:val="TOC2"/>
+            <w:pStyle w:val="Verzeichnis2"/>
             <w:tabs>
               <w:tab w:val="left" w:pos="880"/>
               <w:tab w:val="right" w:leader="dot" w:pos="8777"/>
@@ -2383,7 +2430,7 @@
         </w:p>
         <w:p>
           <w:pPr>
-            <w:pStyle w:val="TOC1"/>
+            <w:pStyle w:val="Verzeichnis1"/>
             <w:tabs>
               <w:tab w:val="left" w:pos="440"/>
               <w:tab w:val="right" w:leader="dot" w:pos="8777"/>
@@ -2471,7 +2518,7 @@
         </w:p>
         <w:p>
           <w:pPr>
-            <w:pStyle w:val="TOC1"/>
+            <w:pStyle w:val="Verzeichnis1"/>
             <w:tabs>
               <w:tab w:val="left" w:pos="440"/>
               <w:tab w:val="right" w:leader="dot" w:pos="8777"/>
@@ -2576,7 +2623,7 @@
     </w:sdt>
     <w:p>
       <w:pPr>
-        <w:pStyle w:val="Heading1"/>
+        <w:pStyle w:val="berschrift1"/>
         <w:rPr>
           <w:lang w:val="en-NZ"/>
         </w:rPr>
@@ -2592,7 +2639,7 @@
     </w:p>
     <w:p>
       <w:pPr>
-        <w:pStyle w:val="Heading1"/>
+        <w:pStyle w:val="berschrift1"/>
         <w:rPr>
           <w:lang w:val="en-NZ"/>
         </w:rPr>
@@ -2603,9 +2650,17 @@
           <w:lang w:val="en-NZ"/>
         </w:rPr>
         <w:lastRenderedPageBreak/>
-        <w:t>Motivation und Themenbeschreibung</w:t>
+        <w:t xml:space="preserve">Motivation und </w:t>
+      </w:r>
+      <w:proofErr w:type="spellStart"/>
+      <w:r>
+        <w:rPr>
+          <w:lang w:val="en-NZ"/>
+        </w:rPr>
+        <w:t>Themenbeschreibung</w:t>
       </w:r>
       <w:bookmarkEnd w:id="0"/>
+      <w:proofErr w:type="spellEnd"/>
     </w:p>
     <w:p>
       <w:pPr>
@@ -2622,7 +2677,7 @@
     </w:p>
     <w:p>
       <w:pPr>
-        <w:pStyle w:val="Heading2"/>
+        <w:pStyle w:val="berschrift2"/>
         <w:rPr>
           <w:lang w:val="en-NZ"/>
         </w:rPr>
@@ -2645,12 +2700,13 @@
     </w:p>
     <w:p>
       <w:pPr>
-        <w:pStyle w:val="Heading2"/>
+        <w:pStyle w:val="berschrift2"/>
         <w:rPr>
           <w:lang w:val="en-NZ"/>
         </w:rPr>
       </w:pPr>
       <w:bookmarkStart w:id="2" w:name="_Toc30585857"/>
+      <w:proofErr w:type="spellStart"/>
       <w:r>
         <w:rPr>
           <w:lang w:val="en-NZ"/>
@@ -2658,89 +2714,350 @@
         <w:t>Themenbeschreibung</w:t>
       </w:r>
       <w:bookmarkEnd w:id="2"/>
-    </w:p>
-    <w:p>
-      <w:pPr>
-        <w:rPr>
-          <w:lang w:val="en-NZ"/>
-        </w:rPr>
-      </w:pPr>
-    </w:p>
-    <w:p>
-      <w:pPr>
-        <w:pStyle w:val="Heading1"/>
+      <w:proofErr w:type="spellEnd"/>
+    </w:p>
+    <w:p>
+      <w:pPr>
+        <w:rPr>
+          <w:lang w:val="en-NZ"/>
+        </w:rPr>
+      </w:pPr>
+    </w:p>
+    <w:p>
+      <w:pPr>
+        <w:rPr>
+          <w:lang w:val="en-NZ"/>
+        </w:rPr>
+      </w:pPr>
+    </w:p>
+    <w:p>
+      <w:pPr>
+        <w:rPr>
+          <w:lang w:val="en-NZ"/>
+        </w:rPr>
+      </w:pPr>
+    </w:p>
+    <w:p>
+      <w:pPr>
+        <w:rPr>
+          <w:lang w:val="en-NZ"/>
+        </w:rPr>
+      </w:pPr>
+    </w:p>
+    <w:p>
+      <w:pPr>
+        <w:rPr>
+          <w:lang w:val="en-NZ"/>
+        </w:rPr>
+      </w:pPr>
+    </w:p>
+    <w:p>
+      <w:pPr>
+        <w:rPr>
+          <w:lang w:val="en-NZ"/>
+        </w:rPr>
+      </w:pPr>
+    </w:p>
+    <w:p>
+      <w:pPr>
+        <w:rPr>
+          <w:lang w:val="en-NZ"/>
+        </w:rPr>
+      </w:pPr>
+    </w:p>
+    <w:p>
+      <w:pPr>
+        <w:rPr>
+          <w:lang w:val="en-NZ"/>
+        </w:rPr>
+      </w:pPr>
+    </w:p>
+    <w:p>
+      <w:pPr>
+        <w:rPr>
+          <w:lang w:val="en-NZ"/>
+        </w:rPr>
+      </w:pPr>
+    </w:p>
+    <w:p>
+      <w:pPr>
+        <w:rPr>
+          <w:lang w:val="en-NZ"/>
+        </w:rPr>
+      </w:pPr>
+    </w:p>
+    <w:p>
+      <w:pPr>
+        <w:rPr>
+          <w:lang w:val="en-NZ"/>
+        </w:rPr>
+      </w:pPr>
+    </w:p>
+    <w:p>
+      <w:pPr>
+        <w:rPr>
+          <w:lang w:val="en-NZ"/>
+        </w:rPr>
+      </w:pPr>
+    </w:p>
+    <w:p>
+      <w:pPr>
+        <w:rPr>
+          <w:lang w:val="en-NZ"/>
+        </w:rPr>
+      </w:pPr>
+    </w:p>
+    <w:p>
+      <w:pPr>
+        <w:rPr>
+          <w:lang w:val="en-NZ"/>
+        </w:rPr>
+      </w:pPr>
+    </w:p>
+    <w:p>
+      <w:pPr>
+        <w:rPr>
+          <w:lang w:val="en-NZ"/>
+        </w:rPr>
+      </w:pPr>
+    </w:p>
+    <w:p>
+      <w:pPr>
+        <w:rPr>
+          <w:lang w:val="en-NZ"/>
+        </w:rPr>
+      </w:pPr>
+    </w:p>
+    <w:p>
+      <w:pPr>
+        <w:rPr>
+          <w:lang w:val="en-NZ"/>
+        </w:rPr>
+      </w:pPr>
+    </w:p>
+    <w:p>
+      <w:pPr>
+        <w:rPr>
+          <w:lang w:val="en-NZ"/>
+        </w:rPr>
+      </w:pPr>
+    </w:p>
+    <w:p>
+      <w:pPr>
+        <w:rPr>
+          <w:lang w:val="en-NZ"/>
+        </w:rPr>
+      </w:pPr>
+    </w:p>
+    <w:p>
+      <w:pPr>
+        <w:rPr>
+          <w:lang w:val="en-NZ"/>
+        </w:rPr>
+      </w:pPr>
+    </w:p>
+    <w:p>
+      <w:pPr>
+        <w:rPr>
+          <w:lang w:val="en-NZ"/>
+        </w:rPr>
+      </w:pPr>
+    </w:p>
+    <w:p>
+      <w:pPr>
+        <w:pStyle w:val="berschrift1"/>
         <w:rPr>
           <w:lang w:val="en-NZ"/>
         </w:rPr>
       </w:pPr>
       <w:bookmarkStart w:id="3" w:name="_Toc30585858"/>
-      <w:r>
-        <w:rPr>
-          <w:lang w:val="en-NZ"/>
-        </w:rPr>
-        <w:t>Vorstellung der Gruppenmitglieder</w:t>
+      <w:proofErr w:type="spellStart"/>
+      <w:r>
+        <w:rPr>
+          <w:lang w:val="en-NZ"/>
+        </w:rPr>
+        <w:lastRenderedPageBreak/>
+        <w:t>Vorstellung</w:t>
+      </w:r>
+      <w:proofErr w:type="spellEnd"/>
+      <w:r>
+        <w:rPr>
+          <w:lang w:val="en-NZ"/>
+        </w:rPr>
+        <w:t xml:space="preserve"> der </w:t>
+      </w:r>
+      <w:proofErr w:type="spellStart"/>
+      <w:r>
+        <w:rPr>
+          <w:lang w:val="en-NZ"/>
+        </w:rPr>
+        <w:t>Gruppenmitglieder</w:t>
       </w:r>
       <w:bookmarkEnd w:id="3"/>
-    </w:p>
-    <w:p>
-      <w:pPr>
-        <w:rPr>
-          <w:lang w:val="en-NZ"/>
-        </w:rPr>
-      </w:pPr>
-      <w:r>
-        <w:rPr>
-          <w:lang w:val="en-NZ"/>
-        </w:rPr>
-        <w:t>Christiane</w:t>
-      </w:r>
-    </w:p>
-    <w:p>
-      <w:pPr>
-        <w:pStyle w:val="Heading2"/>
+      <w:proofErr w:type="spellEnd"/>
+    </w:p>
+    <w:p>
+      <w:pPr>
+        <w:pStyle w:val="berschrift2"/>
         <w:rPr>
           <w:lang w:val="en-NZ"/>
         </w:rPr>
       </w:pPr>
       <w:bookmarkStart w:id="4" w:name="_Toc30585859"/>
-      <w:r>
-        <w:rPr>
-          <w:lang w:val="en-NZ"/>
-        </w:rPr>
-        <w:t>Vorstellung der Gruppenmitglieder</w:t>
+      <w:proofErr w:type="spellStart"/>
+      <w:r>
+        <w:rPr>
+          <w:lang w:val="en-NZ"/>
+        </w:rPr>
+        <w:t>Vorstellung</w:t>
+      </w:r>
+      <w:proofErr w:type="spellEnd"/>
+      <w:r>
+        <w:rPr>
+          <w:lang w:val="en-NZ"/>
+        </w:rPr>
+        <w:t xml:space="preserve"> der </w:t>
+      </w:r>
+      <w:proofErr w:type="spellStart"/>
+      <w:r>
+        <w:rPr>
+          <w:lang w:val="en-NZ"/>
+        </w:rPr>
+        <w:t>Gruppenmitglieder</w:t>
       </w:r>
       <w:bookmarkEnd w:id="4"/>
-    </w:p>
-    <w:p>
-      <w:r>
-        <w:t>Hier noch nicht auf d</w:t>
-      </w:r>
-      <w:r>
-        <w:t xml:space="preserve">eren Aufgaben </w:t>
-      </w:r>
-      <w:r>
-        <w:t>eingehen,</w:t>
-      </w:r>
-      <w:r>
-        <w:t xml:space="preserve"> sondern allgemein vorstellen (z.B. seit wann an der FH, Interessen im Bereich Informatik, Stärken etc.)</w:t>
+      <w:proofErr w:type="spellEnd"/>
+    </w:p>
+    <w:p>
+      <w:r>
+        <w:t>In unserem Projektteam waren vier Mitglieder beteiligt</w:t>
+      </w:r>
+      <w:r>
+        <w:t xml:space="preserve"> – Hannes </w:t>
+      </w:r>
+      <w:proofErr w:type="spellStart"/>
+      <w:r>
+        <w:t>Rüffer</w:t>
+      </w:r>
+      <w:proofErr w:type="spellEnd"/>
+      <w:r>
+        <w:t xml:space="preserve">, Moritz </w:t>
+      </w:r>
+      <w:proofErr w:type="spellStart"/>
+      <w:r>
+        <w:t>Withöft</w:t>
+      </w:r>
+      <w:proofErr w:type="spellEnd"/>
+      <w:r>
+        <w:t>, Michelle Vorwerk und Christiane Zolkin</w:t>
+      </w:r>
+      <w:r>
+        <w:t>. Jedes Teammitglied hat im Wintersemester 2017 mit dem Informatik Studium begonnen.</w:t>
+      </w:r>
+    </w:p>
+    <w:p>
+      <w:r>
+        <w:t xml:space="preserve">Zum einen Hannes </w:t>
+      </w:r>
+      <w:proofErr w:type="spellStart"/>
+      <w:r>
+        <w:t>Rüffer</w:t>
+      </w:r>
+      <w:proofErr w:type="spellEnd"/>
+      <w:r>
+        <w:t>, der ein gutes technisches Verständnis mit sich bringt, aber auch ein außerordentliches Gedächtnis hat und nicht vor Arbeit zurückscheut.</w:t>
+      </w:r>
+      <w:r>
+        <w:t xml:space="preserve"> Durch seine Arbeitsmoral ist er ein guter Helfer und Problemlöser und seine Stärke liegt darin, das Projekt auch bei Schwierigkeiten voranzutreiben.</w:t>
+      </w:r>
+    </w:p>
+    <w:p>
+      <w:r>
+        <w:t xml:space="preserve">Moritz </w:t>
+      </w:r>
+      <w:proofErr w:type="spellStart"/>
+      <w:r>
+        <w:t>W</w:t>
+      </w:r>
+      <w:r>
+        <w:t>ithöft</w:t>
+      </w:r>
+      <w:proofErr w:type="spellEnd"/>
+      <w:r>
+        <w:t xml:space="preserve"> ist ebenfalls ein sehr motivierter Mitarbeiter und Projektleiter. Seine Stärke besteht in seiner Zuverlässigkeit, aufgetragene Aufgaben effektiv zu bewältigen. Durch seinen Nebenberuf durfte er bereits Erfahrungen im Bereich Webengineering sammeln, und konnte dies in diesem Projekt gut einsetzen.</w:t>
+      </w:r>
+    </w:p>
+    <w:p>
+      <w:r>
+        <w:t xml:space="preserve">Auch Michelle Vorwerk konnte bereits durch beruflicher Erfahrung viel zum Projekt beitragen. Durch kreieren von Weboberflächen hat sie ein Auge für Ästhetik und Pragmatik von Webseiten entwickelt, was sehr hilfreich für </w:t>
+      </w:r>
+      <w:r>
+        <w:t xml:space="preserve">die Projektentwicklung war. </w:t>
+      </w:r>
+    </w:p>
+    <w:p>
+      <w:r>
+        <w:t xml:space="preserve">Christiane Zolkin </w:t>
+      </w:r>
+    </w:p>
+    <w:p>
+      <w:pPr>
+        <w:pStyle w:val="berschrift2"/>
+      </w:pPr>
+      <w:bookmarkStart w:id="5" w:name="_Toc30585860"/>
+      <w:r>
+        <w:t>Aufgabenverteilung im Team</w:t>
+      </w:r>
+      <w:bookmarkEnd w:id="5"/>
+    </w:p>
+    <w:p>
+      <w:r>
+        <w:t>Durch die Stärken, Schwächen und individuellen Eigenschaften aller Teammitglieder, konnten wir die Rollen innerhalb des Projektes gut einteilen.</w:t>
+      </w:r>
+    </w:p>
+    <w:p>
+      <w:r>
+        <w:t>Projektleiterrolle und Dokumentationsman</w:t>
+      </w:r>
+      <w:r>
+        <w:t>a</w:t>
+      </w:r>
+      <w:r>
+        <w:t xml:space="preserve">ger </w:t>
+      </w:r>
+      <w:r>
+        <w:t xml:space="preserve">wurde an Moritz </w:t>
+      </w:r>
+      <w:proofErr w:type="spellStart"/>
+      <w:r>
+        <w:t>Withöft</w:t>
+      </w:r>
+      <w:proofErr w:type="spellEnd"/>
+      <w:r>
+        <w:t xml:space="preserve"> übergeben, aufgrund seiner Zuverlässigkeit, Motivation und Sprachbegabung. </w:t>
+      </w:r>
+    </w:p>
+    <w:p>
+      <w:r>
+        <w:t>Schnittstellenmanager war Michelle Vorwerk.</w:t>
+      </w:r>
+    </w:p>
+    <w:p>
+      <w:r>
+        <w:t>Da das Projekt sehr Frontend-orientiert war, entwickelten Moritz, Michelle und Christiane gemeinsam an diesen Teilbereich.</w:t>
+      </w:r>
+    </w:p>
+    <w:p>
+      <w:r>
+        <w:t>Das Backend war auch sehr arbeitsintensiv, aber durch Hannes gutes Verständnis für diesen Bereich, konnte er diese Aufgabe gut übernehmen.</w:t>
+      </w:r>
+    </w:p>
+    <w:p>
+      <w:r>
+        <w:t>Alles in allem herrschte aber eine gute Gruppendynamik, und die Rollenverteilung innerhalb des Projektes war nicht statisch, sondern eher interaktiv, wodurch viele Probleme gelöst werden konnten, indem man sich einander helfen konnte.</w:t>
       </w:r>
     </w:p>
     <w:p/>
-    <w:p>
-      <w:pPr>
-        <w:pStyle w:val="Heading2"/>
-      </w:pPr>
-      <w:bookmarkStart w:id="5" w:name="_Toc30585860"/>
-      <w:r>
-        <w:t>Aufgabenverteilung im Team</w:t>
-      </w:r>
-      <w:bookmarkEnd w:id="5"/>
-    </w:p>
-    <w:p>
-      <w:r>
-        <w:t>Hier die Gruppenmitglieder auf das Projekt beziehen und deren Rollen im Projekt erläutern.</w:t>
-      </w:r>
-    </w:p>
     <w:p>
       <w:pPr>
         <w:spacing w:after="0" w:line="240" w:lineRule="auto"/>
@@ -2785,89 +3102,310 @@
     </w:p>
     <w:p>
       <w:pPr>
-        <w:pStyle w:val="Heading1"/>
-        <w:rPr>
-          <w:lang w:val="en-NZ"/>
-        </w:rPr>
+        <w:pStyle w:val="berschrift1"/>
       </w:pPr>
       <w:bookmarkStart w:id="6" w:name="_Toc30585861"/>
       <w:r>
-        <w:rPr>
-          <w:lang w:val="en-NZ"/>
-        </w:rPr>
         <w:lastRenderedPageBreak/>
         <w:t>Theoretische  Grundlagen</w:t>
       </w:r>
       <w:bookmarkEnd w:id="6"/>
     </w:p>
     <w:p>
-      <w:pPr>
-        <w:rPr>
-          <w:lang w:val="en-NZ"/>
-        </w:rPr>
-      </w:pPr>
-      <w:r>
-        <w:rPr>
-          <w:lang w:val="en-NZ"/>
-        </w:rPr>
+      <w:r>
         <w:t>Hannes</w:t>
       </w:r>
     </w:p>
     <w:p>
       <w:pPr>
-        <w:pStyle w:val="Heading1"/>
-        <w:rPr>
-          <w:lang w:val="en-NZ"/>
-        </w:rPr>
+        <w:pStyle w:val="berschrift1"/>
       </w:pPr>
       <w:bookmarkStart w:id="7" w:name="_Toc30585862"/>
       <w:r>
         <w:rPr>
-          <w:lang w:val="en-NZ"/>
-        </w:rPr>
+          <w:noProof/>
+        </w:rPr>
+        <mc:AlternateContent>
+          <mc:Choice Requires="wps">
+            <w:drawing>
+              <wp:anchor distT="0" distB="0" distL="114300" distR="114300" simplePos="0" relativeHeight="251661312" behindDoc="0" locked="0" layoutInCell="1" allowOverlap="1" wp14:anchorId="05D09C1B" wp14:editId="03C0450A">
+                <wp:simplePos x="0" y="0"/>
+                <wp:positionH relativeFrom="page">
+                  <wp:align>right</wp:align>
+                </wp:positionH>
+                <wp:positionV relativeFrom="paragraph">
+                  <wp:posOffset>3855720</wp:posOffset>
+                </wp:positionV>
+                <wp:extent cx="7443470" cy="243840"/>
+                <wp:effectExtent l="0" t="0" r="5080" b="3810"/>
+                <wp:wrapThrough wrapText="bothSides">
+                  <wp:wrapPolygon edited="0">
+                    <wp:start x="0" y="0"/>
+                    <wp:lineTo x="0" y="20250"/>
+                    <wp:lineTo x="21559" y="20250"/>
+                    <wp:lineTo x="21559" y="0"/>
+                    <wp:lineTo x="0" y="0"/>
+                  </wp:wrapPolygon>
+                </wp:wrapThrough>
+                <wp:docPr id="5" name="Textfeld 5"/>
+                <wp:cNvGraphicFramePr/>
+                <a:graphic xmlns:a="http://schemas.openxmlformats.org/drawingml/2006/main">
+                  <a:graphicData uri="http://schemas.microsoft.com/office/word/2010/wordprocessingShape">
+                    <wps:wsp>
+                      <wps:cNvSpPr txBox="1"/>
+                      <wps:spPr>
+                        <a:xfrm>
+                          <a:off x="0" y="0"/>
+                          <a:ext cx="7443470" cy="243840"/>
+                        </a:xfrm>
+                        <a:prstGeom prst="rect">
+                          <a:avLst/>
+                        </a:prstGeom>
+                        <a:solidFill>
+                          <a:prstClr val="white"/>
+                        </a:solidFill>
+                        <a:ln>
+                          <a:noFill/>
+                        </a:ln>
+                        <a:effectLst/>
+                      </wps:spPr>
+                      <wps:txbx>
+                        <w:txbxContent>
+                          <w:p>
+                            <w:pPr>
+                              <w:pStyle w:val="Beschriftung"/>
+                              <w:rPr>
+                                <w:rFonts w:ascii="Cambria" w:eastAsia="Times New Roman" w:hAnsi="Cambria"/>
+                                <w:b/>
+                                <w:bCs/>
+                                <w:noProof/>
+                                <w:color w:val="365F91"/>
+                                <w:sz w:val="28"/>
+                                <w:szCs w:val="28"/>
+                              </w:rPr>
+                            </w:pPr>
+                            <w:r>
+                              <w:t xml:space="preserve">Abbildung </w:t>
+                            </w:r>
+                            <w:fldSimple w:instr=" SEQ Abbildung \* ARABIC ">
+                              <w:r>
+                                <w:rPr>
+                                  <w:noProof/>
+                                </w:rPr>
+                                <w:t>1</w:t>
+                              </w:r>
+                            </w:fldSimple>
+                          </w:p>
+                        </w:txbxContent>
+                      </wps:txbx>
+                      <wps:bodyPr rot="0" spcFirstLastPara="0" vertOverflow="overflow" horzOverflow="overflow" vert="horz" wrap="square" lIns="0" tIns="0" rIns="0" bIns="0" numCol="1" spcCol="0" rtlCol="0" fromWordArt="0" anchor="t" anchorCtr="0" forceAA="0" compatLnSpc="1">
+                        <a:prstTxWarp prst="textNoShape">
+                          <a:avLst/>
+                        </a:prstTxWarp>
+                        <a:noAutofit/>
+                      </wps:bodyPr>
+                    </wps:wsp>
+                  </a:graphicData>
+                </a:graphic>
+                <wp14:sizeRelH relativeFrom="margin">
+                  <wp14:pctWidth>0</wp14:pctWidth>
+                </wp14:sizeRelH>
+                <wp14:sizeRelV relativeFrom="margin">
+                  <wp14:pctHeight>0</wp14:pctHeight>
+                </wp14:sizeRelV>
+              </wp:anchor>
+            </w:drawing>
+          </mc:Choice>
+          <mc:Fallback>
+            <w:pict>
+              <v:shapetype w14:anchorId="05D09C1B" id="_x0000_t202" coordsize="21600,21600" o:spt="202" path="m,l,21600r21600,l21600,xe">
+                <v:stroke joinstyle="miter"/>
+                <v:path gradientshapeok="t" o:connecttype="rect"/>
+              </v:shapetype>
+              <v:shape id="Textfeld 5" o:spid="_x0000_s1026" type="#_x0000_t202" style="position:absolute;left:0;text-align:left;margin-left:534.9pt;margin-top:303.6pt;width:586.1pt;height:19.2pt;z-index:251661312;visibility:visible;mso-wrap-style:square;mso-width-percent:0;mso-height-percent:0;mso-wrap-distance-left:9pt;mso-wrap-distance-top:0;mso-wrap-distance-right:9pt;mso-wrap-distance-bottom:0;mso-position-horizontal:right;mso-position-horizontal-relative:page;mso-position-vertical:absolute;mso-position-vertical-relative:text;mso-width-percent:0;mso-height-percent:0;mso-width-relative:margin;mso-height-relative:margin;v-text-anchor:top" o:gfxdata="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" stroked="f">
+                <v:textbox inset="0,0,0,0">
+                  <w:txbxContent>
+                    <w:p>
+                      <w:pPr>
+                        <w:pStyle w:val="Beschriftung"/>
+                        <w:rPr>
+                          <w:rFonts w:ascii="Cambria" w:eastAsia="Times New Roman" w:hAnsi="Cambria"/>
+                          <w:b/>
+                          <w:bCs/>
+                          <w:noProof/>
+                          <w:color w:val="365F91"/>
+                          <w:sz w:val="28"/>
+                          <w:szCs w:val="28"/>
+                        </w:rPr>
+                      </w:pPr>
+                      <w:r>
+                        <w:t xml:space="preserve">Abbildung </w:t>
+                      </w:r>
+                      <w:fldSimple w:instr=" SEQ Abbildung \* ARABIC ">
+                        <w:r>
+                          <w:rPr>
+                            <w:noProof/>
+                          </w:rPr>
+                          <w:t>1</w:t>
+                        </w:r>
+                      </w:fldSimple>
+                    </w:p>
+                  </w:txbxContent>
+                </v:textbox>
+                <w10:wrap type="through" anchorx="page"/>
+              </v:shape>
+            </w:pict>
+          </mc:Fallback>
+        </mc:AlternateContent>
+      </w:r>
+      <w:r>
+        <w:rPr>
+          <w:noProof/>
+          <w:lang w:eastAsia="de-DE"/>
+        </w:rPr>
+        <w:drawing>
+          <wp:anchor distT="0" distB="0" distL="114300" distR="114300" simplePos="0" relativeHeight="251659264" behindDoc="0" locked="0" layoutInCell="1" allowOverlap="1" wp14:anchorId="146AECC2" wp14:editId="25DE3D3B">
+            <wp:simplePos x="0" y="0"/>
+            <wp:positionH relativeFrom="page">
+              <wp:align>right</wp:align>
+            </wp:positionH>
+            <wp:positionV relativeFrom="paragraph">
+              <wp:posOffset>518160</wp:posOffset>
+            </wp:positionV>
+            <wp:extent cx="7503795" cy="3251835"/>
+            <wp:effectExtent l="0" t="0" r="1905" b="5715"/>
+            <wp:wrapThrough wrapText="bothSides">
+              <wp:wrapPolygon edited="0">
+                <wp:start x="0" y="0"/>
+                <wp:lineTo x="0" y="21511"/>
+                <wp:lineTo x="21551" y="21511"/>
+                <wp:lineTo x="21551" y="0"/>
+                <wp:lineTo x="0" y="0"/>
+              </wp:wrapPolygon>
+            </wp:wrapThrough>
+            <wp:docPr id="1" name="Grafik 1" descr="C:\Users\Christiane Zolkin\AppData\Local\Microsoft\Windows\INetCache\Content.Word\UseCase_PVModul.png"/>
+            <wp:cNvGraphicFramePr>
+              <a:graphicFrameLocks xmlns:a="http://schemas.openxmlformats.org/drawingml/2006/main" noChangeAspect="1"/>
+            </wp:cNvGraphicFramePr>
+            <a:graphic xmlns:a="http://schemas.openxmlformats.org/drawingml/2006/main">
+              <a:graphicData uri="http://schemas.openxmlformats.org/drawingml/2006/picture">
+                <pic:pic xmlns:pic="http://schemas.openxmlformats.org/drawingml/2006/picture">
+                  <pic:nvPicPr>
+                    <pic:cNvPr id="0" name="Picture 3" descr="C:\Users\Christiane Zolkin\AppData\Local\Microsoft\Windows\INetCache\Content.Word\UseCase_PVModul.png"/>
+                    <pic:cNvPicPr>
+                      <a:picLocks noChangeAspect="1" noChangeArrowheads="1"/>
+                    </pic:cNvPicPr>
+                  </pic:nvPicPr>
+                  <pic:blipFill>
+                    <a:blip r:embed="rId10" cstate="print">
+                      <a:extLst>
+                        <a:ext uri="{28A0092B-C50C-407E-A947-70E740481C1C}">
+                          <a14:useLocalDpi xmlns:a14="http://schemas.microsoft.com/office/drawing/2010/main" val="0"/>
+                        </a:ext>
+                      </a:extLst>
+                    </a:blip>
+                    <a:srcRect/>
+                    <a:stretch>
+                      <a:fillRect/>
+                    </a:stretch>
+                  </pic:blipFill>
+                  <pic:spPr bwMode="auto">
+                    <a:xfrm>
+                      <a:off x="0" y="0"/>
+                      <a:ext cx="7503795" cy="3251835"/>
+                    </a:xfrm>
+                    <a:prstGeom prst="rect">
+                      <a:avLst/>
+                    </a:prstGeom>
+                    <a:noFill/>
+                    <a:ln>
+                      <a:noFill/>
+                    </a:ln>
+                  </pic:spPr>
+                </pic:pic>
+              </a:graphicData>
+            </a:graphic>
+            <wp14:sizeRelH relativeFrom="margin">
+              <wp14:pctWidth>0</wp14:pctWidth>
+            </wp14:sizeRelH>
+            <wp14:sizeRelV relativeFrom="margin">
+              <wp14:pctHeight>0</wp14:pctHeight>
+            </wp14:sizeRelV>
+          </wp:anchor>
+        </w:drawing>
+      </w:r>
+      <w:r>
         <w:t>Konzeptionelle Arbeiten</w:t>
       </w:r>
       <w:bookmarkEnd w:id="7"/>
     </w:p>
     <w:p>
-      <w:pPr>
-        <w:rPr>
-          <w:lang w:val="en-NZ"/>
-        </w:rPr>
-      </w:pPr>
-      <w:r>
-        <w:rPr>
-          <w:lang w:val="en-NZ"/>
-        </w:rPr>
-        <w:t>Alle</w:t>
-      </w:r>
-    </w:p>
-    <w:p>
-      <w:pPr>
-        <w:pStyle w:val="Heading1"/>
-        <w:rPr>
-          <w:lang w:val="en-NZ"/>
-        </w:rPr>
-      </w:pPr>
-      <w:bookmarkStart w:id="8" w:name="_Toc30585863"/>
-      <w:r>
-        <w:rPr>
-          <w:lang w:val="en-NZ"/>
-        </w:rPr>
+      <w:r>
+        <w:t xml:space="preserve">Um alle Anforderungen übersichtlich darzustellen, wurde zunächst ein </w:t>
+      </w:r>
+      <w:proofErr w:type="spellStart"/>
+      <w:r>
+        <w:t>Use</w:t>
+      </w:r>
+      <w:proofErr w:type="spellEnd"/>
+      <w:r>
+        <w:t>-Case Diagramm angelegt</w:t>
+      </w:r>
+      <w:r>
+        <w:t xml:space="preserve"> (Abbildung 1)</w:t>
+      </w:r>
+      <w:r>
+        <w:t>. Damit konnte man abgleichen, was der Auftraggeber erwartet, und somit was die Ent</w:t>
+      </w:r>
+      <w:r>
+        <w:t>wickler zu implementieren haben. Missverständnisse wurden somit schnell identifiziert und die Anforderungen konnten gut geändert werden.</w:t>
+      </w:r>
+    </w:p>
+    <w:p>
+      <w:r>
+        <w:t xml:space="preserve">Wichtig sind dabei eine Modulübersicht, sowie eine Modulabfrage über ein Suchfeld. </w:t>
+      </w:r>
+      <w:r>
+        <w:t xml:space="preserve">Es ist möglich nach speziellen Modultypen zu suchen, allerdings aber auch nach Herstellern und deren Produkte. </w:t>
+      </w:r>
+      <w:r>
+        <w:t>Außerdem möchte man Daten mehrerer Module vergleichen können, indem man Module auswählen kann und auf eine Detailseite weitergeleitet wird. Dort werden technische Daten des Moduls und Kennlinien übersichtlich angezeigt. Außerdem gibt es eine Kommentarsektion, in der D</w:t>
+      </w:r>
+      <w:r>
+        <w:t xml:space="preserve">iskussionen und Fragen </w:t>
+      </w:r>
+      <w:r>
+        <w:t xml:space="preserve">von Kunden </w:t>
+      </w:r>
+      <w:r>
+        <w:t>geklärt werden</w:t>
+      </w:r>
+      <w:r>
+        <w:t xml:space="preserve"> können, indem man Kommentare lesen, aber auch schreiben kann</w:t>
+      </w:r>
+      <w:r>
+        <w:t>.</w:t>
+      </w:r>
+    </w:p>
+    <w:p>
+      <w:r>
+        <w:t>Des Weiteren sollten auch neue Modultypen von angemeldeten Nutzern hochgeladen werden können.</w:t>
+      </w:r>
+      <w:bookmarkStart w:id="8" w:name="_GoBack"/>
+      <w:bookmarkEnd w:id="8"/>
+    </w:p>
+    <w:p>
+      <w:pPr>
+        <w:pStyle w:val="berschrift1"/>
+      </w:pPr>
+      <w:bookmarkStart w:id="9" w:name="_Toc30585863"/>
+      <w:r>
         <w:t>Code-Implementierungsdetails</w:t>
       </w:r>
-      <w:bookmarkEnd w:id="8"/>
-    </w:p>
-    <w:p>
-      <w:pPr>
-        <w:rPr>
-          <w:lang w:val="en-NZ"/>
-        </w:rPr>
-      </w:pPr>
-      <w:r>
-        <w:rPr>
-          <w:lang w:val="en-NZ"/>
-        </w:rPr>
+      <w:bookmarkEnd w:id="9"/>
+    </w:p>
+    <w:p>
+      <w:r>
         <w:t>Alle</w:t>
       </w:r>
     </w:p>
@@ -2881,32 +3419,22 @@
           <w:color w:val="365F91"/>
           <w:sz w:val="28"/>
           <w:szCs w:val="28"/>
-          <w:lang w:val="en-NZ"/>
-        </w:rPr>
-      </w:pPr>
-      <w:r>
-        <w:rPr>
-          <w:lang w:val="en-NZ"/>
-        </w:rPr>
+        </w:rPr>
+      </w:pPr>
+      <w:r>
         <w:br w:type="page"/>
       </w:r>
     </w:p>
     <w:p>
       <w:pPr>
-        <w:pStyle w:val="Heading1"/>
-        <w:rPr>
-          <w:lang w:val="en-NZ"/>
-        </w:rPr>
-      </w:pPr>
-      <w:bookmarkStart w:id="9" w:name="_Toc30585864"/>
-      <w:r>
-        <w:rPr>
-          <w:lang w:val="en-NZ"/>
-        </w:rPr>
+        <w:pStyle w:val="berschrift1"/>
+      </w:pPr>
+      <w:bookmarkStart w:id="10" w:name="_Toc30585864"/>
+      <w:r>
         <w:lastRenderedPageBreak/>
         <w:t>Ausblick und Fazit</w:t>
       </w:r>
-      <w:bookmarkEnd w:id="9"/>
+      <w:bookmarkEnd w:id="10"/>
     </w:p>
     <w:p>
       <w:pPr>
@@ -2923,35 +3451,39 @@
     </w:p>
     <w:p>
       <w:pPr>
-        <w:pStyle w:val="Heading2"/>
-        <w:rPr>
-          <w:lang w:val="en-NZ"/>
-        </w:rPr>
-      </w:pPr>
-      <w:bookmarkStart w:id="10" w:name="_Toc30585865"/>
+        <w:pStyle w:val="berschrift2"/>
+        <w:rPr>
+          <w:lang w:val="en-NZ"/>
+        </w:rPr>
+      </w:pPr>
+      <w:bookmarkStart w:id="11" w:name="_Toc30585865"/>
+      <w:proofErr w:type="spellStart"/>
       <w:r>
         <w:rPr>
           <w:lang w:val="en-NZ"/>
         </w:rPr>
         <w:t>Ausblick</w:t>
       </w:r>
-      <w:bookmarkEnd w:id="10"/>
-    </w:p>
-    <w:p>
-      <w:pPr>
-        <w:pStyle w:val="Heading2"/>
-        <w:rPr>
-          <w:lang w:val="en-NZ"/>
-        </w:rPr>
-      </w:pPr>
-      <w:bookmarkStart w:id="11" w:name="_Toc30585866"/>
+      <w:bookmarkEnd w:id="11"/>
+      <w:proofErr w:type="spellEnd"/>
+    </w:p>
+    <w:p>
+      <w:pPr>
+        <w:pStyle w:val="berschrift2"/>
+        <w:rPr>
+          <w:lang w:val="en-NZ"/>
+        </w:rPr>
+      </w:pPr>
+      <w:bookmarkStart w:id="12" w:name="_Toc30585866"/>
+      <w:proofErr w:type="spellStart"/>
       <w:r>
         <w:rPr>
           <w:lang w:val="en-NZ"/>
         </w:rPr>
         <w:t>Fazit</w:t>
       </w:r>
-      <w:bookmarkEnd w:id="11"/>
+      <w:bookmarkEnd w:id="12"/>
+      <w:proofErr w:type="spellEnd"/>
       <w:r>
         <w:rPr>
           <w:lang w:val="en-NZ"/>
@@ -2961,42 +3493,60 @@
     </w:p>
     <w:p>
       <w:pPr>
-        <w:pStyle w:val="Heading1"/>
-        <w:rPr>
-          <w:lang w:val="en-NZ"/>
-        </w:rPr>
-      </w:pPr>
-      <w:bookmarkStart w:id="12" w:name="_Toc30585867"/>
-      <w:r>
-        <w:rPr>
-          <w:lang w:val="en-NZ"/>
-        </w:rPr>
-        <w:t>Installationshinweise und Benutzerhandbuch</w:t>
-      </w:r>
-      <w:bookmarkEnd w:id="12"/>
-    </w:p>
-    <w:p>
-      <w:pPr>
-        <w:rPr>
-          <w:lang w:val="en-NZ"/>
-        </w:rPr>
-      </w:pPr>
-    </w:p>
-    <w:p>
-      <w:pPr>
-        <w:pStyle w:val="Heading2"/>
-        <w:rPr>
-          <w:lang w:val="en-NZ"/>
-        </w:rPr>
-      </w:pPr>
-      <w:bookmarkStart w:id="13" w:name="_Toc30585868"/>
+        <w:pStyle w:val="berschrift1"/>
+        <w:rPr>
+          <w:lang w:val="en-NZ"/>
+        </w:rPr>
+      </w:pPr>
+      <w:bookmarkStart w:id="13" w:name="_Toc30585867"/>
+      <w:proofErr w:type="spellStart"/>
       <w:r>
         <w:rPr>
           <w:lang w:val="en-NZ"/>
         </w:rPr>
         <w:t>Installationshinweise</w:t>
       </w:r>
+      <w:proofErr w:type="spellEnd"/>
+      <w:r>
+        <w:rPr>
+          <w:lang w:val="en-NZ"/>
+        </w:rPr>
+        <w:t xml:space="preserve"> und </w:t>
+      </w:r>
+      <w:proofErr w:type="spellStart"/>
+      <w:r>
+        <w:rPr>
+          <w:lang w:val="en-NZ"/>
+        </w:rPr>
+        <w:t>Benutzerhandbuch</w:t>
+      </w:r>
       <w:bookmarkEnd w:id="13"/>
+      <w:proofErr w:type="spellEnd"/>
+    </w:p>
+    <w:p>
+      <w:pPr>
+        <w:rPr>
+          <w:lang w:val="en-NZ"/>
+        </w:rPr>
+      </w:pPr>
+    </w:p>
+    <w:p>
+      <w:pPr>
+        <w:pStyle w:val="berschrift2"/>
+        <w:rPr>
+          <w:lang w:val="en-NZ"/>
+        </w:rPr>
+      </w:pPr>
+      <w:bookmarkStart w:id="14" w:name="_Toc30585868"/>
+      <w:proofErr w:type="spellStart"/>
+      <w:r>
+        <w:rPr>
+          <w:lang w:val="en-NZ"/>
+        </w:rPr>
+        <w:t>Installationshinweise</w:t>
+      </w:r>
+      <w:bookmarkEnd w:id="14"/>
+      <w:proofErr w:type="spellEnd"/>
     </w:p>
     <w:p>
       <w:pPr>
@@ -3013,19 +3563,21 @@
     </w:p>
     <w:p>
       <w:pPr>
-        <w:pStyle w:val="Heading2"/>
-        <w:rPr>
-          <w:lang w:val="en-NZ"/>
-        </w:rPr>
-      </w:pPr>
-      <w:bookmarkStart w:id="14" w:name="_Toc30585869"/>
+        <w:pStyle w:val="berschrift2"/>
+        <w:rPr>
+          <w:lang w:val="en-NZ"/>
+        </w:rPr>
+      </w:pPr>
+      <w:bookmarkStart w:id="15" w:name="_Toc30585869"/>
+      <w:proofErr w:type="spellStart"/>
       <w:r>
         <w:rPr>
           <w:lang w:val="en-NZ"/>
         </w:rPr>
         <w:t>Benutzerhandbuch</w:t>
       </w:r>
-      <w:bookmarkEnd w:id="14"/>
+      <w:bookmarkEnd w:id="15"/>
+      <w:proofErr w:type="spellEnd"/>
     </w:p>
     <w:p>
       <w:pPr>
@@ -3039,24 +3591,23 @@
         </w:rPr>
         <w:t>Moritz</w:t>
       </w:r>
-      <w:bookmarkStart w:id="15" w:name="_GoBack"/>
-      <w:bookmarkEnd w:id="15"/>
-    </w:p>
-    <w:p>
-      <w:pPr>
-        <w:rPr>
-          <w:lang w:val="en-NZ"/>
-        </w:rPr>
-      </w:pPr>
-    </w:p>
-    <w:p>
-      <w:pPr>
-        <w:pStyle w:val="Heading1"/>
+    </w:p>
+    <w:p>
+      <w:pPr>
+        <w:rPr>
+          <w:lang w:val="en-NZ"/>
+        </w:rPr>
+      </w:pPr>
+    </w:p>
+    <w:p>
+      <w:pPr>
+        <w:pStyle w:val="berschrift1"/>
         <w:rPr>
           <w:lang w:val="en-NZ"/>
         </w:rPr>
       </w:pPr>
       <w:bookmarkStart w:id="16" w:name="_Toc30585870"/>
+      <w:proofErr w:type="spellStart"/>
       <w:r>
         <w:rPr>
           <w:lang w:val="en-NZ"/>
@@ -3064,17 +3615,18 @@
         <w:t>Quellenverzeichnis</w:t>
       </w:r>
       <w:bookmarkEnd w:id="16"/>
-    </w:p>
-    <w:p>
-      <w:pPr>
-        <w:rPr>
-          <w:lang w:val="en-NZ"/>
-        </w:rPr>
-      </w:pPr>
-    </w:p>
-    <w:p>
-      <w:pPr>
-        <w:pStyle w:val="Heading1"/>
+      <w:proofErr w:type="spellEnd"/>
+    </w:p>
+    <w:p>
+      <w:pPr>
+        <w:rPr>
+          <w:lang w:val="en-NZ"/>
+        </w:rPr>
+      </w:pPr>
+    </w:p>
+    <w:p>
+      <w:pPr>
+        <w:pStyle w:val="berschrift1"/>
         <w:rPr>
           <w:lang w:val="en-NZ"/>
         </w:rPr>
@@ -3111,8 +3663,8 @@
       </w:pPr>
     </w:p>
     <w:sectPr>
-      <w:footerReference w:type="default" r:id="rId10"/>
-      <w:footerReference w:type="first" r:id="rId11"/>
+      <w:footerReference w:type="default" r:id="rId11"/>
+      <w:footerReference w:type="first" r:id="rId12"/>
       <w:pgSz w:w="11906" w:h="16838"/>
       <w:pgMar w:top="1418" w:right="1418" w:bottom="1134" w:left="1701" w:header="709" w:footer="709" w:gutter="0"/>
       <w:pgNumType w:start="1"/>
@@ -3124,7 +3676,7 @@
 </file>
 
 <file path=word/endnotes.xml><?xml version="1.0" encoding="utf-8"?>
-<w:endnotes xmlns:wpc="http://schemas.microsoft.com/office/word/2010/wordprocessingCanvas" xmlns:cx="http://schemas.microsoft.com/office/drawing/2014/chartex" xmlns:cx1="http://schemas.microsoft.com/office/drawing/2015/9/8/chartex" xmlns:cx2="http://schemas.microsoft.com/office/drawing/2015/10/21/chartex" xmlns:cx3="http://schemas.microsoft.com/office/drawing/2016/5/9/chartex" xmlns:cx4="http://schemas.microsoft.com/office/drawing/2016/5/10/chartex" xmlns:cx5="http://schemas.microsoft.com/office/drawing/2016/5/11/chartex" xmlns:cx6="http://schemas.microsoft.com/office/drawing/2016/5/12/chartex" xmlns:cx7="http://schemas.microsoft.com/office/drawing/2016/5/13/chartex" xmlns:cx8="http://schemas.microsoft.com/office/drawing/2016/5/14/chartex" xmlns:mc="http://schemas.openxmlformats.org/markup-compatibility/2006" xmlns:aink="http://schemas.microsoft.com/office/drawing/2016/ink" xmlns:am3d="http://schemas.microsoft.com/office/drawing/2017/model3d" xmlns:o="urn:schemas-microsoft-com:office:office" xmlns:r="http://schemas.openxmlformats.org/officeDocument/2006/relationships" xmlns:m="http://schemas.openxmlformats.org/officeDocument/2006/math" xmlns:v="urn:schemas-microsoft-com:vml" xmlns:wp14="http://schemas.microsoft.com/office/word/2010/wordprocessingDrawing" xmlns:wp="http://schemas.openxmlformats.org/drawingml/2006/wordprocessingDrawing" xmlns:w10="urn:schemas-microsoft-com:office:word" xmlns:w="http://schemas.openxmlformats.org/wordprocessingml/2006/main" xmlns:w14="http://schemas.microsoft.com/office/word/2010/wordml" xmlns:w15="http://schemas.microsoft.com/office/word/2012/wordml" xmlns:w16cid="http://schemas.microsoft.com/office/word/2016/wordml/cid" xmlns:w16se="http://schemas.microsoft.com/office/word/2015/wordml/symex" xmlns:wpg="http://schemas.microsoft.com/office/word/2010/wordprocessingGroup" xmlns:wpi="http://schemas.microsoft.com/office/word/2010/wordprocessingInk" xmlns:wne="http://schemas.microsoft.com/office/word/2006/wordml" xmlns:wps="http://schemas.microsoft.com/office/word/2010/wordprocessingShape" mc:Ignorable="w14 w15 w16se w16cid wp14">
+<w:endnotes xmlns:wpc="http://schemas.microsoft.com/office/word/2010/wordprocessingCanvas" xmlns:mc="http://schemas.openxmlformats.org/markup-compatibility/2006" xmlns:o="urn:schemas-microsoft-com:office:office" xmlns:r="http://schemas.openxmlformats.org/officeDocument/2006/relationships" xmlns:m="http://schemas.openxmlformats.org/officeDocument/2006/math" xmlns:v="urn:schemas-microsoft-com:vml" xmlns:wp14="http://schemas.microsoft.com/office/word/2010/wordprocessingDrawing" xmlns:wp="http://schemas.openxmlformats.org/drawingml/2006/wordprocessingDrawing" xmlns:w10="urn:schemas-microsoft-com:office:word" xmlns:w="http://schemas.openxmlformats.org/wordprocessingml/2006/main" xmlns:w14="http://schemas.microsoft.com/office/word/2010/wordml" xmlns:w15="http://schemas.microsoft.com/office/word/2012/wordml" xmlns:wpg="http://schemas.microsoft.com/office/word/2010/wordprocessingGroup" xmlns:wpi="http://schemas.microsoft.com/office/word/2010/wordprocessingInk" xmlns:wne="http://schemas.microsoft.com/office/word/2006/wordml" xmlns:wps="http://schemas.microsoft.com/office/word/2010/wordprocessingShape" mc:Ignorable="w14 w15 wp14">
   <w:endnote w:type="separator" w:id="-1">
     <w:p>
       <w:pPr>
@@ -3149,10 +3701,10 @@
 </file>
 
 <file path=word/footer1.xml><?xml version="1.0" encoding="utf-8"?>
-<w:ftr xmlns:wpc="http://schemas.microsoft.com/office/word/2010/wordprocessingCanvas" xmlns:cx="http://schemas.microsoft.com/office/drawing/2014/chartex" xmlns:cx1="http://schemas.microsoft.com/office/drawing/2015/9/8/chartex" xmlns:cx2="http://schemas.microsoft.com/office/drawing/2015/10/21/chartex" xmlns:cx3="http://schemas.microsoft.com/office/drawing/2016/5/9/chartex" xmlns:cx4="http://schemas.microsoft.com/office/drawing/2016/5/10/chartex" xmlns:cx5="http://schemas.microsoft.com/office/drawing/2016/5/11/chartex" xmlns:cx6="http://schemas.microsoft.com/office/drawing/2016/5/12/chartex" xmlns:cx7="http://schemas.microsoft.com/office/drawing/2016/5/13/chartex" xmlns:cx8="http://schemas.microsoft.com/office/drawing/2016/5/14/chartex" xmlns:mc="http://schemas.openxmlformats.org/markup-compatibility/2006" xmlns:aink="http://schemas.microsoft.com/office/drawing/2016/ink" xmlns:am3d="http://schemas.microsoft.com/office/drawing/2017/model3d" xmlns:o="urn:schemas-microsoft-com:office:office" xmlns:r="http://schemas.openxmlformats.org/officeDocument/2006/relationships" xmlns:m="http://schemas.openxmlformats.org/officeDocument/2006/math" xmlns:v="urn:schemas-microsoft-com:vml" xmlns:wp14="http://schemas.microsoft.com/office/word/2010/wordprocessingDrawing" xmlns:wp="http://schemas.openxmlformats.org/drawingml/2006/wordprocessingDrawing" xmlns:w10="urn:schemas-microsoft-com:office:word" xmlns:w="http://schemas.openxmlformats.org/wordprocessingml/2006/main" xmlns:w14="http://schemas.microsoft.com/office/word/2010/wordml" xmlns:w15="http://schemas.microsoft.com/office/word/2012/wordml" xmlns:w16cid="http://schemas.microsoft.com/office/word/2016/wordml/cid" xmlns:w16se="http://schemas.microsoft.com/office/word/2015/wordml/symex" xmlns:wpg="http://schemas.microsoft.com/office/word/2010/wordprocessingGroup" xmlns:wpi="http://schemas.microsoft.com/office/word/2010/wordprocessingInk" xmlns:wne="http://schemas.microsoft.com/office/word/2006/wordml" xmlns:wps="http://schemas.microsoft.com/office/word/2010/wordprocessingShape" mc:Ignorable="w14 w15 w16se w16cid wp14">
+<w:ftr xmlns:wpc="http://schemas.microsoft.com/office/word/2010/wordprocessingCanvas" xmlns:mc="http://schemas.openxmlformats.org/markup-compatibility/2006" xmlns:o="urn:schemas-microsoft-com:office:office" xmlns:r="http://schemas.openxmlformats.org/officeDocument/2006/relationships" xmlns:m="http://schemas.openxmlformats.org/officeDocument/2006/math" xmlns:v="urn:schemas-microsoft-com:vml" xmlns:wp14="http://schemas.microsoft.com/office/word/2010/wordprocessingDrawing" xmlns:wp="http://schemas.openxmlformats.org/drawingml/2006/wordprocessingDrawing" xmlns:w10="urn:schemas-microsoft-com:office:word" xmlns:w="http://schemas.openxmlformats.org/wordprocessingml/2006/main" xmlns:w14="http://schemas.microsoft.com/office/word/2010/wordml" xmlns:w15="http://schemas.microsoft.com/office/word/2012/wordml" xmlns:wpg="http://schemas.microsoft.com/office/word/2010/wordprocessingGroup" xmlns:wpi="http://schemas.microsoft.com/office/word/2010/wordprocessingInk" xmlns:wne="http://schemas.microsoft.com/office/word/2006/wordml" xmlns:wps="http://schemas.microsoft.com/office/word/2010/wordprocessingShape" mc:Ignorable="w14 w15 wp14">
   <w:p>
     <w:pPr>
-      <w:pStyle w:val="Footer"/>
+      <w:pStyle w:val="Fuzeile"/>
       <w:tabs>
         <w:tab w:val="clear" w:pos="4536"/>
         <w:tab w:val="clear" w:pos="9072"/>
@@ -3164,7 +3716,7 @@
 </file>
 
 <file path=word/footer2.xml><?xml version="1.0" encoding="utf-8"?>
-<w:ftr xmlns:wpc="http://schemas.microsoft.com/office/word/2010/wordprocessingCanvas" xmlns:cx="http://schemas.microsoft.com/office/drawing/2014/chartex" xmlns:cx1="http://schemas.microsoft.com/office/drawing/2015/9/8/chartex" xmlns:cx2="http://schemas.microsoft.com/office/drawing/2015/10/21/chartex" xmlns:cx3="http://schemas.microsoft.com/office/drawing/2016/5/9/chartex" xmlns:cx4="http://schemas.microsoft.com/office/drawing/2016/5/10/chartex" xmlns:cx5="http://schemas.microsoft.com/office/drawing/2016/5/11/chartex" xmlns:cx6="http://schemas.microsoft.com/office/drawing/2016/5/12/chartex" xmlns:cx7="http://schemas.microsoft.com/office/drawing/2016/5/13/chartex" xmlns:cx8="http://schemas.microsoft.com/office/drawing/2016/5/14/chartex" xmlns:mc="http://schemas.openxmlformats.org/markup-compatibility/2006" xmlns:aink="http://schemas.microsoft.com/office/drawing/2016/ink" xmlns:am3d="http://schemas.microsoft.com/office/drawing/2017/model3d" xmlns:o="urn:schemas-microsoft-com:office:office" xmlns:r="http://schemas.openxmlformats.org/officeDocument/2006/relationships" xmlns:m="http://schemas.openxmlformats.org/officeDocument/2006/math" xmlns:v="urn:schemas-microsoft-com:vml" xmlns:wp14="http://schemas.microsoft.com/office/word/2010/wordprocessingDrawing" xmlns:wp="http://schemas.openxmlformats.org/drawingml/2006/wordprocessingDrawing" xmlns:w10="urn:schemas-microsoft-com:office:word" xmlns:w="http://schemas.openxmlformats.org/wordprocessingml/2006/main" xmlns:w14="http://schemas.microsoft.com/office/word/2010/wordml" xmlns:w15="http://schemas.microsoft.com/office/word/2012/wordml" xmlns:w16cid="http://schemas.microsoft.com/office/word/2016/wordml/cid" xmlns:w16se="http://schemas.microsoft.com/office/word/2015/wordml/symex" xmlns:wpg="http://schemas.microsoft.com/office/word/2010/wordprocessingGroup" xmlns:wpi="http://schemas.microsoft.com/office/word/2010/wordprocessingInk" xmlns:wne="http://schemas.microsoft.com/office/word/2006/wordml" xmlns:wps="http://schemas.microsoft.com/office/word/2010/wordprocessingShape" mc:Ignorable="w14 w15 w16se w16cid wp14">
+<w:ftr xmlns:wpc="http://schemas.microsoft.com/office/word/2010/wordprocessingCanvas" xmlns:mc="http://schemas.openxmlformats.org/markup-compatibility/2006" xmlns:o="urn:schemas-microsoft-com:office:office" xmlns:r="http://schemas.openxmlformats.org/officeDocument/2006/relationships" xmlns:m="http://schemas.openxmlformats.org/officeDocument/2006/math" xmlns:v="urn:schemas-microsoft-com:vml" xmlns:wp14="http://schemas.microsoft.com/office/word/2010/wordprocessingDrawing" xmlns:wp="http://schemas.openxmlformats.org/drawingml/2006/wordprocessingDrawing" xmlns:w10="urn:schemas-microsoft-com:office:word" xmlns:w="http://schemas.openxmlformats.org/wordprocessingml/2006/main" xmlns:w14="http://schemas.microsoft.com/office/word/2010/wordml" xmlns:w15="http://schemas.microsoft.com/office/word/2012/wordml" xmlns:wpg="http://schemas.microsoft.com/office/word/2010/wordprocessingGroup" xmlns:wpi="http://schemas.microsoft.com/office/word/2010/wordprocessingInk" xmlns:wne="http://schemas.microsoft.com/office/word/2006/wordml" xmlns:wps="http://schemas.microsoft.com/office/word/2010/wordprocessingShape" mc:Ignorable="w14 w15 wp14">
   <w:sdt>
     <w:sdtPr>
       <w:id w:val="1212073613"/>
@@ -3181,7 +3733,60 @@
     <w:sdtContent>
       <w:p>
         <w:pPr>
-          <w:pStyle w:val="Footer"/>
+          <w:pStyle w:val="Fuzeile"/>
+          <w:jc w:val="right"/>
+        </w:pPr>
+        <w:r>
+          <w:fldChar w:fldCharType="begin"/>
+        </w:r>
+        <w:r>
+          <w:instrText xml:space="preserve"> PAGE   \* MERGEFORMAT </w:instrText>
+        </w:r>
+        <w:r>
+          <w:fldChar w:fldCharType="separate"/>
+        </w:r>
+        <w:r>
+          <w:rPr>
+            <w:noProof/>
+          </w:rPr>
+          <w:t>4</w:t>
+        </w:r>
+        <w:r>
+          <w:rPr>
+            <w:noProof/>
+          </w:rPr>
+          <w:fldChar w:fldCharType="end"/>
+        </w:r>
+      </w:p>
+    </w:sdtContent>
+  </w:sdt>
+  <w:p>
+    <w:pPr>
+      <w:pStyle w:val="Fuzeile"/>
+    </w:pPr>
+  </w:p>
+</w:ftr>
+</file>
+
+<file path=word/footer3.xml><?xml version="1.0" encoding="utf-8"?>
+<w:ftr xmlns:wpc="http://schemas.microsoft.com/office/word/2010/wordprocessingCanvas" xmlns:mc="http://schemas.openxmlformats.org/markup-compatibility/2006" xmlns:o="urn:schemas-microsoft-com:office:office" xmlns:r="http://schemas.openxmlformats.org/officeDocument/2006/relationships" xmlns:m="http://schemas.openxmlformats.org/officeDocument/2006/math" xmlns:v="urn:schemas-microsoft-com:vml" xmlns:wp14="http://schemas.microsoft.com/office/word/2010/wordprocessingDrawing" xmlns:wp="http://schemas.openxmlformats.org/drawingml/2006/wordprocessingDrawing" xmlns:w10="urn:schemas-microsoft-com:office:word" xmlns:w="http://schemas.openxmlformats.org/wordprocessingml/2006/main" xmlns:w14="http://schemas.microsoft.com/office/word/2010/wordml" xmlns:w15="http://schemas.microsoft.com/office/word/2012/wordml" xmlns:wpg="http://schemas.microsoft.com/office/word/2010/wordprocessingGroup" xmlns:wpi="http://schemas.microsoft.com/office/word/2010/wordprocessingInk" xmlns:wne="http://schemas.microsoft.com/office/word/2006/wordml" xmlns:wps="http://schemas.microsoft.com/office/word/2010/wordprocessingShape" mc:Ignorable="w14 w15 wp14">
+  <w:sdt>
+    <w:sdtPr>
+      <w:id w:val="-720059017"/>
+      <w:docPartObj>
+        <w:docPartGallery w:val="Page Numbers (Bottom of Page)"/>
+        <w:docPartUnique/>
+      </w:docPartObj>
+    </w:sdtPr>
+    <w:sdtEndPr>
+      <w:rPr>
+        <w:noProof/>
+      </w:rPr>
+    </w:sdtEndPr>
+    <w:sdtContent>
+      <w:p>
+        <w:pPr>
+          <w:pStyle w:val="Fuzeile"/>
           <w:jc w:val="right"/>
         </w:pPr>
         <w:r>
@@ -3210,60 +3815,7 @@
   </w:sdt>
   <w:p>
     <w:pPr>
-      <w:pStyle w:val="Footer"/>
-    </w:pPr>
-  </w:p>
-</w:ftr>
-</file>
-
-<file path=word/footer3.xml><?xml version="1.0" encoding="utf-8"?>
-<w:ftr xmlns:wpc="http://schemas.microsoft.com/office/word/2010/wordprocessingCanvas" xmlns:cx="http://schemas.microsoft.com/office/drawing/2014/chartex" xmlns:cx1="http://schemas.microsoft.com/office/drawing/2015/9/8/chartex" xmlns:cx2="http://schemas.microsoft.com/office/drawing/2015/10/21/chartex" xmlns:cx3="http://schemas.microsoft.com/office/drawing/2016/5/9/chartex" xmlns:cx4="http://schemas.microsoft.com/office/drawing/2016/5/10/chartex" xmlns:cx5="http://schemas.microsoft.com/office/drawing/2016/5/11/chartex" xmlns:cx6="http://schemas.microsoft.com/office/drawing/2016/5/12/chartex" xmlns:cx7="http://schemas.microsoft.com/office/drawing/2016/5/13/chartex" xmlns:cx8="http://schemas.microsoft.com/office/drawing/2016/5/14/chartex" xmlns:mc="http://schemas.openxmlformats.org/markup-compatibility/2006" xmlns:aink="http://schemas.microsoft.com/office/drawing/2016/ink" xmlns:am3d="http://schemas.microsoft.com/office/drawing/2017/model3d" xmlns:o="urn:schemas-microsoft-com:office:office" xmlns:r="http://schemas.openxmlformats.org/officeDocument/2006/relationships" xmlns:m="http://schemas.openxmlformats.org/officeDocument/2006/math" xmlns:v="urn:schemas-microsoft-com:vml" xmlns:wp14="http://schemas.microsoft.com/office/word/2010/wordprocessingDrawing" xmlns:wp="http://schemas.openxmlformats.org/drawingml/2006/wordprocessingDrawing" xmlns:w10="urn:schemas-microsoft-com:office:word" xmlns:w="http://schemas.openxmlformats.org/wordprocessingml/2006/main" xmlns:w14="http://schemas.microsoft.com/office/word/2010/wordml" xmlns:w15="http://schemas.microsoft.com/office/word/2012/wordml" xmlns:w16cid="http://schemas.microsoft.com/office/word/2016/wordml/cid" xmlns:w16se="http://schemas.microsoft.com/office/word/2015/wordml/symex" xmlns:wpg="http://schemas.microsoft.com/office/word/2010/wordprocessingGroup" xmlns:wpi="http://schemas.microsoft.com/office/word/2010/wordprocessingInk" xmlns:wne="http://schemas.microsoft.com/office/word/2006/wordml" xmlns:wps="http://schemas.microsoft.com/office/word/2010/wordprocessingShape" mc:Ignorable="w14 w15 w16se w16cid wp14">
-  <w:sdt>
-    <w:sdtPr>
-      <w:id w:val="-720059017"/>
-      <w:docPartObj>
-        <w:docPartGallery w:val="Page Numbers (Bottom of Page)"/>
-        <w:docPartUnique/>
-      </w:docPartObj>
-    </w:sdtPr>
-    <w:sdtEndPr>
-      <w:rPr>
-        <w:noProof/>
-      </w:rPr>
-    </w:sdtEndPr>
-    <w:sdtContent>
-      <w:p>
-        <w:pPr>
-          <w:pStyle w:val="Footer"/>
-          <w:jc w:val="right"/>
-        </w:pPr>
-        <w:r>
-          <w:fldChar w:fldCharType="begin"/>
-        </w:r>
-        <w:r>
-          <w:instrText xml:space="preserve"> PAGE   \* MERGEFORMAT </w:instrText>
-        </w:r>
-        <w:r>
-          <w:fldChar w:fldCharType="separate"/>
-        </w:r>
-        <w:r>
-          <w:rPr>
-            <w:noProof/>
-          </w:rPr>
-          <w:t>2</w:t>
-        </w:r>
-        <w:r>
-          <w:rPr>
-            <w:noProof/>
-          </w:rPr>
-          <w:fldChar w:fldCharType="end"/>
-        </w:r>
-      </w:p>
-    </w:sdtContent>
-  </w:sdt>
-  <w:p>
-    <w:pPr>
-      <w:pStyle w:val="Footer"/>
+      <w:pStyle w:val="Fuzeile"/>
       <w:tabs>
         <w:tab w:val="clear" w:pos="4536"/>
         <w:tab w:val="clear" w:pos="9072"/>
@@ -3275,7 +3827,7 @@
 </file>
 
 <file path=word/footnotes.xml><?xml version="1.0" encoding="utf-8"?>
-<w:footnotes xmlns:wpc="http://schemas.microsoft.com/office/word/2010/wordprocessingCanvas" xmlns:cx="http://schemas.microsoft.com/office/drawing/2014/chartex" xmlns:cx1="http://schemas.microsoft.com/office/drawing/2015/9/8/chartex" xmlns:cx2="http://schemas.microsoft.com/office/drawing/2015/10/21/chartex" xmlns:cx3="http://schemas.microsoft.com/office/drawing/2016/5/9/chartex" xmlns:cx4="http://schemas.microsoft.com/office/drawing/2016/5/10/chartex" xmlns:cx5="http://schemas.microsoft.com/office/drawing/2016/5/11/chartex" xmlns:cx6="http://schemas.microsoft.com/office/drawing/2016/5/12/chartex" xmlns:cx7="http://schemas.microsoft.com/office/drawing/2016/5/13/chartex" xmlns:cx8="http://schemas.microsoft.com/office/drawing/2016/5/14/chartex" xmlns:mc="http://schemas.openxmlformats.org/markup-compatibility/2006" xmlns:aink="http://schemas.microsoft.com/office/drawing/2016/ink" xmlns:am3d="http://schemas.microsoft.com/office/drawing/2017/model3d" xmlns:o="urn:schemas-microsoft-com:office:office" xmlns:r="http://schemas.openxmlformats.org/officeDocument/2006/relationships" xmlns:m="http://schemas.openxmlformats.org/officeDocument/2006/math" xmlns:v="urn:schemas-microsoft-com:vml" xmlns:wp14="http://schemas.microsoft.com/office/word/2010/wordprocessingDrawing" xmlns:wp="http://schemas.openxmlformats.org/drawingml/2006/wordprocessingDrawing" xmlns:w10="urn:schemas-microsoft-com:office:word" xmlns:w="http://schemas.openxmlformats.org/wordprocessingml/2006/main" xmlns:w14="http://schemas.microsoft.com/office/word/2010/wordml" xmlns:w15="http://schemas.microsoft.com/office/word/2012/wordml" xmlns:w16cid="http://schemas.microsoft.com/office/word/2016/wordml/cid" xmlns:w16se="http://schemas.microsoft.com/office/word/2015/wordml/symex" xmlns:wpg="http://schemas.microsoft.com/office/word/2010/wordprocessingGroup" xmlns:wpi="http://schemas.microsoft.com/office/word/2010/wordprocessingInk" xmlns:wne="http://schemas.microsoft.com/office/word/2006/wordml" xmlns:wps="http://schemas.microsoft.com/office/word/2010/wordprocessingShape" mc:Ignorable="w14 w15 w16se w16cid wp14">
+<w:footnotes xmlns:wpc="http://schemas.microsoft.com/office/word/2010/wordprocessingCanvas" xmlns:mc="http://schemas.openxmlformats.org/markup-compatibility/2006" xmlns:o="urn:schemas-microsoft-com:office:office" xmlns:r="http://schemas.openxmlformats.org/officeDocument/2006/relationships" xmlns:m="http://schemas.openxmlformats.org/officeDocument/2006/math" xmlns:v="urn:schemas-microsoft-com:vml" xmlns:wp14="http://schemas.microsoft.com/office/word/2010/wordprocessingDrawing" xmlns:wp="http://schemas.openxmlformats.org/drawingml/2006/wordprocessingDrawing" xmlns:w10="urn:schemas-microsoft-com:office:word" xmlns:w="http://schemas.openxmlformats.org/wordprocessingml/2006/main" xmlns:w14="http://schemas.microsoft.com/office/word/2010/wordml" xmlns:w15="http://schemas.microsoft.com/office/word/2012/wordml" xmlns:wpg="http://schemas.microsoft.com/office/word/2010/wordprocessingGroup" xmlns:wpi="http://schemas.microsoft.com/office/word/2010/wordprocessingInk" xmlns:wne="http://schemas.microsoft.com/office/word/2006/wordml" xmlns:wps="http://schemas.microsoft.com/office/word/2010/wordprocessingShape" mc:Ignorable="w14 w15 wp14">
   <w:footnote w:type="separator" w:id="-1">
     <w:p>
       <w:pPr>
@@ -3300,7 +3852,7 @@
 </file>
 
 <file path=word/numbering.xml><?xml version="1.0" encoding="utf-8"?>
-<w:numbering xmlns:wpc="http://schemas.microsoft.com/office/word/2010/wordprocessingCanvas" xmlns:cx="http://schemas.microsoft.com/office/drawing/2014/chartex" xmlns:cx1="http://schemas.microsoft.com/office/drawing/2015/9/8/chartex" xmlns:cx2="http://schemas.microsoft.com/office/drawing/2015/10/21/chartex" xmlns:cx3="http://schemas.microsoft.com/office/drawing/2016/5/9/chartex" xmlns:cx4="http://schemas.microsoft.com/office/drawing/2016/5/10/chartex" xmlns:cx5="http://schemas.microsoft.com/office/drawing/2016/5/11/chartex" xmlns:cx6="http://schemas.microsoft.com/office/drawing/2016/5/12/chartex" xmlns:cx7="http://schemas.microsoft.com/office/drawing/2016/5/13/chartex" xmlns:cx8="http://schemas.microsoft.com/office/drawing/2016/5/14/chartex" xmlns:mc="http://schemas.openxmlformats.org/markup-compatibility/2006" xmlns:aink="http://schemas.microsoft.com/office/drawing/2016/ink" xmlns:am3d="http://schemas.microsoft.com/office/drawing/2017/model3d" xmlns:o="urn:schemas-microsoft-com:office:office" xmlns:r="http://schemas.openxmlformats.org/officeDocument/2006/relationships" xmlns:m="http://schemas.openxmlformats.org/officeDocument/2006/math" xmlns:v="urn:schemas-microsoft-com:vml" xmlns:wp14="http://schemas.microsoft.com/office/word/2010/wordprocessingDrawing" xmlns:wp="http://schemas.openxmlformats.org/drawingml/2006/wordprocessingDrawing" xmlns:w10="urn:schemas-microsoft-com:office:word" xmlns:w="http://schemas.openxmlformats.org/wordprocessingml/2006/main" xmlns:w14="http://schemas.microsoft.com/office/word/2010/wordml" xmlns:w15="http://schemas.microsoft.com/office/word/2012/wordml" xmlns:w16cid="http://schemas.microsoft.com/office/word/2016/wordml/cid" xmlns:w16se="http://schemas.microsoft.com/office/word/2015/wordml/symex" xmlns:wpg="http://schemas.microsoft.com/office/word/2010/wordprocessingGroup" xmlns:wpi="http://schemas.microsoft.com/office/word/2010/wordprocessingInk" xmlns:wne="http://schemas.microsoft.com/office/word/2006/wordml" xmlns:wps="http://schemas.microsoft.com/office/word/2010/wordprocessingShape" mc:Ignorable="w14 w15 w16se w16cid wp14">
+<w:numbering xmlns:wpc="http://schemas.microsoft.com/office/word/2010/wordprocessingCanvas" xmlns:mc="http://schemas.openxmlformats.org/markup-compatibility/2006" xmlns:o="urn:schemas-microsoft-com:office:office" xmlns:r="http://schemas.openxmlformats.org/officeDocument/2006/relationships" xmlns:m="http://schemas.openxmlformats.org/officeDocument/2006/math" xmlns:v="urn:schemas-microsoft-com:vml" xmlns:wp14="http://schemas.microsoft.com/office/word/2010/wordprocessingDrawing" xmlns:wp="http://schemas.openxmlformats.org/drawingml/2006/wordprocessingDrawing" xmlns:w10="urn:schemas-microsoft-com:office:word" xmlns:w="http://schemas.openxmlformats.org/wordprocessingml/2006/main" xmlns:w14="http://schemas.microsoft.com/office/word/2010/wordml" xmlns:w15="http://schemas.microsoft.com/office/word/2012/wordml" xmlns:wpg="http://schemas.microsoft.com/office/word/2010/wordprocessingGroup" xmlns:wpi="http://schemas.microsoft.com/office/word/2010/wordprocessingInk" xmlns:wne="http://schemas.microsoft.com/office/word/2006/wordml" xmlns:wps="http://schemas.microsoft.com/office/word/2010/wordprocessingShape" mc:Ignorable="w14 w15 wp14">
   <w:abstractNum w:abstractNumId="0" w15:restartNumberingAfterBreak="0">
     <w:nsid w:val="042D524A"/>
     <w:multiLevelType w:val="hybridMultilevel"/>
@@ -4105,7 +4657,7 @@
     <w:lvl w:ilvl="0">
       <w:start w:val="1"/>
       <w:numFmt w:val="decimal"/>
-      <w:pStyle w:val="Heading1"/>
+      <w:pStyle w:val="berschrift1"/>
       <w:lvlText w:val="%1"/>
       <w:lvlJc w:val="left"/>
       <w:pPr>
@@ -4118,7 +4670,7 @@
     <w:lvl w:ilvl="1">
       <w:start w:val="1"/>
       <w:numFmt w:val="decimal"/>
-      <w:pStyle w:val="Heading2"/>
+      <w:pStyle w:val="berschrift2"/>
       <w:lvlText w:val="%1.%2"/>
       <w:lvlJc w:val="left"/>
       <w:pPr>
@@ -4131,7 +4683,7 @@
     <w:lvl w:ilvl="2">
       <w:start w:val="1"/>
       <w:numFmt w:val="decimal"/>
-      <w:pStyle w:val="Heading3"/>
+      <w:pStyle w:val="berschrift3"/>
       <w:lvlText w:val="%1.%2.%3"/>
       <w:lvlJc w:val="left"/>
       <w:pPr>
@@ -4144,7 +4696,7 @@
     <w:lvl w:ilvl="3">
       <w:start w:val="1"/>
       <w:numFmt w:val="decimal"/>
-      <w:pStyle w:val="Heading4"/>
+      <w:pStyle w:val="berschrift4"/>
       <w:lvlText w:val="%1.%2.%3.%4"/>
       <w:lvlJc w:val="left"/>
       <w:pPr>
@@ -4157,7 +4709,7 @@
     <w:lvl w:ilvl="4">
       <w:start w:val="1"/>
       <w:numFmt w:val="decimal"/>
-      <w:pStyle w:val="Heading5"/>
+      <w:pStyle w:val="berschrift5"/>
       <w:lvlText w:val="%1.%2.%3.%4.%5"/>
       <w:lvlJc w:val="left"/>
       <w:pPr>
@@ -4170,7 +4722,7 @@
     <w:lvl w:ilvl="5">
       <w:start w:val="1"/>
       <w:numFmt w:val="decimal"/>
-      <w:pStyle w:val="Heading6"/>
+      <w:pStyle w:val="berschrift6"/>
       <w:lvlText w:val="%1.%2.%3.%4.%5.%6"/>
       <w:lvlJc w:val="left"/>
       <w:pPr>
@@ -4183,7 +4735,7 @@
     <w:lvl w:ilvl="6">
       <w:start w:val="1"/>
       <w:numFmt w:val="decimal"/>
-      <w:pStyle w:val="Heading7"/>
+      <w:pStyle w:val="berschrift7"/>
       <w:lvlText w:val="%1.%2.%3.%4.%5.%6.%7"/>
       <w:lvlJc w:val="left"/>
       <w:pPr>
@@ -4196,7 +4748,7 @@
     <w:lvl w:ilvl="7">
       <w:start w:val="1"/>
       <w:numFmt w:val="decimal"/>
-      <w:pStyle w:val="Heading8"/>
+      <w:pStyle w:val="berschrift8"/>
       <w:lvlText w:val="%1.%2.%3.%4.%5.%6.%7.%8"/>
       <w:lvlJc w:val="left"/>
       <w:pPr>
@@ -4209,7 +4761,7 @@
     <w:lvl w:ilvl="8">
       <w:start w:val="1"/>
       <w:numFmt w:val="decimal"/>
-      <w:pStyle w:val="Heading9"/>
+      <w:pStyle w:val="berschrift9"/>
       <w:lvlText w:val="%1.%2.%3.%4.%5.%6.%7.%8.%9"/>
       <w:lvlJc w:val="left"/>
       <w:pPr>
@@ -4366,7 +4918,7 @@
 </file>
 
 <file path=word/styles.xml><?xml version="1.0" encoding="utf-8"?>
-<w:styles xmlns:mc="http://schemas.openxmlformats.org/markup-compatibility/2006" xmlns:r="http://schemas.openxmlformats.org/officeDocument/2006/relationships" xmlns:w="http://schemas.openxmlformats.org/wordprocessingml/2006/main" xmlns:w14="http://schemas.microsoft.com/office/word/2010/wordml" xmlns:w15="http://schemas.microsoft.com/office/word/2012/wordml" xmlns:w16cid="http://schemas.microsoft.com/office/word/2016/wordml/cid" xmlns:w16se="http://schemas.microsoft.com/office/word/2015/wordml/symex" mc:Ignorable="w14 w15 w16se w16cid">
+<w:styles xmlns:mc="http://schemas.openxmlformats.org/markup-compatibility/2006" xmlns:r="http://schemas.openxmlformats.org/officeDocument/2006/relationships" xmlns:w="http://schemas.openxmlformats.org/wordprocessingml/2006/main" xmlns:w14="http://schemas.microsoft.com/office/word/2010/wordml" xmlns:w15="http://schemas.microsoft.com/office/word/2012/wordml" mc:Ignorable="w14 w15">
   <w:docDefaults>
     <w:rPrDefault>
       <w:rPr>
@@ -4376,7 +4928,7 @@
     </w:rPrDefault>
     <w:pPrDefault/>
   </w:docDefaults>
-  <w:latentStyles w:defLockedState="0" w:defUIPriority="99" w:defSemiHidden="0" w:defUnhideWhenUsed="0" w:defQFormat="0" w:count="376">
+  <w:latentStyles w:defLockedState="0" w:defUIPriority="99" w:defSemiHidden="0" w:defUnhideWhenUsed="0" w:defQFormat="0" w:count="371">
     <w:lsdException w:name="Normal" w:uiPriority="0" w:qFormat="1"/>
     <w:lsdException w:name="heading 1" w:uiPriority="9" w:qFormat="1"/>
     <w:lsdException w:name="heading 2" w:semiHidden="1" w:uiPriority="9" w:unhideWhenUsed="1" w:qFormat="1"/>
@@ -4748,13 +5300,8 @@
     <w:lsdException w:name="List Table 5 Dark Accent 6" w:uiPriority="50"/>
     <w:lsdException w:name="List Table 6 Colorful Accent 6" w:uiPriority="51"/>
     <w:lsdException w:name="List Table 7 Colorful Accent 6" w:uiPriority="52"/>
-    <w:lsdException w:name="Mention" w:semiHidden="1" w:unhideWhenUsed="1"/>
-    <w:lsdException w:name="Smart Hyperlink" w:semiHidden="1" w:unhideWhenUsed="1"/>
-    <w:lsdException w:name="Hashtag" w:semiHidden="1" w:unhideWhenUsed="1"/>
-    <w:lsdException w:name="Unresolved Mention" w:semiHidden="1" w:unhideWhenUsed="1"/>
-    <w:lsdException w:name="Smart Link" w:semiHidden="1" w:unhideWhenUsed="1"/>
   </w:latentStyles>
-  <w:style w:type="paragraph" w:default="1" w:styleId="Normal">
+  <w:style w:type="paragraph" w:default="1" w:styleId="Standard">
     <w:name w:val="Normal"/>
     <w:qFormat/>
     <w:pPr>
@@ -4766,11 +5313,11 @@
       <w:lang w:eastAsia="en-US"/>
     </w:rPr>
   </w:style>
-  <w:style w:type="paragraph" w:styleId="Heading1">
+  <w:style w:type="paragraph" w:styleId="berschrift1">
     <w:name w:val="heading 1"/>
-    <w:basedOn w:val="Normal"/>
-    <w:next w:val="Normal"/>
-    <w:link w:val="Heading1Char"/>
+    <w:basedOn w:val="Standard"/>
+    <w:next w:val="Standard"/>
+    <w:link w:val="berschrift1Zchn"/>
     <w:uiPriority w:val="9"/>
     <w:qFormat/>
     <w:rsid w:val="00DB6411"/>
@@ -4792,11 +5339,11 @@
       <w:szCs w:val="28"/>
     </w:rPr>
   </w:style>
-  <w:style w:type="paragraph" w:styleId="Heading2">
+  <w:style w:type="paragraph" w:styleId="berschrift2">
     <w:name w:val="heading 2"/>
-    <w:basedOn w:val="Normal"/>
-    <w:next w:val="Normal"/>
-    <w:link w:val="Heading2Char"/>
+    <w:basedOn w:val="Standard"/>
+    <w:next w:val="Standard"/>
+    <w:link w:val="berschrift2Zchn"/>
     <w:uiPriority w:val="9"/>
     <w:unhideWhenUsed/>
     <w:qFormat/>
@@ -4820,11 +5367,11 @@
       <w:szCs w:val="26"/>
     </w:rPr>
   </w:style>
-  <w:style w:type="paragraph" w:styleId="Heading3">
+  <w:style w:type="paragraph" w:styleId="berschrift3">
     <w:name w:val="heading 3"/>
-    <w:basedOn w:val="Normal"/>
-    <w:next w:val="Normal"/>
-    <w:link w:val="Heading3Char"/>
+    <w:basedOn w:val="Standard"/>
+    <w:next w:val="Standard"/>
+    <w:link w:val="berschrift3Zchn"/>
     <w:uiPriority w:val="9"/>
     <w:semiHidden/>
     <w:unhideWhenUsed/>
@@ -4847,11 +5394,11 @@
       <w:color w:val="4F81BD"/>
     </w:rPr>
   </w:style>
-  <w:style w:type="paragraph" w:styleId="Heading4">
+  <w:style w:type="paragraph" w:styleId="berschrift4">
     <w:name w:val="heading 4"/>
-    <w:basedOn w:val="Normal"/>
-    <w:next w:val="Normal"/>
-    <w:link w:val="Heading4Char"/>
+    <w:basedOn w:val="Standard"/>
+    <w:next w:val="Standard"/>
+    <w:link w:val="berschrift4Zchn"/>
     <w:uiPriority w:val="9"/>
     <w:semiHidden/>
     <w:unhideWhenUsed/>
@@ -4876,11 +5423,11 @@
       <w:color w:val="4F81BD"/>
     </w:rPr>
   </w:style>
-  <w:style w:type="paragraph" w:styleId="Heading5">
+  <w:style w:type="paragraph" w:styleId="berschrift5">
     <w:name w:val="heading 5"/>
-    <w:basedOn w:val="Normal"/>
-    <w:next w:val="Normal"/>
-    <w:link w:val="Heading5Char"/>
+    <w:basedOn w:val="Standard"/>
+    <w:next w:val="Standard"/>
+    <w:link w:val="berschrift5Zchn"/>
     <w:uiPriority w:val="9"/>
     <w:semiHidden/>
     <w:unhideWhenUsed/>
@@ -4901,11 +5448,11 @@
       <w:color w:val="243F60"/>
     </w:rPr>
   </w:style>
-  <w:style w:type="paragraph" w:styleId="Heading6">
+  <w:style w:type="paragraph" w:styleId="berschrift6">
     <w:name w:val="heading 6"/>
-    <w:basedOn w:val="Normal"/>
-    <w:next w:val="Normal"/>
-    <w:link w:val="Heading6Char"/>
+    <w:basedOn w:val="Standard"/>
+    <w:next w:val="Standard"/>
+    <w:link w:val="berschrift6Zchn"/>
     <w:uiPriority w:val="9"/>
     <w:semiHidden/>
     <w:unhideWhenUsed/>
@@ -4928,11 +5475,11 @@
       <w:color w:val="243F60"/>
     </w:rPr>
   </w:style>
-  <w:style w:type="paragraph" w:styleId="Heading7">
+  <w:style w:type="paragraph" w:styleId="berschrift7">
     <w:name w:val="heading 7"/>
-    <w:basedOn w:val="Normal"/>
-    <w:next w:val="Normal"/>
-    <w:link w:val="Heading7Char"/>
+    <w:basedOn w:val="Standard"/>
+    <w:next w:val="Standard"/>
+    <w:link w:val="berschrift7Zchn"/>
     <w:uiPriority w:val="9"/>
     <w:semiHidden/>
     <w:unhideWhenUsed/>
@@ -4955,11 +5502,11 @@
       <w:color w:val="404040"/>
     </w:rPr>
   </w:style>
-  <w:style w:type="paragraph" w:styleId="Heading8">
+  <w:style w:type="paragraph" w:styleId="berschrift8">
     <w:name w:val="heading 8"/>
-    <w:basedOn w:val="Normal"/>
-    <w:next w:val="Normal"/>
-    <w:link w:val="Heading8Char"/>
+    <w:basedOn w:val="Standard"/>
+    <w:next w:val="Standard"/>
+    <w:link w:val="berschrift8Zchn"/>
     <w:uiPriority w:val="9"/>
     <w:semiHidden/>
     <w:unhideWhenUsed/>
@@ -4982,11 +5529,11 @@
       <w:szCs w:val="20"/>
     </w:rPr>
   </w:style>
-  <w:style w:type="paragraph" w:styleId="Heading9">
+  <w:style w:type="paragraph" w:styleId="berschrift9">
     <w:name w:val="heading 9"/>
-    <w:basedOn w:val="Normal"/>
-    <w:next w:val="Normal"/>
-    <w:link w:val="Heading9Char"/>
+    <w:basedOn w:val="Standard"/>
+    <w:next w:val="Standard"/>
+    <w:link w:val="berschrift9Zchn"/>
     <w:uiPriority w:val="9"/>
     <w:semiHidden/>
     <w:unhideWhenUsed/>
@@ -5011,13 +5558,13 @@
       <w:szCs w:val="20"/>
     </w:rPr>
   </w:style>
-  <w:style w:type="character" w:default="1" w:styleId="DefaultParagraphFont">
+  <w:style w:type="character" w:default="1" w:styleId="Absatz-Standardschriftart">
     <w:name w:val="Default Paragraph Font"/>
     <w:uiPriority w:val="1"/>
     <w:semiHidden/>
     <w:unhideWhenUsed/>
   </w:style>
-  <w:style w:type="table" w:default="1" w:styleId="TableNormal">
+  <w:style w:type="table" w:default="1" w:styleId="NormaleTabelle">
     <w:name w:val="Normal Table"/>
     <w:uiPriority w:val="99"/>
     <w:semiHidden/>
@@ -5032,15 +5579,15 @@
       </w:tblCellMar>
     </w:tblPr>
   </w:style>
-  <w:style w:type="numbering" w:default="1" w:styleId="NoList">
+  <w:style w:type="numbering" w:default="1" w:styleId="KeineListe">
     <w:name w:val="No List"/>
     <w:uiPriority w:val="99"/>
     <w:semiHidden/>
     <w:unhideWhenUsed/>
   </w:style>
-  <w:style w:type="paragraph" w:styleId="ListParagraph">
+  <w:style w:type="paragraph" w:styleId="Listenabsatz">
     <w:name w:val="List Paragraph"/>
-    <w:basedOn w:val="Normal"/>
+    <w:basedOn w:val="Standard"/>
     <w:uiPriority w:val="34"/>
     <w:qFormat/>
     <w:rsid w:val="00AB525C"/>
@@ -5049,10 +5596,10 @@
       <w:contextualSpacing/>
     </w:pPr>
   </w:style>
-  <w:style w:type="paragraph" w:styleId="FootnoteText">
+  <w:style w:type="paragraph" w:styleId="Funotentext">
     <w:name w:val="footnote text"/>
-    <w:basedOn w:val="Normal"/>
-    <w:link w:val="FootnoteTextChar"/>
+    <w:basedOn w:val="Standard"/>
+    <w:link w:val="FunotentextZchn"/>
     <w:uiPriority w:val="99"/>
     <w:semiHidden/>
     <w:unhideWhenUsed/>
@@ -5065,9 +5612,9 @@
       <w:szCs w:val="20"/>
     </w:rPr>
   </w:style>
-  <w:style w:type="character" w:customStyle="1" w:styleId="FootnoteTextChar">
-    <w:name w:val="Footnote Text Char"/>
-    <w:link w:val="FootnoteText"/>
+  <w:style w:type="character" w:customStyle="1" w:styleId="FunotentextZchn">
+    <w:name w:val="Fußnotentext Zchn"/>
+    <w:link w:val="Funotentext"/>
     <w:uiPriority w:val="99"/>
     <w:semiHidden/>
     <w:rsid w:val="006D025B"/>
@@ -5076,7 +5623,7 @@
       <w:szCs w:val="20"/>
     </w:rPr>
   </w:style>
-  <w:style w:type="character" w:styleId="FootnoteReference">
+  <w:style w:type="character" w:styleId="Funotenzeichen">
     <w:name w:val="footnote reference"/>
     <w:uiPriority w:val="99"/>
     <w:semiHidden/>
@@ -5086,10 +5633,10 @@
       <w:vertAlign w:val="superscript"/>
     </w:rPr>
   </w:style>
-  <w:style w:type="paragraph" w:styleId="BalloonText">
+  <w:style w:type="paragraph" w:styleId="Sprechblasentext">
     <w:name w:val="Balloon Text"/>
-    <w:basedOn w:val="Normal"/>
-    <w:link w:val="BalloonTextChar"/>
+    <w:basedOn w:val="Standard"/>
+    <w:link w:val="SprechblasentextZchn"/>
     <w:uiPriority w:val="99"/>
     <w:semiHidden/>
     <w:unhideWhenUsed/>
@@ -5103,9 +5650,9 @@
       <w:szCs w:val="16"/>
     </w:rPr>
   </w:style>
-  <w:style w:type="character" w:customStyle="1" w:styleId="BalloonTextChar">
-    <w:name w:val="Balloon Text Char"/>
-    <w:link w:val="BalloonText"/>
+  <w:style w:type="character" w:customStyle="1" w:styleId="SprechblasentextZchn">
+    <w:name w:val="Sprechblasentext Zchn"/>
+    <w:link w:val="Sprechblasentext"/>
     <w:uiPriority w:val="99"/>
     <w:semiHidden/>
     <w:rsid w:val="00B834AF"/>
@@ -5115,9 +5662,9 @@
       <w:szCs w:val="16"/>
     </w:rPr>
   </w:style>
-  <w:style w:type="character" w:customStyle="1" w:styleId="Heading1Char">
-    <w:name w:val="Heading 1 Char"/>
-    <w:link w:val="Heading1"/>
+  <w:style w:type="character" w:customStyle="1" w:styleId="berschrift1Zchn">
+    <w:name w:val="Überschrift 1 Zchn"/>
+    <w:link w:val="berschrift1"/>
     <w:uiPriority w:val="9"/>
     <w:rsid w:val="00DB6411"/>
     <w:rPr>
@@ -5129,9 +5676,9 @@
       <w:szCs w:val="28"/>
     </w:rPr>
   </w:style>
-  <w:style w:type="character" w:customStyle="1" w:styleId="Heading2Char">
-    <w:name w:val="Heading 2 Char"/>
-    <w:link w:val="Heading2"/>
+  <w:style w:type="character" w:customStyle="1" w:styleId="berschrift2Zchn">
+    <w:name w:val="Überschrift 2 Zchn"/>
+    <w:link w:val="berschrift2"/>
     <w:uiPriority w:val="9"/>
     <w:rsid w:val="00DB6411"/>
     <w:rPr>
@@ -5143,9 +5690,9 @@
       <w:szCs w:val="26"/>
     </w:rPr>
   </w:style>
-  <w:style w:type="character" w:customStyle="1" w:styleId="Heading3Char">
-    <w:name w:val="Heading 3 Char"/>
-    <w:link w:val="Heading3"/>
+  <w:style w:type="character" w:customStyle="1" w:styleId="berschrift3Zchn">
+    <w:name w:val="Überschrift 3 Zchn"/>
+    <w:link w:val="berschrift3"/>
     <w:uiPriority w:val="9"/>
     <w:semiHidden/>
     <w:rsid w:val="00DB6411"/>
@@ -5156,9 +5703,9 @@
       <w:color w:val="4F81BD"/>
     </w:rPr>
   </w:style>
-  <w:style w:type="character" w:customStyle="1" w:styleId="Heading4Char">
-    <w:name w:val="Heading 4 Char"/>
-    <w:link w:val="Heading4"/>
+  <w:style w:type="character" w:customStyle="1" w:styleId="berschrift4Zchn">
+    <w:name w:val="Überschrift 4 Zchn"/>
+    <w:link w:val="berschrift4"/>
     <w:uiPriority w:val="9"/>
     <w:semiHidden/>
     <w:rsid w:val="00DB6411"/>
@@ -5171,9 +5718,9 @@
       <w:color w:val="4F81BD"/>
     </w:rPr>
   </w:style>
-  <w:style w:type="character" w:customStyle="1" w:styleId="Heading5Char">
-    <w:name w:val="Heading 5 Char"/>
-    <w:link w:val="Heading5"/>
+  <w:style w:type="character" w:customStyle="1" w:styleId="berschrift5Zchn">
+    <w:name w:val="Überschrift 5 Zchn"/>
+    <w:link w:val="berschrift5"/>
     <w:uiPriority w:val="9"/>
     <w:semiHidden/>
     <w:rsid w:val="00DB6411"/>
@@ -5182,9 +5729,9 @@
       <w:color w:val="243F60"/>
     </w:rPr>
   </w:style>
-  <w:style w:type="character" w:customStyle="1" w:styleId="Heading6Char">
-    <w:name w:val="Heading 6 Char"/>
-    <w:link w:val="Heading6"/>
+  <w:style w:type="character" w:customStyle="1" w:styleId="berschrift6Zchn">
+    <w:name w:val="Überschrift 6 Zchn"/>
+    <w:link w:val="berschrift6"/>
     <w:uiPriority w:val="9"/>
     <w:semiHidden/>
     <w:rsid w:val="00DB6411"/>
@@ -5195,9 +5742,9 @@
       <w:color w:val="243F60"/>
     </w:rPr>
   </w:style>
-  <w:style w:type="character" w:customStyle="1" w:styleId="Heading7Char">
-    <w:name w:val="Heading 7 Char"/>
-    <w:link w:val="Heading7"/>
+  <w:style w:type="character" w:customStyle="1" w:styleId="berschrift7Zchn">
+    <w:name w:val="Überschrift 7 Zchn"/>
+    <w:link w:val="berschrift7"/>
     <w:uiPriority w:val="9"/>
     <w:semiHidden/>
     <w:rsid w:val="00DB6411"/>
@@ -5208,9 +5755,9 @@
       <w:color w:val="404040"/>
     </w:rPr>
   </w:style>
-  <w:style w:type="character" w:customStyle="1" w:styleId="Heading8Char">
-    <w:name w:val="Heading 8 Char"/>
-    <w:link w:val="Heading8"/>
+  <w:style w:type="character" w:customStyle="1" w:styleId="berschrift8Zchn">
+    <w:name w:val="Überschrift 8 Zchn"/>
+    <w:link w:val="berschrift8"/>
     <w:uiPriority w:val="9"/>
     <w:semiHidden/>
     <w:rsid w:val="00DB6411"/>
@@ -5221,9 +5768,9 @@
       <w:szCs w:val="20"/>
     </w:rPr>
   </w:style>
-  <w:style w:type="character" w:customStyle="1" w:styleId="Heading9Char">
-    <w:name w:val="Heading 9 Char"/>
-    <w:link w:val="Heading9"/>
+  <w:style w:type="character" w:customStyle="1" w:styleId="berschrift9Zchn">
+    <w:name w:val="Überschrift 9 Zchn"/>
+    <w:link w:val="berschrift9"/>
     <w:uiPriority w:val="9"/>
     <w:semiHidden/>
     <w:rsid w:val="00DB6411"/>
@@ -5236,10 +5783,10 @@
       <w:szCs w:val="20"/>
     </w:rPr>
   </w:style>
-  <w:style w:type="paragraph" w:styleId="Header">
+  <w:style w:type="paragraph" w:styleId="Kopfzeile">
     <w:name w:val="header"/>
-    <w:basedOn w:val="Normal"/>
-    <w:link w:val="HeaderChar"/>
+    <w:basedOn w:val="Standard"/>
+    <w:link w:val="KopfzeileZchn"/>
     <w:uiPriority w:val="99"/>
     <w:unhideWhenUsed/>
     <w:rsid w:val="00817277"/>
@@ -5251,17 +5798,17 @@
       <w:spacing w:after="0" w:line="240" w:lineRule="auto"/>
     </w:pPr>
   </w:style>
-  <w:style w:type="character" w:customStyle="1" w:styleId="HeaderChar">
-    <w:name w:val="Header Char"/>
-    <w:basedOn w:val="DefaultParagraphFont"/>
-    <w:link w:val="Header"/>
+  <w:style w:type="character" w:customStyle="1" w:styleId="KopfzeileZchn">
+    <w:name w:val="Kopfzeile Zchn"/>
+    <w:basedOn w:val="Absatz-Standardschriftart"/>
+    <w:link w:val="Kopfzeile"/>
     <w:uiPriority w:val="99"/>
     <w:rsid w:val="00817277"/>
   </w:style>
-  <w:style w:type="paragraph" w:styleId="Footer">
+  <w:style w:type="paragraph" w:styleId="Fuzeile">
     <w:name w:val="footer"/>
-    <w:basedOn w:val="Normal"/>
-    <w:link w:val="FooterChar"/>
+    <w:basedOn w:val="Standard"/>
+    <w:link w:val="FuzeileZchn"/>
     <w:uiPriority w:val="99"/>
     <w:unhideWhenUsed/>
     <w:rsid w:val="00817277"/>
@@ -5273,17 +5820,17 @@
       <w:spacing w:after="0" w:line="240" w:lineRule="auto"/>
     </w:pPr>
   </w:style>
-  <w:style w:type="character" w:customStyle="1" w:styleId="FooterChar">
-    <w:name w:val="Footer Char"/>
-    <w:basedOn w:val="DefaultParagraphFont"/>
-    <w:link w:val="Footer"/>
+  <w:style w:type="character" w:customStyle="1" w:styleId="FuzeileZchn">
+    <w:name w:val="Fußzeile Zchn"/>
+    <w:basedOn w:val="Absatz-Standardschriftart"/>
+    <w:link w:val="Fuzeile"/>
     <w:uiPriority w:val="99"/>
     <w:rsid w:val="00817277"/>
   </w:style>
-  <w:style w:type="paragraph" w:styleId="TOCHeading">
+  <w:style w:type="paragraph" w:styleId="Inhaltsverzeichnisberschrift">
     <w:name w:val="TOC Heading"/>
-    <w:basedOn w:val="Heading1"/>
-    <w:next w:val="Normal"/>
+    <w:basedOn w:val="berschrift1"/>
+    <w:next w:val="Standard"/>
     <w:uiPriority w:val="39"/>
     <w:unhideWhenUsed/>
     <w:qFormat/>
@@ -5298,10 +5845,10 @@
       <w:lang w:eastAsia="de-DE"/>
     </w:rPr>
   </w:style>
-  <w:style w:type="paragraph" w:styleId="TOC1">
+  <w:style w:type="paragraph" w:styleId="Verzeichnis1">
     <w:name w:val="toc 1"/>
-    <w:basedOn w:val="Normal"/>
-    <w:next w:val="Normal"/>
+    <w:basedOn w:val="Standard"/>
+    <w:next w:val="Standard"/>
     <w:autoRedefine/>
     <w:uiPriority w:val="39"/>
     <w:unhideWhenUsed/>
@@ -5310,10 +5857,10 @@
       <w:spacing w:after="100"/>
     </w:pPr>
   </w:style>
-  <w:style w:type="paragraph" w:styleId="TOC2">
+  <w:style w:type="paragraph" w:styleId="Verzeichnis2">
     <w:name w:val="toc 2"/>
-    <w:basedOn w:val="Normal"/>
-    <w:next w:val="Normal"/>
+    <w:basedOn w:val="Standard"/>
+    <w:next w:val="Standard"/>
     <w:autoRedefine/>
     <w:uiPriority w:val="39"/>
     <w:unhideWhenUsed/>
@@ -5333,9 +5880,9 @@
       <w:u w:val="single"/>
     </w:rPr>
   </w:style>
-  <w:style w:type="table" w:styleId="TableGrid">
+  <w:style w:type="table" w:styleId="Tabellenraster">
     <w:name w:val="Table Grid"/>
-    <w:basedOn w:val="TableNormal"/>
+    <w:basedOn w:val="NormaleTabelle"/>
     <w:uiPriority w:val="59"/>
     <w:rsid w:val="00045DB1"/>
     <w:tblPr>
@@ -5349,7 +5896,7 @@
       </w:tblBorders>
     </w:tblPr>
   </w:style>
-  <w:style w:type="character" w:styleId="CommentReference">
+  <w:style w:type="character" w:styleId="Kommentarzeichen">
     <w:name w:val="annotation reference"/>
     <w:uiPriority w:val="99"/>
     <w:semiHidden/>
@@ -5360,10 +5907,10 @@
       <w:szCs w:val="16"/>
     </w:rPr>
   </w:style>
-  <w:style w:type="paragraph" w:styleId="CommentText">
+  <w:style w:type="paragraph" w:styleId="Kommentartext">
     <w:name w:val="annotation text"/>
-    <w:basedOn w:val="Normal"/>
-    <w:link w:val="CommentTextChar"/>
+    <w:basedOn w:val="Standard"/>
+    <w:link w:val="KommentartextZchn"/>
     <w:uiPriority w:val="99"/>
     <w:semiHidden/>
     <w:unhideWhenUsed/>
@@ -5376,9 +5923,9 @@
       <w:szCs w:val="20"/>
     </w:rPr>
   </w:style>
-  <w:style w:type="character" w:customStyle="1" w:styleId="CommentTextChar">
-    <w:name w:val="Comment Text Char"/>
-    <w:link w:val="CommentText"/>
+  <w:style w:type="character" w:customStyle="1" w:styleId="KommentartextZchn">
+    <w:name w:val="Kommentartext Zchn"/>
+    <w:link w:val="Kommentartext"/>
     <w:uiPriority w:val="99"/>
     <w:semiHidden/>
     <w:rsid w:val="00B6374E"/>
@@ -5387,11 +5934,11 @@
       <w:szCs w:val="20"/>
     </w:rPr>
   </w:style>
-  <w:style w:type="paragraph" w:styleId="CommentSubject">
+  <w:style w:type="paragraph" w:styleId="Kommentarthema">
     <w:name w:val="annotation subject"/>
-    <w:basedOn w:val="CommentText"/>
-    <w:next w:val="CommentText"/>
-    <w:link w:val="CommentSubjectChar"/>
+    <w:basedOn w:val="Kommentartext"/>
+    <w:next w:val="Kommentartext"/>
+    <w:link w:val="KommentarthemaZchn"/>
     <w:uiPriority w:val="99"/>
     <w:semiHidden/>
     <w:unhideWhenUsed/>
@@ -5401,9 +5948,9 @@
       <w:bCs/>
     </w:rPr>
   </w:style>
-  <w:style w:type="character" w:customStyle="1" w:styleId="CommentSubjectChar">
-    <w:name w:val="Comment Subject Char"/>
-    <w:link w:val="CommentSubject"/>
+  <w:style w:type="character" w:customStyle="1" w:styleId="KommentarthemaZchn">
+    <w:name w:val="Kommentarthema Zchn"/>
+    <w:link w:val="Kommentarthema"/>
     <w:uiPriority w:val="99"/>
     <w:semiHidden/>
     <w:rsid w:val="00B6374E"/>
@@ -5414,9 +5961,9 @@
       <w:szCs w:val="20"/>
     </w:rPr>
   </w:style>
-  <w:style w:type="paragraph" w:styleId="NoSpacing">
+  <w:style w:type="paragraph" w:styleId="KeinLeerraum">
     <w:name w:val="No Spacing"/>
-    <w:link w:val="NoSpacingChar"/>
+    <w:link w:val="KeinLeerraumZchn"/>
     <w:uiPriority w:val="1"/>
     <w:qFormat/>
     <w:rsid w:val="001B43E5"/>
@@ -5427,10 +5974,10 @@
       <w:lang w:val="en-US" w:eastAsia="en-US"/>
     </w:rPr>
   </w:style>
-  <w:style w:type="character" w:customStyle="1" w:styleId="NoSpacingChar">
-    <w:name w:val="No Spacing Char"/>
-    <w:basedOn w:val="DefaultParagraphFont"/>
-    <w:link w:val="NoSpacing"/>
+  <w:style w:type="character" w:customStyle="1" w:styleId="KeinLeerraumZchn">
+    <w:name w:val="Kein Leerraum Zchn"/>
+    <w:basedOn w:val="Absatz-Standardschriftart"/>
+    <w:link w:val="KeinLeerraum"/>
     <w:uiPriority w:val="1"/>
     <w:rsid w:val="001B43E5"/>
     <w:rPr>
@@ -5438,6 +5985,25 @@
       <w:sz w:val="22"/>
       <w:szCs w:val="22"/>
       <w:lang w:val="en-US" w:eastAsia="en-US"/>
+    </w:rPr>
+  </w:style>
+  <w:style w:type="paragraph" w:styleId="Beschriftung">
+    <w:name w:val="caption"/>
+    <w:basedOn w:val="Standard"/>
+    <w:next w:val="Standard"/>
+    <w:uiPriority w:val="35"/>
+    <w:unhideWhenUsed/>
+    <w:qFormat/>
+    <w:rsid w:val="006A7388"/>
+    <w:pPr>
+      <w:spacing w:line="240" w:lineRule="auto"/>
+    </w:pPr>
+    <w:rPr>
+      <w:i/>
+      <w:iCs/>
+      <w:color w:val="44546A" w:themeColor="text2"/>
+      <w:sz w:val="18"/>
+      <w:szCs w:val="18"/>
     </w:rPr>
   </w:style>
 </w:styles>
@@ -5743,7 +6309,7 @@
 </file>
 
 <file path=customXml/itemProps1.xml><?xml version="1.0" encoding="utf-8"?>
-<ds:datastoreItem xmlns:ds="http://schemas.openxmlformats.org/officeDocument/2006/customXml" ds:itemID="{43693CB0-9914-46E4-BF3B-917575253AA4}">
+<ds:datastoreItem xmlns:ds="http://schemas.openxmlformats.org/officeDocument/2006/customXml" ds:itemID="{0647F3E9-216F-4D7F-8CA6-D5E473AE3C38}">
   <ds:schemaRefs>
     <ds:schemaRef ds:uri="http://schemas.openxmlformats.org/officeDocument/2006/bibliography"/>
   </ds:schemaRefs>

</xml_diff>

<commit_message>
Christianes Part Projektbericht, Stand 2
</commit_message>
<xml_diff>
--- a/docs/Projektbericht/Christiane/Webengineering_Projektbericht_Rüffer_Vorwerk_Withöft_Zolkin.docx
+++ b/docs/Projektbericht/Christiane/Webengineering_Projektbericht_Rüffer_Vorwerk_Withöft_Zolkin.docx
@@ -2952,12 +2952,18 @@
         <w:t>, Michelle Vorwerk und Christiane Zolkin</w:t>
       </w:r>
       <w:r>
-        <w:t>. Jedes Teammitglied hat im Wintersemester 2017 mit dem Informatik Studium begonnen.</w:t>
-      </w:r>
-    </w:p>
-    <w:p>
-      <w:r>
-        <w:t xml:space="preserve">Zum einen Hannes </w:t>
+        <w:t>. Jedes Teammitglied hat im Wintersemester 2017 mit dem Informatik Studium begonnen</w:t>
+      </w:r>
+      <w:r>
+        <w:t>, wodurch sich eine gemeinsame Grundwissensbasis ergab</w:t>
+      </w:r>
+      <w:r>
+        <w:t>.</w:t>
+      </w:r>
+    </w:p>
+    <w:p>
+      <w:r>
+        <w:t xml:space="preserve">Hannes </w:t>
       </w:r>
       <w:proofErr w:type="spellStart"/>
       <w:r>
@@ -2965,7 +2971,19 @@
       </w:r>
       <w:proofErr w:type="spellEnd"/>
       <w:r>
-        <w:t>, der ein gutes technisches Verständnis mit sich bringt, aber auch ein außerordentliches Gedächtnis hat und nicht vor Arbeit zurückscheut.</w:t>
+        <w:t>, der ein gutes technisches</w:t>
+      </w:r>
+      <w:r>
+        <w:t xml:space="preserve"> und logisches</w:t>
+      </w:r>
+      <w:r>
+        <w:t xml:space="preserve"> Verständnis mit sich bringt</w:t>
+      </w:r>
+      <w:r>
+        <w:t>, ist in der Lage einen Überblick über alle Projektanforderungen zu bewahren und Ansätze für die Entwicklung zu finden</w:t>
+      </w:r>
+      <w:r>
+        <w:t>.</w:t>
       </w:r>
       <w:r>
         <w:t xml:space="preserve"> Durch seine Arbeitsmoral ist er ein guter Helfer und Problemlöser und seine Stärke liegt darin, das Projekt auch bei Schwierigkeiten voranzutreiben.</w:t>
@@ -2999,6 +3017,9 @@
       <w:r>
         <w:t xml:space="preserve">Christiane Zolkin </w:t>
       </w:r>
+      <w:r>
+        <w:t>ist eine zielorientierte Persönlichkeit und außerdem lernwillig, um neue Aufgaben souverän bewältigen zu können. Dadurch konnte sie zu dem Projekt einige Aspekte beitragen und Teilbereiche auf sich nehmen.</w:t>
+      </w:r>
     </w:p>
     <w:p>
       <w:pPr>
@@ -3012,21 +3033,48 @@
     </w:p>
     <w:p>
       <w:r>
-        <w:t>Durch die Stärken, Schwächen und individuellen Eigenschaften aller Teammitglieder, konnten wir die Rollen innerhalb des Projektes gut einteilen.</w:t>
-      </w:r>
-    </w:p>
-    <w:p>
-      <w:r>
-        <w:t>Projektleiterrolle und Dokumentationsman</w:t>
+        <w:t xml:space="preserve">Durch die Stärken, Schwächen und </w:t>
+      </w:r>
+      <w:r>
+        <w:t xml:space="preserve">unterschiedlichen, </w:t>
+      </w:r>
+      <w:r>
+        <w:t>individuellen Eigenschaften aller Teammitglieder, konnten wir die Rollen innerhalb des Projektes gut einteilen.</w:t>
+      </w:r>
+    </w:p>
+    <w:p>
+      <w:r>
+        <w:t xml:space="preserve">Die </w:t>
+      </w:r>
+      <w:r>
+        <w:t xml:space="preserve">Projektleiterrolle und </w:t>
+      </w:r>
+      <w:r>
+        <w:t xml:space="preserve">Rolle des </w:t>
+      </w:r>
+      <w:r>
+        <w:t>Dokumentationsman</w:t>
       </w:r>
       <w:r>
         <w:t>a</w:t>
       </w:r>
       <w:r>
-        <w:t xml:space="preserve">ger </w:t>
-      </w:r>
-      <w:r>
-        <w:t xml:space="preserve">wurde an Moritz </w:t>
+        <w:t>ger</w:t>
+      </w:r>
+      <w:r>
+        <w:t>s</w:t>
+      </w:r>
+      <w:r>
+        <w:t xml:space="preserve"> </w:t>
+      </w:r>
+      <w:r>
+        <w:t>wurde</w:t>
+      </w:r>
+      <w:r>
+        <w:t>n</w:t>
+      </w:r>
+      <w:r>
+        <w:t xml:space="preserve"> an Moritz </w:t>
       </w:r>
       <w:proofErr w:type="spellStart"/>
       <w:r>
@@ -3039,7 +3087,10 @@
     </w:p>
     <w:p>
       <w:r>
-        <w:t>Schnittstellenmanager war Michelle Vorwerk.</w:t>
+        <w:t>Wegen</w:t>
+      </w:r>
+      <w:r>
+        <w:t xml:space="preserve"> ihres Überblicks des Projektgeschehens, war Michelle Vorwerk Schnittstellen-Manager, um alle Teilbereiche der Entwicklung strukturiert zusammenzuführen.</w:t>
       </w:r>
     </w:p>
     <w:p>
@@ -3051,13 +3102,17 @@
       <w:r>
         <w:t>Das Backend war auch sehr arbeitsintensiv, aber durch Hannes gutes Verständnis für diesen Bereich, konnte er diese Aufgabe gut übernehmen.</w:t>
       </w:r>
-    </w:p>
-    <w:p>
-      <w:r>
-        <w:t>Alles in allem herrschte aber eine gute Gruppendynamik, und die Rollenverteilung innerhalb des Projektes war nicht statisch, sondern eher interaktiv, wodurch viele Probleme gelöst werden konnten, indem man sich einander helfen konnte.</w:t>
-      </w:r>
-    </w:p>
-    <w:p/>
+      <w:bookmarkStart w:id="6" w:name="_GoBack"/>
+      <w:bookmarkEnd w:id="6"/>
+    </w:p>
+    <w:p>
+      <w:r>
+        <w:t>Alles in allem herrschte aber eine gute Gruppendynamik, und die Rollenverteilung innerhalb des Projektes war nicht statisch, sondern eher interaktiv, wodurch viele Probleme gelöst werden konnten, indem m</w:t>
+      </w:r>
+      <w:r>
+        <w:t>an sich einander half.</w:t>
+      </w:r>
+    </w:p>
     <w:p>
       <w:pPr>
         <w:spacing w:after="0" w:line="240" w:lineRule="auto"/>
@@ -3073,43 +3128,14 @@
     </w:p>
     <w:p>
       <w:pPr>
-        <w:spacing w:after="0" w:line="240" w:lineRule="auto"/>
-        <w:rPr>
-          <w:rFonts w:ascii="Cambria" w:eastAsia="Times New Roman" w:hAnsi="Cambria"/>
-          <w:b/>
-          <w:bCs/>
-          <w:color w:val="365F91"/>
-          <w:sz w:val="28"/>
-          <w:szCs w:val="28"/>
-        </w:rPr>
-      </w:pPr>
-    </w:p>
-    <w:p>
-      <w:pPr>
-        <w:spacing w:after="0" w:line="240" w:lineRule="auto"/>
-        <w:rPr>
-          <w:rFonts w:ascii="Cambria" w:eastAsia="Times New Roman" w:hAnsi="Cambria"/>
-          <w:b/>
-          <w:bCs/>
-          <w:color w:val="365F91"/>
-          <w:sz w:val="28"/>
-          <w:szCs w:val="28"/>
-        </w:rPr>
-      </w:pPr>
-      <w:r>
-        <w:br w:type="page"/>
-      </w:r>
-    </w:p>
-    <w:p>
-      <w:pPr>
         <w:pStyle w:val="berschrift1"/>
       </w:pPr>
-      <w:bookmarkStart w:id="6" w:name="_Toc30585861"/>
+      <w:bookmarkStart w:id="7" w:name="_Toc30585861"/>
       <w:r>
         <w:lastRenderedPageBreak/>
         <w:t>Theoretische  Grundlagen</w:t>
       </w:r>
-      <w:bookmarkEnd w:id="6"/>
+      <w:bookmarkEnd w:id="7"/>
     </w:p>
     <w:p>
       <w:r>
@@ -3120,7 +3146,7 @@
       <w:pPr>
         <w:pStyle w:val="berschrift1"/>
       </w:pPr>
-      <w:bookmarkStart w:id="7" w:name="_Toc30585862"/>
+      <w:bookmarkStart w:id="8" w:name="_Toc30585862"/>
       <w:r>
         <w:rPr>
           <w:noProof/>
@@ -3337,7 +3363,7 @@
       <w:r>
         <w:t>Konzeptionelle Arbeiten</w:t>
       </w:r>
-      <w:bookmarkEnd w:id="7"/>
+      <w:bookmarkEnd w:id="8"/>
     </w:p>
     <w:p>
       <w:r>
@@ -3391,8 +3417,6 @@
       <w:r>
         <w:t>Des Weiteren sollten auch neue Modultypen von angemeldeten Nutzern hochgeladen werden können.</w:t>
       </w:r>
-      <w:bookmarkStart w:id="8" w:name="_GoBack"/>
-      <w:bookmarkEnd w:id="8"/>
     </w:p>
     <w:p>
       <w:pPr>
@@ -3400,30 +3424,1250 @@
       </w:pPr>
       <w:bookmarkStart w:id="9" w:name="_Toc30585863"/>
       <w:r>
+        <w:lastRenderedPageBreak/>
         <w:t>Code-Implementierungsdetails</w:t>
       </w:r>
       <w:bookmarkEnd w:id="9"/>
     </w:p>
     <w:p>
-      <w:r>
-        <w:t>Alle</w:t>
-      </w:r>
-    </w:p>
+      <w:pPr>
+        <w:pStyle w:val="berschrift2"/>
+      </w:pPr>
+      <w:r>
+        <w:t>Kennlinien eines Moduls anzeigen und neue Kennlinien hochladen</w:t>
+      </w:r>
+    </w:p>
+    <w:p>
+      <w:pPr>
+        <w:pStyle w:val="berschrift3"/>
+      </w:pPr>
+      <w:r>
+        <w:t>Kennlinien anzeigen</w:t>
+      </w:r>
+    </w:p>
+    <w:p>
+      <w:pPr>
+        <w:keepNext/>
+      </w:pPr>
+      <w:r>
+        <w:rPr>
+          <w:noProof/>
+          <w:lang w:eastAsia="de-DE"/>
+        </w:rPr>
+        <w:drawing>
+          <wp:inline distT="0" distB="0" distL="0" distR="0" wp14:anchorId="02FC4E54" wp14:editId="6A3EA990">
+            <wp:extent cx="3514725" cy="2514600"/>
+            <wp:effectExtent l="0" t="0" r="9525" b="0"/>
+            <wp:docPr id="6" name="Grafik 6"/>
+            <wp:cNvGraphicFramePr>
+              <a:graphicFrameLocks xmlns:a="http://schemas.openxmlformats.org/drawingml/2006/main" noChangeAspect="1"/>
+            </wp:cNvGraphicFramePr>
+            <a:graphic xmlns:a="http://schemas.openxmlformats.org/drawingml/2006/main">
+              <a:graphicData uri="http://schemas.openxmlformats.org/drawingml/2006/picture">
+                <pic:pic xmlns:pic="http://schemas.openxmlformats.org/drawingml/2006/picture">
+                  <pic:nvPicPr>
+                    <pic:cNvPr id="1" name=""/>
+                    <pic:cNvPicPr/>
+                  </pic:nvPicPr>
+                  <pic:blipFill>
+                    <a:blip r:embed="rId11"/>
+                    <a:stretch>
+                      <a:fillRect/>
+                    </a:stretch>
+                  </pic:blipFill>
+                  <pic:spPr>
+                    <a:xfrm>
+                      <a:off x="0" y="0"/>
+                      <a:ext cx="3514725" cy="2514600"/>
+                    </a:xfrm>
+                    <a:prstGeom prst="rect">
+                      <a:avLst/>
+                    </a:prstGeom>
+                  </pic:spPr>
+                </pic:pic>
+              </a:graphicData>
+            </a:graphic>
+          </wp:inline>
+        </w:drawing>
+      </w:r>
+    </w:p>
+    <w:p>
+      <w:pPr>
+        <w:pStyle w:val="Beschriftung"/>
+      </w:pPr>
+      <w:r>
+        <w:t xml:space="preserve">Code Abschnitt - Kennlinien anzeigen </w:t>
+      </w:r>
+      <w:fldSimple w:instr=" SEQ Code_Abschnitt_-_Kennlinien_anzeigen \* ARABIC ">
+        <w:r>
+          <w:rPr>
+            <w:noProof/>
+          </w:rPr>
+          <w:t>1</w:t>
+        </w:r>
+      </w:fldSimple>
+    </w:p>
+    <w:p/>
     <w:p>
       <w:pPr>
         <w:spacing w:after="0" w:line="240" w:lineRule="auto"/>
-        <w:rPr>
-          <w:rFonts w:ascii="Cambria" w:eastAsia="Times New Roman" w:hAnsi="Cambria"/>
-          <w:b/>
-          <w:bCs/>
-          <w:color w:val="365F91"/>
-          <w:sz w:val="28"/>
-          <w:szCs w:val="28"/>
-        </w:rPr>
-      </w:pPr>
-      <w:r>
-        <w:br w:type="page"/>
-      </w:r>
+      </w:pPr>
+      <w:r>
+        <w:t xml:space="preserve">Um Kennlinien in einem Diagramm anzeigen zu können, werden Datenstrukturen gebraucht, um die von der Datenbank geholten Daten zu speichern und </w:t>
+      </w:r>
+      <w:r>
+        <w:t xml:space="preserve">somit verarbeiten zu können. Hierzu werden Variablen angelegt. </w:t>
+      </w:r>
+    </w:p>
+    <w:p>
+      <w:pPr>
+        <w:spacing w:after="0" w:line="240" w:lineRule="auto"/>
+      </w:pPr>
+      <w:r>
+        <w:t xml:space="preserve">Zur Speicherung der Kennlinien zugehörig zu einem Modultypen, wurde ein Dummy Type </w:t>
+      </w:r>
+      <w:proofErr w:type="spellStart"/>
+      <w:r>
+        <w:t>ObservedObject</w:t>
+      </w:r>
+      <w:proofErr w:type="spellEnd"/>
+      <w:r>
+        <w:t xml:space="preserve"> angelegt. Dessen ID (</w:t>
+      </w:r>
+      <w:proofErr w:type="spellStart"/>
+      <w:r>
+        <w:t>dummy_type_id</w:t>
+      </w:r>
+      <w:proofErr w:type="spellEnd"/>
+      <w:r>
+        <w:t xml:space="preserve">) wird </w:t>
+      </w:r>
+      <w:proofErr w:type="spellStart"/>
+      <w:r>
+        <w:t>gefetcht</w:t>
+      </w:r>
+      <w:proofErr w:type="spellEnd"/>
+      <w:r>
+        <w:t xml:space="preserve">, um das referenzierte </w:t>
+      </w:r>
+      <w:proofErr w:type="spellStart"/>
+      <w:r>
+        <w:t>ObservedObject</w:t>
+      </w:r>
+      <w:proofErr w:type="spellEnd"/>
+      <w:r>
+        <w:t xml:space="preserve"> – die zugehörigen Kennlinien also – herauszufinden (</w:t>
+      </w:r>
+      <w:proofErr w:type="spellStart"/>
+      <w:r>
+        <w:t>kennlinienOOid</w:t>
+      </w:r>
+      <w:proofErr w:type="spellEnd"/>
+      <w:r>
+        <w:t>).</w:t>
+      </w:r>
+    </w:p>
+    <w:p>
+      <w:pPr>
+        <w:spacing w:after="0" w:line="240" w:lineRule="auto"/>
+      </w:pPr>
+      <w:r>
+        <w:t>Die restlichen Variablen sind Datenstrukturen für die Speicherung der von der Datenbank geladenen Kennlinien. Dabei handelt es sich bei „</w:t>
+      </w:r>
+      <w:proofErr w:type="spellStart"/>
+      <w:r>
+        <w:t>kennlinien_types_data</w:t>
+      </w:r>
+      <w:proofErr w:type="spellEnd"/>
+      <w:r>
+        <w:t>“ um ein dreidimensionales Array, welches die Kennlinien-Typen, die Kennlinien-Datensätze und die Punkte einer einzelnen Kennlinie enthält. „</w:t>
+      </w:r>
+      <w:proofErr w:type="spellStart"/>
+      <w:r>
+        <w:t>active_kennlinie</w:t>
+      </w:r>
+      <w:proofErr w:type="spellEnd"/>
+      <w:r>
+        <w:t>“ stellt dabei die aktuell angezeigte Kennlinie im Diagramm dar. Sie wird ermittelt über „</w:t>
+      </w:r>
+      <w:proofErr w:type="spellStart"/>
+      <w:r>
+        <w:t>kennlinien_type_index</w:t>
+      </w:r>
+      <w:proofErr w:type="spellEnd"/>
+      <w:r>
+        <w:t>“ und „</w:t>
+      </w:r>
+      <w:proofErr w:type="spellStart"/>
+      <w:r>
+        <w:t>active_kennlinie_index</w:t>
+      </w:r>
+      <w:proofErr w:type="spellEnd"/>
+      <w:r>
+        <w:t>“.</w:t>
+      </w:r>
+    </w:p>
+    <w:p>
+      <w:pPr>
+        <w:spacing w:after="0" w:line="240" w:lineRule="auto"/>
+      </w:pPr>
+    </w:p>
+    <w:p>
+      <w:pPr>
+        <w:spacing w:after="0" w:line="240" w:lineRule="auto"/>
+      </w:pPr>
+    </w:p>
+    <w:p>
+      <w:pPr>
+        <w:spacing w:after="0" w:line="240" w:lineRule="auto"/>
+      </w:pPr>
+      <w:r>
+        <w:rPr>
+          <w:noProof/>
+          <w:lang w:eastAsia="de-DE"/>
+        </w:rPr>
+        <w:drawing>
+          <wp:anchor distT="0" distB="0" distL="114300" distR="114300" simplePos="0" relativeHeight="251662336" behindDoc="1" locked="0" layoutInCell="1" allowOverlap="1" wp14:anchorId="7EFBCDB8" wp14:editId="174D8A49">
+            <wp:simplePos x="0" y="0"/>
+            <wp:positionH relativeFrom="page">
+              <wp:align>left</wp:align>
+            </wp:positionH>
+            <wp:positionV relativeFrom="paragraph">
+              <wp:posOffset>210185</wp:posOffset>
+            </wp:positionV>
+            <wp:extent cx="7559040" cy="2148840"/>
+            <wp:effectExtent l="0" t="0" r="3810" b="3810"/>
+            <wp:wrapTight wrapText="bothSides">
+              <wp:wrapPolygon edited="0">
+                <wp:start x="0" y="0"/>
+                <wp:lineTo x="0" y="21447"/>
+                <wp:lineTo x="21556" y="21447"/>
+                <wp:lineTo x="21556" y="0"/>
+                <wp:lineTo x="0" y="0"/>
+              </wp:wrapPolygon>
+            </wp:wrapTight>
+            <wp:docPr id="7" name="Grafik 7"/>
+            <wp:cNvGraphicFramePr>
+              <a:graphicFrameLocks xmlns:a="http://schemas.openxmlformats.org/drawingml/2006/main" noChangeAspect="1"/>
+            </wp:cNvGraphicFramePr>
+            <a:graphic xmlns:a="http://schemas.openxmlformats.org/drawingml/2006/main">
+              <a:graphicData uri="http://schemas.openxmlformats.org/drawingml/2006/picture">
+                <pic:pic xmlns:pic="http://schemas.openxmlformats.org/drawingml/2006/picture">
+                  <pic:nvPicPr>
+                    <pic:cNvPr id="1" name=""/>
+                    <pic:cNvPicPr/>
+                  </pic:nvPicPr>
+                  <pic:blipFill>
+                    <a:blip r:embed="rId12">
+                      <a:extLst>
+                        <a:ext uri="{28A0092B-C50C-407E-A947-70E740481C1C}">
+                          <a14:useLocalDpi xmlns:a14="http://schemas.microsoft.com/office/drawing/2010/main" val="0"/>
+                        </a:ext>
+                      </a:extLst>
+                    </a:blip>
+                    <a:stretch>
+                      <a:fillRect/>
+                    </a:stretch>
+                  </pic:blipFill>
+                  <pic:spPr>
+                    <a:xfrm>
+                      <a:off x="0" y="0"/>
+                      <a:ext cx="7559040" cy="2148840"/>
+                    </a:xfrm>
+                    <a:prstGeom prst="rect">
+                      <a:avLst/>
+                    </a:prstGeom>
+                  </pic:spPr>
+                </pic:pic>
+              </a:graphicData>
+            </a:graphic>
+            <wp14:sizeRelH relativeFrom="margin">
+              <wp14:pctWidth>0</wp14:pctWidth>
+            </wp14:sizeRelH>
+            <wp14:sizeRelV relativeFrom="margin">
+              <wp14:pctHeight>0</wp14:pctHeight>
+            </wp14:sizeRelV>
+          </wp:anchor>
+        </w:drawing>
+      </w:r>
+    </w:p>
+    <w:p>
+      <w:pPr>
+        <w:spacing w:after="0" w:line="240" w:lineRule="auto"/>
+      </w:pPr>
+      <w:r>
+        <w:rPr>
+          <w:noProof/>
+        </w:rPr>
+        <w:lastRenderedPageBreak/>
+        <mc:AlternateContent>
+          <mc:Choice Requires="wps">
+            <w:drawing>
+              <wp:anchor distT="0" distB="0" distL="114300" distR="114300" simplePos="0" relativeHeight="251667456" behindDoc="1" locked="0" layoutInCell="1" allowOverlap="1" wp14:anchorId="454D1005" wp14:editId="23ECE5E0">
+                <wp:simplePos x="0" y="0"/>
+                <wp:positionH relativeFrom="page">
+                  <wp:align>right</wp:align>
+                </wp:positionH>
+                <wp:positionV relativeFrom="paragraph">
+                  <wp:posOffset>2328545</wp:posOffset>
+                </wp:positionV>
+                <wp:extent cx="7559040" cy="635"/>
+                <wp:effectExtent l="0" t="0" r="3810" b="0"/>
+                <wp:wrapTight wrapText="bothSides">
+                  <wp:wrapPolygon edited="0">
+                    <wp:start x="0" y="0"/>
+                    <wp:lineTo x="0" y="20057"/>
+                    <wp:lineTo x="21556" y="20057"/>
+                    <wp:lineTo x="21556" y="0"/>
+                    <wp:lineTo x="0" y="0"/>
+                  </wp:wrapPolygon>
+                </wp:wrapTight>
+                <wp:docPr id="11" name="Textfeld 11"/>
+                <wp:cNvGraphicFramePr/>
+                <a:graphic xmlns:a="http://schemas.openxmlformats.org/drawingml/2006/main">
+                  <a:graphicData uri="http://schemas.microsoft.com/office/word/2010/wordprocessingShape">
+                    <wps:wsp>
+                      <wps:cNvSpPr txBox="1"/>
+                      <wps:spPr>
+                        <a:xfrm>
+                          <a:off x="0" y="0"/>
+                          <a:ext cx="7559040" cy="635"/>
+                        </a:xfrm>
+                        <a:prstGeom prst="rect">
+                          <a:avLst/>
+                        </a:prstGeom>
+                        <a:solidFill>
+                          <a:prstClr val="white"/>
+                        </a:solidFill>
+                        <a:ln>
+                          <a:noFill/>
+                        </a:ln>
+                        <a:effectLst/>
+                      </wps:spPr>
+                      <wps:txbx>
+                        <w:txbxContent>
+                          <w:p>
+                            <w:pPr>
+                              <w:pStyle w:val="Beschriftung"/>
+                              <w:rPr>
+                                <w:noProof/>
+                              </w:rPr>
+                            </w:pPr>
+                            <w:r>
+                              <w:t xml:space="preserve">Code Abschnitt - Kennlinien anzeigen </w:t>
+                            </w:r>
+                            <w:fldSimple w:instr=" SEQ Code_Abschnitt_-_Kennlinien_anzeigen \* ARABIC ">
+                              <w:r>
+                                <w:rPr>
+                                  <w:noProof/>
+                                </w:rPr>
+                                <w:t>2</w:t>
+                              </w:r>
+                            </w:fldSimple>
+                          </w:p>
+                        </w:txbxContent>
+                      </wps:txbx>
+                      <wps:bodyPr rot="0" spcFirstLastPara="0" vertOverflow="overflow" horzOverflow="overflow" vert="horz" wrap="square" lIns="0" tIns="0" rIns="0" bIns="0" numCol="1" spcCol="0" rtlCol="0" fromWordArt="0" anchor="t" anchorCtr="0" forceAA="0" compatLnSpc="1">
+                        <a:prstTxWarp prst="textNoShape">
+                          <a:avLst/>
+                        </a:prstTxWarp>
+                        <a:spAutoFit/>
+                      </wps:bodyPr>
+                    </wps:wsp>
+                  </a:graphicData>
+                </a:graphic>
+              </wp:anchor>
+            </w:drawing>
+          </mc:Choice>
+          <mc:Fallback>
+            <w:pict>
+              <v:shape w14:anchorId="454D1005" id="Textfeld 11" o:spid="_x0000_s1027" type="#_x0000_t202" style="position:absolute;margin-left:544pt;margin-top:183.35pt;width:595.2pt;height:.05pt;z-index:-251649024;visibility:visible;mso-wrap-style:square;mso-wrap-distance-left:9pt;mso-wrap-distance-top:0;mso-wrap-distance-right:9pt;mso-wrap-distance-bottom:0;mso-position-horizontal:right;mso-position-horizontal-relative:page;mso-position-vertical:absolute;mso-position-vertical-relative:text;v-text-anchor:top" o:gfxdata="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" stroked="f">
+                <v:textbox style="mso-fit-shape-to-text:t" inset="0,0,0,0">
+                  <w:txbxContent>
+                    <w:p>
+                      <w:pPr>
+                        <w:pStyle w:val="Beschriftung"/>
+                        <w:rPr>
+                          <w:noProof/>
+                        </w:rPr>
+                      </w:pPr>
+                      <w:r>
+                        <w:t xml:space="preserve">Code Abschnitt - Kennlinien anzeigen </w:t>
+                      </w:r>
+                      <w:fldSimple w:instr=" SEQ Code_Abschnitt_-_Kennlinien_anzeigen \* ARABIC ">
+                        <w:r>
+                          <w:rPr>
+                            <w:noProof/>
+                          </w:rPr>
+                          <w:t>2</w:t>
+                        </w:r>
+                      </w:fldSimple>
+                    </w:p>
+                  </w:txbxContent>
+                </v:textbox>
+                <w10:wrap type="tight" anchorx="page"/>
+              </v:shape>
+            </w:pict>
+          </mc:Fallback>
+        </mc:AlternateContent>
+      </w:r>
+    </w:p>
+    <w:p>
+      <w:pPr>
+        <w:spacing w:after="0" w:line="240" w:lineRule="auto"/>
+      </w:pPr>
+      <w:r>
+        <w:t xml:space="preserve">Mit dem Laden der Seite wird die Funktion </w:t>
+      </w:r>
+      <w:r>
+        <w:t>„</w:t>
+      </w:r>
+      <w:proofErr w:type="spellStart"/>
+      <w:r>
+        <w:t>loadKennlinien</w:t>
+      </w:r>
+      <w:proofErr w:type="spellEnd"/>
+      <w:r>
+        <w:t>()</w:t>
+      </w:r>
+      <w:r>
+        <w:t>“</w:t>
+      </w:r>
+      <w:r>
+        <w:t xml:space="preserve"> initiiert. Mit der Modul ID werden dann die </w:t>
+      </w:r>
+      <w:proofErr w:type="spellStart"/>
+      <w:r>
+        <w:t>DescribedObservedObjects</w:t>
+      </w:r>
+      <w:proofErr w:type="spellEnd"/>
+      <w:r>
+        <w:t xml:space="preserve"> gelade</w:t>
+      </w:r>
+      <w:r>
+        <w:t>n</w:t>
+      </w:r>
+      <w:r>
+        <w:t xml:space="preserve"> und die Kennlinien ID gespeichert. Nun können die Kennlinien ausgelesen werden.</w:t>
+      </w:r>
+    </w:p>
+    <w:p>
+      <w:pPr>
+        <w:spacing w:after="0" w:line="240" w:lineRule="auto"/>
+      </w:pPr>
+    </w:p>
+    <w:p>
+      <w:pPr>
+        <w:spacing w:after="0" w:line="240" w:lineRule="auto"/>
+      </w:pPr>
+      <w:r>
+        <w:rPr>
+          <w:noProof/>
+        </w:rPr>
+        <mc:AlternateContent>
+          <mc:Choice Requires="wps">
+            <w:drawing>
+              <wp:anchor distT="0" distB="0" distL="114300" distR="114300" simplePos="0" relativeHeight="251669504" behindDoc="0" locked="0" layoutInCell="1" allowOverlap="1" wp14:anchorId="598FEA02" wp14:editId="47B58B51">
+                <wp:simplePos x="0" y="0"/>
+                <wp:positionH relativeFrom="page">
+                  <wp:align>right</wp:align>
+                </wp:positionH>
+                <wp:positionV relativeFrom="paragraph">
+                  <wp:posOffset>3806190</wp:posOffset>
+                </wp:positionV>
+                <wp:extent cx="7536180" cy="635"/>
+                <wp:effectExtent l="0" t="0" r="7620" b="0"/>
+                <wp:wrapSquare wrapText="bothSides"/>
+                <wp:docPr id="12" name="Textfeld 12"/>
+                <wp:cNvGraphicFramePr/>
+                <a:graphic xmlns:a="http://schemas.openxmlformats.org/drawingml/2006/main">
+                  <a:graphicData uri="http://schemas.microsoft.com/office/word/2010/wordprocessingShape">
+                    <wps:wsp>
+                      <wps:cNvSpPr txBox="1"/>
+                      <wps:spPr>
+                        <a:xfrm>
+                          <a:off x="0" y="0"/>
+                          <a:ext cx="7536180" cy="635"/>
+                        </a:xfrm>
+                        <a:prstGeom prst="rect">
+                          <a:avLst/>
+                        </a:prstGeom>
+                        <a:solidFill>
+                          <a:prstClr val="white"/>
+                        </a:solidFill>
+                        <a:ln>
+                          <a:noFill/>
+                        </a:ln>
+                        <a:effectLst/>
+                      </wps:spPr>
+                      <wps:txbx>
+                        <w:txbxContent>
+                          <w:p>
+                            <w:pPr>
+                              <w:pStyle w:val="Beschriftung"/>
+                              <w:rPr>
+                                <w:noProof/>
+                              </w:rPr>
+                            </w:pPr>
+                            <w:r>
+                              <w:t>Code Abschnitt - Kennlinien anzeigen 3</w:t>
+                            </w:r>
+                          </w:p>
+                        </w:txbxContent>
+                      </wps:txbx>
+                      <wps:bodyPr rot="0" spcFirstLastPara="0" vertOverflow="overflow" horzOverflow="overflow" vert="horz" wrap="square" lIns="0" tIns="0" rIns="0" bIns="0" numCol="1" spcCol="0" rtlCol="0" fromWordArt="0" anchor="t" anchorCtr="0" forceAA="0" compatLnSpc="1">
+                        <a:prstTxWarp prst="textNoShape">
+                          <a:avLst/>
+                        </a:prstTxWarp>
+                        <a:spAutoFit/>
+                      </wps:bodyPr>
+                    </wps:wsp>
+                  </a:graphicData>
+                </a:graphic>
+              </wp:anchor>
+            </w:drawing>
+          </mc:Choice>
+          <mc:Fallback>
+            <w:pict>
+              <v:shape w14:anchorId="598FEA02" id="Textfeld 12" o:spid="_x0000_s1028" type="#_x0000_t202" style="position:absolute;margin-left:542.2pt;margin-top:299.7pt;width:593.4pt;height:.05pt;z-index:251669504;visibility:visible;mso-wrap-style:square;mso-wrap-distance-left:9pt;mso-wrap-distance-top:0;mso-wrap-distance-right:9pt;mso-wrap-distance-bottom:0;mso-position-horizontal:right;mso-position-horizontal-relative:page;mso-position-vertical:absolute;mso-position-vertical-relative:text;v-text-anchor:top" o:gfxdata="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" stroked="f">
+                <v:textbox style="mso-fit-shape-to-text:t" inset="0,0,0,0">
+                  <w:txbxContent>
+                    <w:p>
+                      <w:pPr>
+                        <w:pStyle w:val="Beschriftung"/>
+                        <w:rPr>
+                          <w:noProof/>
+                        </w:rPr>
+                      </w:pPr>
+                      <w:r>
+                        <w:t>Code Abschnitt - Kennlinien anzeigen 3</w:t>
+                      </w:r>
+                    </w:p>
+                  </w:txbxContent>
+                </v:textbox>
+                <w10:wrap type="square" anchorx="page"/>
+              </v:shape>
+            </w:pict>
+          </mc:Fallback>
+        </mc:AlternateContent>
+      </w:r>
+      <w:r>
+        <w:rPr>
+          <w:noProof/>
+          <w:lang w:eastAsia="de-DE"/>
+        </w:rPr>
+        <w:drawing>
+          <wp:anchor distT="0" distB="0" distL="114300" distR="114300" simplePos="0" relativeHeight="251663360" behindDoc="0" locked="0" layoutInCell="1" allowOverlap="1" wp14:anchorId="35C854A4" wp14:editId="21135159">
+            <wp:simplePos x="0" y="0"/>
+            <wp:positionH relativeFrom="page">
+              <wp:align>center</wp:align>
+            </wp:positionH>
+            <wp:positionV relativeFrom="paragraph">
+              <wp:posOffset>0</wp:posOffset>
+            </wp:positionV>
+            <wp:extent cx="7536180" cy="3726180"/>
+            <wp:effectExtent l="0" t="0" r="7620" b="7620"/>
+            <wp:wrapSquare wrapText="bothSides"/>
+            <wp:docPr id="8" name="Grafik 8"/>
+            <wp:cNvGraphicFramePr>
+              <a:graphicFrameLocks xmlns:a="http://schemas.openxmlformats.org/drawingml/2006/main" noChangeAspect="1"/>
+            </wp:cNvGraphicFramePr>
+            <a:graphic xmlns:a="http://schemas.openxmlformats.org/drawingml/2006/main">
+              <a:graphicData uri="http://schemas.openxmlformats.org/drawingml/2006/picture">
+                <pic:pic xmlns:pic="http://schemas.openxmlformats.org/drawingml/2006/picture">
+                  <pic:nvPicPr>
+                    <pic:cNvPr id="1" name=""/>
+                    <pic:cNvPicPr/>
+                  </pic:nvPicPr>
+                  <pic:blipFill>
+                    <a:blip r:embed="rId13">
+                      <a:extLst>
+                        <a:ext uri="{28A0092B-C50C-407E-A947-70E740481C1C}">
+                          <a14:useLocalDpi xmlns:a14="http://schemas.microsoft.com/office/drawing/2010/main" val="0"/>
+                        </a:ext>
+                      </a:extLst>
+                    </a:blip>
+                    <a:stretch>
+                      <a:fillRect/>
+                    </a:stretch>
+                  </pic:blipFill>
+                  <pic:spPr>
+                    <a:xfrm>
+                      <a:off x="0" y="0"/>
+                      <a:ext cx="7536180" cy="3726180"/>
+                    </a:xfrm>
+                    <a:prstGeom prst="rect">
+                      <a:avLst/>
+                    </a:prstGeom>
+                  </pic:spPr>
+                </pic:pic>
+              </a:graphicData>
+            </a:graphic>
+            <wp14:sizeRelH relativeFrom="margin">
+              <wp14:pctWidth>0</wp14:pctWidth>
+            </wp14:sizeRelH>
+            <wp14:sizeRelV relativeFrom="margin">
+              <wp14:pctHeight>0</wp14:pctHeight>
+            </wp14:sizeRelV>
+          </wp:anchor>
+        </w:drawing>
+      </w:r>
+    </w:p>
+    <w:p>
+      <w:pPr>
+        <w:spacing w:after="0" w:line="240" w:lineRule="auto"/>
+      </w:pPr>
+    </w:p>
+    <w:p>
+      <w:pPr>
+        <w:spacing w:after="0" w:line="240" w:lineRule="auto"/>
+      </w:pPr>
+      <w:r>
+        <w:t xml:space="preserve">Die Kennlinien </w:t>
+      </w:r>
+      <w:proofErr w:type="spellStart"/>
+      <w:r>
+        <w:t>ObservedObject</w:t>
+      </w:r>
+      <w:proofErr w:type="spellEnd"/>
+      <w:r>
+        <w:t xml:space="preserve"> ID ermöglicht das Auslesen aller Kennlinien eines Modultypen. Mit der Schnittstelle „</w:t>
+      </w:r>
+      <w:proofErr w:type="spellStart"/>
+      <w:r>
+        <w:t>observedobject</w:t>
+      </w:r>
+      <w:proofErr w:type="spellEnd"/>
+      <w:r>
+        <w:t>/</w:t>
+      </w:r>
+      <w:proofErr w:type="spellStart"/>
+      <w:r>
+        <w:t>listChilds</w:t>
+      </w:r>
+      <w:proofErr w:type="spellEnd"/>
+      <w:r>
+        <w:t>“ werden alle in der Datenbank gespeicherten Kennlinien Typen zurückgegeben – Hellkennlinien, Dunkelkennlinien und Laborkennlinien. Jeder Eintrag in der zurückgelieferten Liste stellt einen Kennlinientypen dar, und bei jedem Eintrag handelt es sich um ein Array mit mehreren Kennlinien Datensätzen. Diese Daten werden nur mit der Funktion „</w:t>
+      </w:r>
+      <w:proofErr w:type="spellStart"/>
+      <w:r>
+        <w:t>saveData</w:t>
+      </w:r>
+      <w:proofErr w:type="spellEnd"/>
+      <w:r>
+        <w:t>()“ gespeichert und für das Diagramm verfügbar gemacht.</w:t>
+      </w:r>
+    </w:p>
+    <w:p>
+      <w:pPr>
+        <w:spacing w:after="0" w:line="240" w:lineRule="auto"/>
+      </w:pPr>
+    </w:p>
+    <w:p>
+      <w:pPr>
+        <w:spacing w:after="0" w:line="240" w:lineRule="auto"/>
+      </w:pPr>
+      <w:r>
+        <w:rPr>
+          <w:noProof/>
+        </w:rPr>
+        <w:lastRenderedPageBreak/>
+        <mc:AlternateContent>
+          <mc:Choice Requires="wps">
+            <w:drawing>
+              <wp:anchor distT="0" distB="0" distL="114300" distR="114300" simplePos="0" relativeHeight="251671552" behindDoc="0" locked="0" layoutInCell="1" allowOverlap="1" wp14:anchorId="4802FFF8" wp14:editId="06B95A09">
+                <wp:simplePos x="0" y="0"/>
+                <wp:positionH relativeFrom="column">
+                  <wp:posOffset>-610870</wp:posOffset>
+                </wp:positionH>
+                <wp:positionV relativeFrom="paragraph">
+                  <wp:posOffset>4278630</wp:posOffset>
+                </wp:positionV>
+                <wp:extent cx="6797040" cy="635"/>
+                <wp:effectExtent l="0" t="0" r="0" b="0"/>
+                <wp:wrapSquare wrapText="bothSides"/>
+                <wp:docPr id="13" name="Textfeld 13"/>
+                <wp:cNvGraphicFramePr/>
+                <a:graphic xmlns:a="http://schemas.openxmlformats.org/drawingml/2006/main">
+                  <a:graphicData uri="http://schemas.microsoft.com/office/word/2010/wordprocessingShape">
+                    <wps:wsp>
+                      <wps:cNvSpPr txBox="1"/>
+                      <wps:spPr>
+                        <a:xfrm>
+                          <a:off x="0" y="0"/>
+                          <a:ext cx="6797040" cy="635"/>
+                        </a:xfrm>
+                        <a:prstGeom prst="rect">
+                          <a:avLst/>
+                        </a:prstGeom>
+                        <a:solidFill>
+                          <a:prstClr val="white"/>
+                        </a:solidFill>
+                        <a:ln>
+                          <a:noFill/>
+                        </a:ln>
+                        <a:effectLst/>
+                      </wps:spPr>
+                      <wps:txbx>
+                        <w:txbxContent>
+                          <w:p>
+                            <w:pPr>
+                              <w:pStyle w:val="Beschriftung"/>
+                              <w:rPr>
+                                <w:noProof/>
+                              </w:rPr>
+                            </w:pPr>
+                            <w:r>
+                              <w:t>Code Abschnitt - Kennlinien anzeigen 4</w:t>
+                            </w:r>
+                          </w:p>
+                        </w:txbxContent>
+                      </wps:txbx>
+                      <wps:bodyPr rot="0" spcFirstLastPara="0" vertOverflow="overflow" horzOverflow="overflow" vert="horz" wrap="square" lIns="0" tIns="0" rIns="0" bIns="0" numCol="1" spcCol="0" rtlCol="0" fromWordArt="0" anchor="t" anchorCtr="0" forceAA="0" compatLnSpc="1">
+                        <a:prstTxWarp prst="textNoShape">
+                          <a:avLst/>
+                        </a:prstTxWarp>
+                        <a:spAutoFit/>
+                      </wps:bodyPr>
+                    </wps:wsp>
+                  </a:graphicData>
+                </a:graphic>
+              </wp:anchor>
+            </w:drawing>
+          </mc:Choice>
+          <mc:Fallback>
+            <w:pict>
+              <v:shape w14:anchorId="4802FFF8" id="Textfeld 13" o:spid="_x0000_s1029" type="#_x0000_t202" style="position:absolute;margin-left:-48.1pt;margin-top:336.9pt;width:535.2pt;height:.05pt;z-index:251671552;visibility:visible;mso-wrap-style:square;mso-wrap-distance-left:9pt;mso-wrap-distance-top:0;mso-wrap-distance-right:9pt;mso-wrap-distance-bottom:0;mso-position-horizontal:absolute;mso-position-horizontal-relative:text;mso-position-vertical:absolute;mso-position-vertical-relative:text;v-text-anchor:top" o:gfxdata="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" stroked="f">
+                <v:textbox style="mso-fit-shape-to-text:t" inset="0,0,0,0">
+                  <w:txbxContent>
+                    <w:p>
+                      <w:pPr>
+                        <w:pStyle w:val="Beschriftung"/>
+                        <w:rPr>
+                          <w:noProof/>
+                        </w:rPr>
+                      </w:pPr>
+                      <w:r>
+                        <w:t>Code Abschnitt - Kennlinien anzeigen 4</w:t>
+                      </w:r>
+                    </w:p>
+                  </w:txbxContent>
+                </v:textbox>
+                <w10:wrap type="square"/>
+              </v:shape>
+            </w:pict>
+          </mc:Fallback>
+        </mc:AlternateContent>
+      </w:r>
+      <w:r>
+        <w:rPr>
+          <w:noProof/>
+          <w:lang w:eastAsia="de-DE"/>
+        </w:rPr>
+        <w:drawing>
+          <wp:anchor distT="0" distB="0" distL="114300" distR="114300" simplePos="0" relativeHeight="251664384" behindDoc="0" locked="0" layoutInCell="1" allowOverlap="1" wp14:anchorId="38AF234A" wp14:editId="133E9CA9">
+            <wp:simplePos x="0" y="0"/>
+            <wp:positionH relativeFrom="margin">
+              <wp:align>center</wp:align>
+            </wp:positionH>
+            <wp:positionV relativeFrom="paragraph">
+              <wp:posOffset>0</wp:posOffset>
+            </wp:positionV>
+            <wp:extent cx="6797040" cy="4221480"/>
+            <wp:effectExtent l="0" t="0" r="3810" b="7620"/>
+            <wp:wrapSquare wrapText="bothSides"/>
+            <wp:docPr id="9" name="Grafik 9"/>
+            <wp:cNvGraphicFramePr>
+              <a:graphicFrameLocks xmlns:a="http://schemas.openxmlformats.org/drawingml/2006/main" noChangeAspect="1"/>
+            </wp:cNvGraphicFramePr>
+            <a:graphic xmlns:a="http://schemas.openxmlformats.org/drawingml/2006/main">
+              <a:graphicData uri="http://schemas.openxmlformats.org/drawingml/2006/picture">
+                <pic:pic xmlns:pic="http://schemas.openxmlformats.org/drawingml/2006/picture">
+                  <pic:nvPicPr>
+                    <pic:cNvPr id="1" name=""/>
+                    <pic:cNvPicPr/>
+                  </pic:nvPicPr>
+                  <pic:blipFill>
+                    <a:blip r:embed="rId14">
+                      <a:extLst>
+                        <a:ext uri="{28A0092B-C50C-407E-A947-70E740481C1C}">
+                          <a14:useLocalDpi xmlns:a14="http://schemas.microsoft.com/office/drawing/2010/main" val="0"/>
+                        </a:ext>
+                      </a:extLst>
+                    </a:blip>
+                    <a:stretch>
+                      <a:fillRect/>
+                    </a:stretch>
+                  </pic:blipFill>
+                  <pic:spPr>
+                    <a:xfrm>
+                      <a:off x="0" y="0"/>
+                      <a:ext cx="6797040" cy="4221480"/>
+                    </a:xfrm>
+                    <a:prstGeom prst="rect">
+                      <a:avLst/>
+                    </a:prstGeom>
+                  </pic:spPr>
+                </pic:pic>
+              </a:graphicData>
+            </a:graphic>
+            <wp14:sizeRelH relativeFrom="margin">
+              <wp14:pctWidth>0</wp14:pctWidth>
+            </wp14:sizeRelH>
+            <wp14:sizeRelV relativeFrom="margin">
+              <wp14:pctHeight>0</wp14:pctHeight>
+            </wp14:sizeRelV>
+          </wp:anchor>
+        </w:drawing>
+      </w:r>
+    </w:p>
+    <w:p>
+      <w:pPr>
+        <w:spacing w:after="0" w:line="240" w:lineRule="auto"/>
+      </w:pPr>
+    </w:p>
+    <w:p>
+      <w:pPr>
+        <w:spacing w:after="0" w:line="240" w:lineRule="auto"/>
+      </w:pPr>
+      <w:r>
+        <w:t>In „</w:t>
+      </w:r>
+      <w:proofErr w:type="spellStart"/>
+      <w:r>
+        <w:t>saveData</w:t>
+      </w:r>
+      <w:proofErr w:type="spellEnd"/>
+      <w:r>
+        <w:t xml:space="preserve">()“ werden die zurückgelieferten Kennliniendaten mit einer doppelten </w:t>
+      </w:r>
+      <w:proofErr w:type="spellStart"/>
+      <w:r>
+        <w:t>for</w:t>
+      </w:r>
+      <w:proofErr w:type="spellEnd"/>
+      <w:r>
+        <w:t xml:space="preserve">-Schleife durchiteriert. Die äußere </w:t>
+      </w:r>
+      <w:proofErr w:type="spellStart"/>
+      <w:r>
+        <w:t>for</w:t>
+      </w:r>
+      <w:proofErr w:type="spellEnd"/>
+      <w:r>
+        <w:t>-Schleife ist für die Iteration durch die Kennlinien-Typen verantwortlich, die innere für das Durchlaufen aller Datensätze des aktuellen Kennlinien-Typs.</w:t>
+      </w:r>
+    </w:p>
+    <w:p>
+      <w:pPr>
+        <w:spacing w:after="0" w:line="240" w:lineRule="auto"/>
+      </w:pPr>
+      <w:r>
+        <w:t xml:space="preserve">Dementsprechend wird ein dreidimensionales Array zur Speicherung aller Daten herangezogen – um Kennlinien-Typen, Kennlinien-Datensatz und Kennlinien-Punkte </w:t>
+      </w:r>
+      <w:r>
+        <w:t>abspeichern zu können und die Daten an das Diagramm zu überliefern. Angezeigt wird dann die „</w:t>
+      </w:r>
+      <w:proofErr w:type="spellStart"/>
+      <w:r>
+        <w:t>active_kennlinie</w:t>
+      </w:r>
+      <w:proofErr w:type="spellEnd"/>
+      <w:r>
+        <w:t>“, welche über den Kennlinien-Type-Index  und den Aktiven-Kennlinie-Index (beide anfangend bei 0) ermittelt wird.</w:t>
+      </w:r>
+    </w:p>
+    <w:p>
+      <w:pPr>
+        <w:spacing w:after="0" w:line="240" w:lineRule="auto"/>
+      </w:pPr>
+    </w:p>
+    <w:p>
+      <w:pPr>
+        <w:spacing w:after="0" w:line="240" w:lineRule="auto"/>
+      </w:pPr>
+    </w:p>
+    <w:p>
+      <w:pPr>
+        <w:spacing w:after="0" w:line="240" w:lineRule="auto"/>
+      </w:pPr>
+    </w:p>
+    <w:p>
+      <w:pPr>
+        <w:pStyle w:val="berschrift3"/>
+      </w:pPr>
+      <w:r>
+        <w:lastRenderedPageBreak/>
+        <w:t>Kennlinien hochladen</w:t>
+      </w:r>
+    </w:p>
+    <w:p>
+      <w:pPr>
+        <w:spacing w:after="0" w:line="240" w:lineRule="auto"/>
+      </w:pPr>
+      <w:r>
+        <w:rPr>
+          <w:noProof/>
+          <w:lang w:eastAsia="de-DE"/>
+        </w:rPr>
+        <w:drawing>
+          <wp:anchor distT="0" distB="0" distL="114300" distR="114300" simplePos="0" relativeHeight="251665408" behindDoc="0" locked="0" layoutInCell="1" allowOverlap="1" wp14:anchorId="73ACC337" wp14:editId="7A0D96C3">
+            <wp:simplePos x="0" y="0"/>
+            <wp:positionH relativeFrom="page">
+              <wp:align>left</wp:align>
+            </wp:positionH>
+            <wp:positionV relativeFrom="paragraph">
+              <wp:posOffset>177800</wp:posOffset>
+            </wp:positionV>
+            <wp:extent cx="7570358" cy="1912620"/>
+            <wp:effectExtent l="0" t="0" r="0" b="0"/>
+            <wp:wrapSquare wrapText="bothSides"/>
+            <wp:docPr id="10" name="Grafik 10"/>
+            <wp:cNvGraphicFramePr>
+              <a:graphicFrameLocks xmlns:a="http://schemas.openxmlformats.org/drawingml/2006/main" noChangeAspect="1"/>
+            </wp:cNvGraphicFramePr>
+            <a:graphic xmlns:a="http://schemas.openxmlformats.org/drawingml/2006/main">
+              <a:graphicData uri="http://schemas.openxmlformats.org/drawingml/2006/picture">
+                <pic:pic xmlns:pic="http://schemas.openxmlformats.org/drawingml/2006/picture">
+                  <pic:nvPicPr>
+                    <pic:cNvPr id="1" name=""/>
+                    <pic:cNvPicPr/>
+                  </pic:nvPicPr>
+                  <pic:blipFill>
+                    <a:blip r:embed="rId15">
+                      <a:extLst>
+                        <a:ext uri="{28A0092B-C50C-407E-A947-70E740481C1C}">
+                          <a14:useLocalDpi xmlns:a14="http://schemas.microsoft.com/office/drawing/2010/main" val="0"/>
+                        </a:ext>
+                      </a:extLst>
+                    </a:blip>
+                    <a:stretch>
+                      <a:fillRect/>
+                    </a:stretch>
+                  </pic:blipFill>
+                  <pic:spPr>
+                    <a:xfrm>
+                      <a:off x="0" y="0"/>
+                      <a:ext cx="7570358" cy="1912620"/>
+                    </a:xfrm>
+                    <a:prstGeom prst="rect">
+                      <a:avLst/>
+                    </a:prstGeom>
+                  </pic:spPr>
+                </pic:pic>
+              </a:graphicData>
+            </a:graphic>
+            <wp14:sizeRelH relativeFrom="margin">
+              <wp14:pctWidth>0</wp14:pctWidth>
+            </wp14:sizeRelH>
+            <wp14:sizeRelV relativeFrom="margin">
+              <wp14:pctHeight>0</wp14:pctHeight>
+            </wp14:sizeRelV>
+          </wp:anchor>
+        </w:drawing>
+      </w:r>
+    </w:p>
+    <w:p>
+      <w:pPr>
+        <w:spacing w:after="0" w:line="240" w:lineRule="auto"/>
+      </w:pPr>
+    </w:p>
+    <w:p>
+      <w:pPr>
+        <w:spacing w:after="0" w:line="240" w:lineRule="auto"/>
+      </w:pPr>
+    </w:p>
+    <w:p>
+      <w:pPr>
+        <w:spacing w:after="0" w:line="240" w:lineRule="auto"/>
+      </w:pPr>
+      <w:r>
+        <w:t xml:space="preserve">Sobald „Neue Kennlinie hinzufügen“ auf der Nutzeroberfläche angeklickt wird, </w:t>
+      </w:r>
+    </w:p>
+    <w:p>
+      <w:pPr>
+        <w:spacing w:after="0" w:line="240" w:lineRule="auto"/>
+      </w:pPr>
+      <w:r>
+        <w:t>wird die Funktion „</w:t>
+      </w:r>
+      <w:proofErr w:type="spellStart"/>
+      <w:r>
+        <w:t>uploadKennlinie</w:t>
+      </w:r>
+      <w:proofErr w:type="spellEnd"/>
+      <w:r>
+        <w:t xml:space="preserve">()“ ausgeführt. </w:t>
+      </w:r>
+    </w:p>
+    <w:p>
+      <w:pPr>
+        <w:spacing w:after="0" w:line="240" w:lineRule="auto"/>
+      </w:pPr>
+      <w:r>
+        <w:t xml:space="preserve">Der Upload besteht aus mehreren Schritten: </w:t>
+      </w:r>
+      <w:r>
+        <w:t>Zunächst wird über die Schnittstelle „observedobjectjoindataset/listForDescribingObservedObjectAndDataset“ die Liste aller vom Modultypen referenzierten Kennlinien zurückgegeben, mit der über die Callback-Funktion  „</w:t>
+      </w:r>
+      <w:proofErr w:type="spellStart"/>
+      <w:r>
+        <w:t>listForDescribingObservedObject_callback</w:t>
+      </w:r>
+      <w:proofErr w:type="spellEnd"/>
+      <w:r>
+        <w:t>()“ gearbeitet werden kann.</w:t>
+      </w:r>
+    </w:p>
+    <w:p>
+      <w:pPr>
+        <w:spacing w:after="0" w:line="240" w:lineRule="auto"/>
+      </w:pPr>
+    </w:p>
+    <w:p>
+      <w:pPr>
+        <w:spacing w:after="0" w:line="240" w:lineRule="auto"/>
+      </w:pPr>
+    </w:p>
+    <w:p>
+      <w:pPr>
+        <w:spacing w:after="0" w:line="240" w:lineRule="auto"/>
+      </w:pPr>
+    </w:p>
+    <w:p>
+      <w:pPr>
+        <w:spacing w:after="0" w:line="240" w:lineRule="auto"/>
+        <w:jc w:val="both"/>
+      </w:pPr>
+      <w:r>
+        <w:rPr>
+          <w:noProof/>
+          <w:lang w:eastAsia="de-DE"/>
+        </w:rPr>
+        <w:drawing>
+          <wp:inline distT="0" distB="0" distL="0" distR="0" wp14:anchorId="014004E8" wp14:editId="5DA85808">
+            <wp:extent cx="5579745" cy="2636520"/>
+            <wp:effectExtent l="0" t="0" r="1905" b="0"/>
+            <wp:docPr id="15" name="Grafik 15"/>
+            <wp:cNvGraphicFramePr>
+              <a:graphicFrameLocks xmlns:a="http://schemas.openxmlformats.org/drawingml/2006/main" noChangeAspect="1"/>
+            </wp:cNvGraphicFramePr>
+            <a:graphic xmlns:a="http://schemas.openxmlformats.org/drawingml/2006/main">
+              <a:graphicData uri="http://schemas.openxmlformats.org/drawingml/2006/picture">
+                <pic:pic xmlns:pic="http://schemas.openxmlformats.org/drawingml/2006/picture">
+                  <pic:nvPicPr>
+                    <pic:cNvPr id="1" name=""/>
+                    <pic:cNvPicPr/>
+                  </pic:nvPicPr>
+                  <pic:blipFill>
+                    <a:blip r:embed="rId16"/>
+                    <a:stretch>
+                      <a:fillRect/>
+                    </a:stretch>
+                  </pic:blipFill>
+                  <pic:spPr>
+                    <a:xfrm>
+                      <a:off x="0" y="0"/>
+                      <a:ext cx="5579745" cy="2636520"/>
+                    </a:xfrm>
+                    <a:prstGeom prst="rect">
+                      <a:avLst/>
+                    </a:prstGeom>
+                  </pic:spPr>
+                </pic:pic>
+              </a:graphicData>
+            </a:graphic>
+          </wp:inline>
+        </w:drawing>
+      </w:r>
+    </w:p>
+    <w:p>
+      <w:pPr>
+        <w:spacing w:after="0" w:line="240" w:lineRule="auto"/>
+      </w:pPr>
+    </w:p>
+    <w:p>
+      <w:pPr>
+        <w:spacing w:after="0" w:line="240" w:lineRule="auto"/>
+      </w:pPr>
+    </w:p>
+    <w:p>
+      <w:pPr>
+        <w:spacing w:after="0" w:line="240" w:lineRule="auto"/>
+      </w:pPr>
+    </w:p>
+    <w:p>
+      <w:pPr>
+        <w:spacing w:after="0" w:line="240" w:lineRule="auto"/>
+      </w:pPr>
+      <w:r>
+        <w:t>In der Callback-Funktion wird nun geprüft, ob in dieser Liste Einträge vorhanden sind – also, ob bereits ein Kennlinien-</w:t>
+      </w:r>
+      <w:proofErr w:type="spellStart"/>
+      <w:r>
+        <w:t>ObservedObject</w:t>
+      </w:r>
+      <w:proofErr w:type="spellEnd"/>
+      <w:r>
+        <w:t xml:space="preserve"> vorhanden ist, bei dem neue Datensätze hinzugefügt werden können. Falls nicht, wird dieses </w:t>
+      </w:r>
+      <w:proofErr w:type="spellStart"/>
+      <w:r>
+        <w:t>ObservedObject</w:t>
+      </w:r>
+      <w:proofErr w:type="spellEnd"/>
+      <w:r>
+        <w:t xml:space="preserve"> erstmals angelegt. Ansonsten wird der User mit der zurückgegebenen Kennlinien-OOID zur Upload-Seite weitergeleitet.</w:t>
+      </w:r>
+    </w:p>
+    <w:p>
+      <w:pPr>
+        <w:spacing w:after="0" w:line="240" w:lineRule="auto"/>
+      </w:pPr>
+    </w:p>
+    <w:p>
+      <w:pPr>
+        <w:spacing w:after="0" w:line="240" w:lineRule="auto"/>
+      </w:pPr>
+    </w:p>
+    <w:p>
+      <w:pPr>
+        <w:spacing w:after="0" w:line="240" w:lineRule="auto"/>
+      </w:pPr>
+    </w:p>
+    <w:p>
+      <w:pPr>
+        <w:spacing w:after="0" w:line="240" w:lineRule="auto"/>
+      </w:pPr>
+    </w:p>
+    <w:p>
+      <w:pPr>
+        <w:spacing w:after="0" w:line="240" w:lineRule="auto"/>
+      </w:pPr>
+    </w:p>
+    <w:p>
+      <w:pPr>
+        <w:spacing w:after="0" w:line="240" w:lineRule="auto"/>
+      </w:pPr>
+    </w:p>
+    <w:p>
+      <w:pPr>
+        <w:spacing w:after="0" w:line="240" w:lineRule="auto"/>
+      </w:pPr>
+    </w:p>
+    <w:p>
+      <w:pPr>
+        <w:spacing w:after="0" w:line="240" w:lineRule="auto"/>
+      </w:pPr>
+    </w:p>
+    <w:p>
+      <w:pPr>
+        <w:spacing w:after="0" w:line="240" w:lineRule="auto"/>
+      </w:pPr>
+      <w:r>
+        <w:rPr>
+          <w:noProof/>
+          <w:lang w:eastAsia="de-DE"/>
+        </w:rPr>
+        <w:drawing>
+          <wp:inline distT="0" distB="0" distL="0" distR="0" wp14:anchorId="61655032" wp14:editId="6BC8E814">
+            <wp:extent cx="5579745" cy="3093720"/>
+            <wp:effectExtent l="0" t="0" r="1905" b="0"/>
+            <wp:docPr id="16" name="Grafik 16"/>
+            <wp:cNvGraphicFramePr>
+              <a:graphicFrameLocks xmlns:a="http://schemas.openxmlformats.org/drawingml/2006/main" noChangeAspect="1"/>
+            </wp:cNvGraphicFramePr>
+            <a:graphic xmlns:a="http://schemas.openxmlformats.org/drawingml/2006/main">
+              <a:graphicData uri="http://schemas.openxmlformats.org/drawingml/2006/picture">
+                <pic:pic xmlns:pic="http://schemas.openxmlformats.org/drawingml/2006/picture">
+                  <pic:nvPicPr>
+                    <pic:cNvPr id="1" name=""/>
+                    <pic:cNvPicPr/>
+                  </pic:nvPicPr>
+                  <pic:blipFill>
+                    <a:blip r:embed="rId17"/>
+                    <a:stretch>
+                      <a:fillRect/>
+                    </a:stretch>
+                  </pic:blipFill>
+                  <pic:spPr>
+                    <a:xfrm>
+                      <a:off x="0" y="0"/>
+                      <a:ext cx="5579745" cy="3093720"/>
+                    </a:xfrm>
+                    <a:prstGeom prst="rect">
+                      <a:avLst/>
+                    </a:prstGeom>
+                  </pic:spPr>
+                </pic:pic>
+              </a:graphicData>
+            </a:graphic>
+          </wp:inline>
+        </w:drawing>
+      </w:r>
+    </w:p>
+    <w:p>
+      <w:pPr>
+        <w:spacing w:after="0" w:line="240" w:lineRule="auto"/>
+      </w:pPr>
+    </w:p>
+    <w:p>
+      <w:pPr>
+        <w:spacing w:after="0" w:line="240" w:lineRule="auto"/>
+      </w:pPr>
+    </w:p>
+    <w:p>
+      <w:pPr>
+        <w:spacing w:after="0" w:line="240" w:lineRule="auto"/>
+      </w:pPr>
+      <w:r>
+        <w:t>Wenn das Kennlinien-</w:t>
+      </w:r>
+      <w:proofErr w:type="spellStart"/>
+      <w:r>
+        <w:t>ObservedObject</w:t>
+      </w:r>
+      <w:proofErr w:type="spellEnd"/>
+      <w:r>
+        <w:t xml:space="preserve"> erfolgreich angelegt werden konnte, wird die „</w:t>
+      </w:r>
+      <w:proofErr w:type="spellStart"/>
+      <w:r>
+        <w:t>createDummy_callback</w:t>
+      </w:r>
+      <w:proofErr w:type="spellEnd"/>
+      <w:r>
+        <w:t>()“-Funktion ausgeführt, welche eine Referenz zwischen dem aktuellen Modultypen und dem neu kreierten Kennlinien-</w:t>
+      </w:r>
+      <w:proofErr w:type="spellStart"/>
+      <w:r>
+        <w:t>ObservedObject</w:t>
+      </w:r>
+      <w:proofErr w:type="spellEnd"/>
+      <w:r>
+        <w:t xml:space="preserve"> schafft. </w:t>
+      </w:r>
+      <w:r>
+        <w:t xml:space="preserve">Falls auch dies erfolgt, kann der User zur Upload-Seite des Kennlinien-Dummys weitergeleitet werden. Nach dem Hochladen </w:t>
+      </w:r>
+      <w:r>
+        <w:t xml:space="preserve">können </w:t>
+      </w:r>
+      <w:r>
+        <w:t xml:space="preserve">nun die hochgeladenen Kennlinien </w:t>
+      </w:r>
+      <w:r>
+        <w:t>beim nächsten Aufruf der Moduldetail-Seite</w:t>
+      </w:r>
+      <w:r>
+        <w:t xml:space="preserve"> angezeigt werden.</w:t>
+      </w:r>
+    </w:p>
+    <w:p>
+      <w:pPr>
+        <w:spacing w:after="0" w:line="240" w:lineRule="auto"/>
+      </w:pPr>
     </w:p>
     <w:p>
       <w:pPr>
@@ -3431,7 +4675,6 @@
       </w:pPr>
       <w:bookmarkStart w:id="10" w:name="_Toc30585864"/>
       <w:r>
-        <w:lastRenderedPageBreak/>
         <w:t>Ausblick und Fazit</w:t>
       </w:r>
       <w:bookmarkEnd w:id="10"/>
@@ -3448,6 +4691,7 @@
         </w:rPr>
         <w:t>Michelle</w:t>
       </w:r>
+      <w:bookmarkStart w:id="11" w:name="_Toc30585865"/>
     </w:p>
     <w:p>
       <w:pPr>
@@ -3456,7 +4700,6 @@
           <w:lang w:val="en-NZ"/>
         </w:rPr>
       </w:pPr>
-      <w:bookmarkStart w:id="11" w:name="_Toc30585865"/>
       <w:proofErr w:type="spellStart"/>
       <w:r>
         <w:rPr>
@@ -3612,6 +4855,7 @@
         <w:rPr>
           <w:lang w:val="en-NZ"/>
         </w:rPr>
+        <w:lastRenderedPageBreak/>
         <w:t>Quellenverzeichnis</w:t>
       </w:r>
       <w:bookmarkEnd w:id="16"/>
@@ -3663,8 +4907,8 @@
       </w:pPr>
     </w:p>
     <w:sectPr>
-      <w:footerReference w:type="default" r:id="rId11"/>
-      <w:footerReference w:type="first" r:id="rId12"/>
+      <w:footerReference w:type="default" r:id="rId18"/>
+      <w:footerReference w:type="first" r:id="rId19"/>
       <w:pgSz w:w="11906" w:h="16838"/>
       <w:pgMar w:top="1418" w:right="1418" w:bottom="1134" w:left="1701" w:header="709" w:footer="709" w:gutter="0"/>
       <w:pgNumType w:start="1"/>
@@ -3749,7 +4993,7 @@
           <w:rPr>
             <w:noProof/>
           </w:rPr>
-          <w:t>4</w:t>
+          <w:t>3</w:t>
         </w:r>
         <w:r>
           <w:rPr>
@@ -5373,7 +6617,6 @@
     <w:next w:val="Standard"/>
     <w:link w:val="berschrift3Zchn"/>
     <w:uiPriority w:val="9"/>
-    <w:semiHidden/>
     <w:unhideWhenUsed/>
     <w:qFormat/>
     <w:rsid w:val="00DB6411"/>
@@ -5694,7 +6937,6 @@
     <w:name w:val="Überschrift 3 Zchn"/>
     <w:link w:val="berschrift3"/>
     <w:uiPriority w:val="9"/>
-    <w:semiHidden/>
     <w:rsid w:val="00DB6411"/>
     <w:rPr>
       <w:rFonts w:ascii="Cambria" w:eastAsia="Times New Roman" w:hAnsi="Cambria" w:cs="Times New Roman"/>
@@ -6309,7 +7551,7 @@
 </file>
 
 <file path=customXml/itemProps1.xml><?xml version="1.0" encoding="utf-8"?>
-<ds:datastoreItem xmlns:ds="http://schemas.openxmlformats.org/officeDocument/2006/customXml" ds:itemID="{0647F3E9-216F-4D7F-8CA6-D5E473AE3C38}">
+<ds:datastoreItem xmlns:ds="http://schemas.openxmlformats.org/officeDocument/2006/customXml" ds:itemID="{9A244B97-5F1B-46DE-83E8-2F091A9CB353}">
   <ds:schemaRefs>
     <ds:schemaRef ds:uri="http://schemas.openxmlformats.org/officeDocument/2006/bibliography"/>
   </ds:schemaRefs>

</xml_diff>

<commit_message>
Christianes Part Projektbericht, Stand 3
</commit_message>
<xml_diff>
--- a/docs/Projektbericht/Christiane/Webengineering_Projektbericht_Rüffer_Vorwerk_Withöft_Zolkin.docx
+++ b/docs/Projektbericht/Christiane/Webengineering_Projektbericht_Rüffer_Vorwerk_Withöft_Zolkin.docx
@@ -3102,8 +3102,6 @@
       <w:r>
         <w:t>Das Backend war auch sehr arbeitsintensiv, aber durch Hannes gutes Verständnis für diesen Bereich, konnte er diese Aufgabe gut übernehmen.</w:t>
       </w:r>
-      <w:bookmarkStart w:id="6" w:name="_GoBack"/>
-      <w:bookmarkEnd w:id="6"/>
     </w:p>
     <w:p>
       <w:r>
@@ -3130,12 +3128,12 @@
       <w:pPr>
         <w:pStyle w:val="berschrift1"/>
       </w:pPr>
-      <w:bookmarkStart w:id="7" w:name="_Toc30585861"/>
+      <w:bookmarkStart w:id="6" w:name="_Toc30585861"/>
       <w:r>
         <w:lastRenderedPageBreak/>
         <w:t>Theoretische  Grundlagen</w:t>
       </w:r>
-      <w:bookmarkEnd w:id="7"/>
+      <w:bookmarkEnd w:id="6"/>
     </w:p>
     <w:p>
       <w:r>
@@ -3146,7 +3144,7 @@
       <w:pPr>
         <w:pStyle w:val="berschrift1"/>
       </w:pPr>
-      <w:bookmarkStart w:id="8" w:name="_Toc30585862"/>
+      <w:bookmarkStart w:id="7" w:name="_Toc30585862"/>
       <w:r>
         <w:rPr>
           <w:noProof/>
@@ -3363,7 +3361,7 @@
       <w:r>
         <w:t>Konzeptionelle Arbeiten</w:t>
       </w:r>
-      <w:bookmarkEnd w:id="8"/>
+      <w:bookmarkEnd w:id="7"/>
     </w:p>
     <w:p>
       <w:r>
@@ -3417,17 +3415,293 @@
       <w:r>
         <w:t>Des Weiteren sollten auch neue Modultypen von angemeldeten Nutzern hochgeladen werden können.</w:t>
       </w:r>
+      <w:r>
+        <w:t xml:space="preserve"> </w:t>
+      </w:r>
+    </w:p>
+    <w:p/>
+    <w:p>
+      <w:r>
+        <w:rPr>
+          <w:noProof/>
+        </w:rPr>
+        <w:lastRenderedPageBreak/>
+        <mc:AlternateContent>
+          <mc:Choice Requires="wps">
+            <w:drawing>
+              <wp:anchor distT="0" distB="0" distL="114300" distR="114300" simplePos="0" relativeHeight="251674624" behindDoc="0" locked="0" layoutInCell="1" allowOverlap="1" wp14:anchorId="13AEA459" wp14:editId="0BA0B2DC">
+                <wp:simplePos x="0" y="0"/>
+                <wp:positionH relativeFrom="column">
+                  <wp:posOffset>-1019175</wp:posOffset>
+                </wp:positionH>
+                <wp:positionV relativeFrom="paragraph">
+                  <wp:posOffset>4392930</wp:posOffset>
+                </wp:positionV>
+                <wp:extent cx="7458075" cy="635"/>
+                <wp:effectExtent l="0" t="0" r="0" b="0"/>
+                <wp:wrapSquare wrapText="bothSides"/>
+                <wp:docPr id="18" name="Textfeld 18"/>
+                <wp:cNvGraphicFramePr/>
+                <a:graphic xmlns:a="http://schemas.openxmlformats.org/drawingml/2006/main">
+                  <a:graphicData uri="http://schemas.microsoft.com/office/word/2010/wordprocessingShape">
+                    <wps:wsp>
+                      <wps:cNvSpPr txBox="1"/>
+                      <wps:spPr>
+                        <a:xfrm>
+                          <a:off x="0" y="0"/>
+                          <a:ext cx="7458075" cy="635"/>
+                        </a:xfrm>
+                        <a:prstGeom prst="rect">
+                          <a:avLst/>
+                        </a:prstGeom>
+                        <a:solidFill>
+                          <a:prstClr val="white"/>
+                        </a:solidFill>
+                        <a:ln>
+                          <a:noFill/>
+                        </a:ln>
+                        <a:effectLst/>
+                      </wps:spPr>
+                      <wps:txbx>
+                        <w:txbxContent>
+                          <w:p>
+                            <w:pPr>
+                              <w:pStyle w:val="Beschriftung"/>
+                              <w:rPr>
+                                <w:noProof/>
+                              </w:rPr>
+                            </w:pPr>
+                            <w:r>
+                              <w:t xml:space="preserve">Abbildung </w:t>
+                            </w:r>
+                            <w:fldSimple w:instr=" SEQ Abbildung \* ARABIC ">
+                              <w:r>
+                                <w:rPr>
+                                  <w:noProof/>
+                                </w:rPr>
+                                <w:t>2</w:t>
+                              </w:r>
+                            </w:fldSimple>
+                          </w:p>
+                        </w:txbxContent>
+                      </wps:txbx>
+                      <wps:bodyPr rot="0" spcFirstLastPara="0" vertOverflow="overflow" horzOverflow="overflow" vert="horz" wrap="square" lIns="0" tIns="0" rIns="0" bIns="0" numCol="1" spcCol="0" rtlCol="0" fromWordArt="0" anchor="t" anchorCtr="0" forceAA="0" compatLnSpc="1">
+                        <a:prstTxWarp prst="textNoShape">
+                          <a:avLst/>
+                        </a:prstTxWarp>
+                        <a:spAutoFit/>
+                      </wps:bodyPr>
+                    </wps:wsp>
+                  </a:graphicData>
+                </a:graphic>
+              </wp:anchor>
+            </w:drawing>
+          </mc:Choice>
+          <mc:Fallback>
+            <w:pict>
+              <v:shape w14:anchorId="13AEA459" id="Textfeld 18" o:spid="_x0000_s1027" type="#_x0000_t202" style="position:absolute;margin-left:-80.25pt;margin-top:345.9pt;width:587.25pt;height:.05pt;z-index:251674624;visibility:visible;mso-wrap-style:square;mso-wrap-distance-left:9pt;mso-wrap-distance-top:0;mso-wrap-distance-right:9pt;mso-wrap-distance-bottom:0;mso-position-horizontal:absolute;mso-position-horizontal-relative:text;mso-position-vertical:absolute;mso-position-vertical-relative:text;v-text-anchor:top" o:gfxdata="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" stroked="f">
+                <v:textbox style="mso-fit-shape-to-text:t" inset="0,0,0,0">
+                  <w:txbxContent>
+                    <w:p>
+                      <w:pPr>
+                        <w:pStyle w:val="Beschriftung"/>
+                        <w:rPr>
+                          <w:noProof/>
+                        </w:rPr>
+                      </w:pPr>
+                      <w:r>
+                        <w:t xml:space="preserve">Abbildung </w:t>
+                      </w:r>
+                      <w:fldSimple w:instr=" SEQ Abbildung \* ARABIC ">
+                        <w:r>
+                          <w:rPr>
+                            <w:noProof/>
+                          </w:rPr>
+                          <w:t>2</w:t>
+                        </w:r>
+                      </w:fldSimple>
+                    </w:p>
+                  </w:txbxContent>
+                </v:textbox>
+                <w10:wrap type="square"/>
+              </v:shape>
+            </w:pict>
+          </mc:Fallback>
+        </mc:AlternateContent>
+      </w:r>
+      <w:r>
+        <w:rPr>
+          <w:noProof/>
+          <w:lang w:eastAsia="de-DE"/>
+        </w:rPr>
+        <w:drawing>
+          <wp:anchor distT="0" distB="0" distL="114300" distR="114300" simplePos="0" relativeHeight="251672576" behindDoc="0" locked="0" layoutInCell="1" allowOverlap="1" wp14:anchorId="28DEC6B7" wp14:editId="532E1337">
+            <wp:simplePos x="0" y="0"/>
+            <wp:positionH relativeFrom="column">
+              <wp:posOffset>-1019175</wp:posOffset>
+            </wp:positionH>
+            <wp:positionV relativeFrom="paragraph">
+              <wp:posOffset>0</wp:posOffset>
+            </wp:positionV>
+            <wp:extent cx="7458075" cy="4335780"/>
+            <wp:effectExtent l="0" t="0" r="9525" b="7620"/>
+            <wp:wrapSquare wrapText="bothSides"/>
+            <wp:docPr id="17" name="Grafik 17" descr="C:\Users\Christiane Zolkin\AppData\Local\Microsoft\Windows\INetCache\Content.Word\Kennlinien_Upload_SeqDiagramm.png"/>
+            <wp:cNvGraphicFramePr>
+              <a:graphicFrameLocks xmlns:a="http://schemas.openxmlformats.org/drawingml/2006/main" noChangeAspect="1"/>
+            </wp:cNvGraphicFramePr>
+            <a:graphic xmlns:a="http://schemas.openxmlformats.org/drawingml/2006/main">
+              <a:graphicData uri="http://schemas.openxmlformats.org/drawingml/2006/picture">
+                <pic:pic xmlns:pic="http://schemas.openxmlformats.org/drawingml/2006/picture">
+                  <pic:nvPicPr>
+                    <pic:cNvPr id="0" name="Picture 6" descr="C:\Users\Christiane Zolkin\AppData\Local\Microsoft\Windows\INetCache\Content.Word\Kennlinien_Upload_SeqDiagramm.png"/>
+                    <pic:cNvPicPr>
+                      <a:picLocks noChangeAspect="1" noChangeArrowheads="1"/>
+                    </pic:cNvPicPr>
+                  </pic:nvPicPr>
+                  <pic:blipFill>
+                    <a:blip r:embed="rId11" cstate="print">
+                      <a:extLst>
+                        <a:ext uri="{28A0092B-C50C-407E-A947-70E740481C1C}">
+                          <a14:useLocalDpi xmlns:a14="http://schemas.microsoft.com/office/drawing/2010/main" val="0"/>
+                        </a:ext>
+                      </a:extLst>
+                    </a:blip>
+                    <a:srcRect/>
+                    <a:stretch>
+                      <a:fillRect/>
+                    </a:stretch>
+                  </pic:blipFill>
+                  <pic:spPr bwMode="auto">
+                    <a:xfrm>
+                      <a:off x="0" y="0"/>
+                      <a:ext cx="7458075" cy="4335780"/>
+                    </a:xfrm>
+                    <a:prstGeom prst="rect">
+                      <a:avLst/>
+                    </a:prstGeom>
+                    <a:noFill/>
+                    <a:ln>
+                      <a:noFill/>
+                    </a:ln>
+                  </pic:spPr>
+                </pic:pic>
+              </a:graphicData>
+            </a:graphic>
+            <wp14:sizeRelH relativeFrom="margin">
+              <wp14:pctWidth>0</wp14:pctWidth>
+            </wp14:sizeRelH>
+            <wp14:sizeRelV relativeFrom="margin">
+              <wp14:pctHeight>0</wp14:pctHeight>
+            </wp14:sizeRelV>
+          </wp:anchor>
+        </w:drawing>
+      </w:r>
+      <w:r>
+        <w:t>Zum Prozess des Kennlinien-Uploads wurde zu einem besseren Überblick ein Sequenzdiagramm erstellt.</w:t>
+      </w:r>
+    </w:p>
+    <w:p>
+      <w:r>
+        <w:t>Ausgelöst wird dieser Prozess, indem der User „Neue Kennlinie hinzufügen“ anklickt. Über die Schnittstelle „</w:t>
+      </w:r>
+      <w:proofErr w:type="spellStart"/>
+      <w:r>
+        <w:t>listDescribingObservedObjectAndDataSet</w:t>
+      </w:r>
+      <w:proofErr w:type="spellEnd"/>
+      <w:r>
+        <w:t xml:space="preserve">“ wird geprüft, ob ein Dummy </w:t>
+      </w:r>
+      <w:proofErr w:type="spellStart"/>
+      <w:r>
+        <w:t>ObservedObject</w:t>
+      </w:r>
+      <w:proofErr w:type="spellEnd"/>
+      <w:r>
+        <w:t xml:space="preserve"> für den Kennlinien-Upload bereits existiert. Falls ja, </w:t>
+      </w:r>
+      <w:r>
+        <w:t>kann die Kennlinien-Dummy-ID ausgelesen werden und zur Upload-Seite weitergeleitet werden</w:t>
+      </w:r>
+      <w:r>
+        <w:t xml:space="preserve">. </w:t>
+      </w:r>
+    </w:p>
+    <w:p>
+      <w:r>
+        <w:t>Wenn die zurückgegebene Liste allerdings keine Einträge vorweist, muss ein Kennlinien-Dummy-Objekt zunächst einmal angelegt werden.</w:t>
+      </w:r>
+      <w:r>
+        <w:t xml:space="preserve"> Dies geschieht über die Schnittstelle „</w:t>
+      </w:r>
+      <w:proofErr w:type="spellStart"/>
+      <w:r>
+        <w:t>create</w:t>
+      </w:r>
+      <w:proofErr w:type="spellEnd"/>
+      <w:r>
+        <w:t xml:space="preserve">“ der </w:t>
+      </w:r>
+      <w:proofErr w:type="spellStart"/>
+      <w:r>
+        <w:t>ObservedObjectResource</w:t>
+      </w:r>
+      <w:proofErr w:type="spellEnd"/>
+      <w:r>
+        <w:t>.</w:t>
+      </w:r>
+      <w:r>
+        <w:t xml:space="preserve"> Danach wird eine Verbindung zwischen dem neuem </w:t>
+      </w:r>
+      <w:proofErr w:type="spellStart"/>
+      <w:r>
+        <w:t>ObservedObject</w:t>
+      </w:r>
+      <w:proofErr w:type="spellEnd"/>
+      <w:r>
+        <w:t xml:space="preserve"> und Modul-Objekt geschaffen über die „</w:t>
+      </w:r>
+      <w:proofErr w:type="spellStart"/>
+      <w:r>
+        <w:t>create</w:t>
+      </w:r>
+      <w:proofErr w:type="spellEnd"/>
+      <w:r>
+        <w:t xml:space="preserve">“-Schnittstelle der </w:t>
+      </w:r>
+      <w:proofErr w:type="spellStart"/>
+      <w:r>
+        <w:t>ObservedObjectJoinDataSetResource</w:t>
+      </w:r>
+      <w:proofErr w:type="spellEnd"/>
+      <w:r>
+        <w:t>. Wenn keine Probleme bei dem Kreieren aufgetreten sind, wird nun zur Upload-Seite übergeleitet.</w:t>
+      </w:r>
+    </w:p>
+    <w:p>
+      <w:r>
+        <w:t>Für die Zukunft können noch weitere Dummy-</w:t>
+      </w:r>
+      <w:proofErr w:type="spellStart"/>
+      <w:r>
+        <w:t>ObservedObjects</w:t>
+      </w:r>
+      <w:proofErr w:type="spellEnd"/>
+      <w:r>
+        <w:t xml:space="preserve"> angelegt werden, um beispielsweise zu konkreten Modulen Kennlinien hochladen zu können. Diese Funktionalität ist allerdings noch nicht vorhanden.</w:t>
+      </w:r>
     </w:p>
     <w:p>
       <w:pPr>
         <w:pStyle w:val="berschrift1"/>
       </w:pPr>
-      <w:bookmarkStart w:id="9" w:name="_Toc30585863"/>
+      <w:bookmarkStart w:id="8" w:name="_Toc30585863"/>
       <w:r>
         <w:lastRenderedPageBreak/>
         <w:t>Code-Implementierungsdetails</w:t>
       </w:r>
-      <w:bookmarkEnd w:id="9"/>
+      <w:bookmarkEnd w:id="8"/>
     </w:p>
     <w:p>
       <w:pPr>
@@ -3470,7 +3744,7 @@
                     <pic:cNvPicPr/>
                   </pic:nvPicPr>
                   <pic:blipFill>
-                    <a:blip r:embed="rId11"/>
+                    <a:blip r:embed="rId12"/>
                     <a:stretch>
                       <a:fillRect/>
                     </a:stretch>
@@ -3621,11 +3895,22 @@
       <w:pPr>
         <w:spacing w:after="0" w:line="240" w:lineRule="auto"/>
       </w:pPr>
+    </w:p>
+    <w:p>
+      <w:pPr>
+        <w:spacing w:after="0" w:line="240" w:lineRule="auto"/>
+      </w:pPr>
+    </w:p>
+    <w:p>
+      <w:pPr>
+        <w:spacing w:after="0" w:line="240" w:lineRule="auto"/>
+      </w:pPr>
       <w:r>
         <w:rPr>
           <w:noProof/>
           <w:lang w:eastAsia="de-DE"/>
         </w:rPr>
+        <w:lastRenderedPageBreak/>
         <w:drawing>
           <wp:anchor distT="0" distB="0" distL="114300" distR="114300" simplePos="0" relativeHeight="251662336" behindDoc="1" locked="0" layoutInCell="1" allowOverlap="1" wp14:anchorId="7EFBCDB8" wp14:editId="174D8A49">
             <wp:simplePos x="0" y="0"/>
@@ -3658,7 +3943,7 @@
                     <pic:cNvPicPr/>
                   </pic:nvPicPr>
                   <pic:blipFill>
-                    <a:blip r:embed="rId12">
+                    <a:blip r:embed="rId13">
                       <a:extLst>
                         <a:ext uri="{28A0092B-C50C-407E-A947-70E740481C1C}">
                           <a14:useLocalDpi xmlns:a14="http://schemas.microsoft.com/office/drawing/2010/main" val="0"/>
@@ -3699,7 +3984,6 @@
         <w:rPr>
           <w:noProof/>
         </w:rPr>
-        <w:lastRenderedPageBreak/>
         <mc:AlternateContent>
           <mc:Choice Requires="wps">
             <w:drawing>
@@ -3781,7 +4065,7 @@
           </mc:Choice>
           <mc:Fallback>
             <w:pict>
-              <v:shape w14:anchorId="454D1005" id="Textfeld 11" o:spid="_x0000_s1027" type="#_x0000_t202" style="position:absolute;margin-left:544pt;margin-top:183.35pt;width:595.2pt;height:.05pt;z-index:-251649024;visibility:visible;mso-wrap-style:square;mso-wrap-distance-left:9pt;mso-wrap-distance-top:0;mso-wrap-distance-right:9pt;mso-wrap-distance-bottom:0;mso-position-horizontal:right;mso-position-horizontal-relative:page;mso-position-vertical:absolute;mso-position-vertical-relative:text;v-text-anchor:top" o:gfxdata="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" stroked="f">
+              <v:shape w14:anchorId="454D1005" id="Textfeld 11" o:spid="_x0000_s1028" type="#_x0000_t202" style="position:absolute;margin-left:544pt;margin-top:183.35pt;width:595.2pt;height:.05pt;z-index:-251649024;visibility:visible;mso-wrap-style:square;mso-wrap-distance-left:9pt;mso-wrap-distance-top:0;mso-wrap-distance-right:9pt;mso-wrap-distance-bottom:0;mso-position-horizontal:right;mso-position-horizontal-relative:page;mso-position-vertical:absolute;mso-position-vertical-relative:text;v-text-anchor:top" o:gfxdata="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" stroked="f">
                 <v:textbox style="mso-fit-shape-to-text:t" inset="0,0,0,0">
                   <w:txbxContent>
                     <w:p>
@@ -3929,7 +4213,7 @@
           </mc:Choice>
           <mc:Fallback>
             <w:pict>
-              <v:shape w14:anchorId="598FEA02" id="Textfeld 12" o:spid="_x0000_s1028" type="#_x0000_t202" style="position:absolute;margin-left:542.2pt;margin-top:299.7pt;width:593.4pt;height:.05pt;z-index:251669504;visibility:visible;mso-wrap-style:square;mso-wrap-distance-left:9pt;mso-wrap-distance-top:0;mso-wrap-distance-right:9pt;mso-wrap-distance-bottom:0;mso-position-horizontal:right;mso-position-horizontal-relative:page;mso-position-vertical:absolute;mso-position-vertical-relative:text;v-text-anchor:top" o:gfxdata="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" stroked="f">
+              <v:shape w14:anchorId="598FEA02" id="Textfeld 12" o:spid="_x0000_s1029" type="#_x0000_t202" style="position:absolute;margin-left:542.2pt;margin-top:299.7pt;width:593.4pt;height:.05pt;z-index:251669504;visibility:visible;mso-wrap-style:square;mso-wrap-distance-left:9pt;mso-wrap-distance-top:0;mso-wrap-distance-right:9pt;mso-wrap-distance-bottom:0;mso-position-horizontal:right;mso-position-horizontal-relative:page;mso-position-vertical:absolute;mso-position-vertical-relative:text;v-text-anchor:top" o:gfxdata="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" stroked="f">
                 <v:textbox style="mso-fit-shape-to-text:t" inset="0,0,0,0">
                   <w:txbxContent>
                     <w:p>
@@ -3980,7 +4264,7 @@
                     <pic:cNvPicPr/>
                   </pic:nvPicPr>
                   <pic:blipFill>
-                    <a:blip r:embed="rId13">
+                    <a:blip r:embed="rId14">
                       <a:extLst>
                         <a:ext uri="{28A0092B-C50C-407E-A947-70E740481C1C}">
                           <a14:useLocalDpi xmlns:a14="http://schemas.microsoft.com/office/drawing/2010/main" val="0"/>
@@ -4047,7 +4331,11 @@
       </w:r>
       <w:proofErr w:type="spellEnd"/>
       <w:r>
-        <w:t>“ werden alle in der Datenbank gespeicherten Kennlinien Typen zurückgegeben – Hellkennlinien, Dunkelkennlinien und Laborkennlinien. Jeder Eintrag in der zurückgelieferten Liste stellt einen Kennlinientypen dar, und bei jedem Eintrag handelt es sich um ein Array mit mehreren Kennlinien Datensätzen. Diese Daten werden nur mit der Funktion „</w:t>
+        <w:t xml:space="preserve">“ werden alle in der Datenbank gespeicherten Kennlinien Typen zurückgegeben – Hellkennlinien, Dunkelkennlinien und Laborkennlinien. Jeder Eintrag in der zurückgelieferten Liste stellt einen Kennlinientypen dar, und bei jedem Eintrag </w:t>
+      </w:r>
+      <w:r>
+        <w:lastRenderedPageBreak/>
+        <w:t>handelt es sich um ein Array mit mehreren Kennlinien Datensätzen. Diese Daten werden nur mit der Funktion „</w:t>
       </w:r>
       <w:proofErr w:type="spellStart"/>
       <w:r>
@@ -4071,7 +4359,6 @@
         <w:rPr>
           <w:noProof/>
         </w:rPr>
-        <w:lastRenderedPageBreak/>
         <mc:AlternateContent>
           <mc:Choice Requires="wps">
             <w:drawing>
@@ -4137,7 +4424,7 @@
           </mc:Choice>
           <mc:Fallback>
             <w:pict>
-              <v:shape w14:anchorId="4802FFF8" id="Textfeld 13" o:spid="_x0000_s1029" type="#_x0000_t202" style="position:absolute;margin-left:-48.1pt;margin-top:336.9pt;width:535.2pt;height:.05pt;z-index:251671552;visibility:visible;mso-wrap-style:square;mso-wrap-distance-left:9pt;mso-wrap-distance-top:0;mso-wrap-distance-right:9pt;mso-wrap-distance-bottom:0;mso-position-horizontal:absolute;mso-position-horizontal-relative:text;mso-position-vertical:absolute;mso-position-vertical-relative:text;v-text-anchor:top" o:gfxdata="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" stroked="f">
+              <v:shape w14:anchorId="4802FFF8" id="Textfeld 13" o:spid="_x0000_s1030" type="#_x0000_t202" style="position:absolute;margin-left:-48.1pt;margin-top:336.9pt;width:535.2pt;height:.05pt;z-index:251671552;visibility:visible;mso-wrap-style:square;mso-wrap-distance-left:9pt;mso-wrap-distance-top:0;mso-wrap-distance-right:9pt;mso-wrap-distance-bottom:0;mso-position-horizontal:absolute;mso-position-horizontal-relative:text;mso-position-vertical:absolute;mso-position-vertical-relative:text;v-text-anchor:top" o:gfxdata="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" stroked="f">
                 <v:textbox style="mso-fit-shape-to-text:t" inset="0,0,0,0">
                   <w:txbxContent>
                     <w:p>
@@ -4188,7 +4475,7 @@
                     <pic:cNvPicPr/>
                   </pic:nvPicPr>
                   <pic:blipFill>
-                    <a:blip r:embed="rId14">
+                    <a:blip r:embed="rId15">
                       <a:extLst>
                         <a:ext uri="{28A0092B-C50C-407E-A947-70E740481C1C}">
                           <a14:useLocalDpi xmlns:a14="http://schemas.microsoft.com/office/drawing/2010/main" val="0"/>
@@ -4334,7 +4621,7 @@
                     <pic:cNvPicPr/>
                   </pic:nvPicPr>
                   <pic:blipFill>
-                    <a:blip r:embed="rId15">
+                    <a:blip r:embed="rId16">
                       <a:extLst>
                         <a:ext uri="{28A0092B-C50C-407E-A947-70E740481C1C}">
                           <a14:useLocalDpi xmlns:a14="http://schemas.microsoft.com/office/drawing/2010/main" val="0"/>
@@ -4409,7 +4696,13 @@
         <w:t xml:space="preserve">Der Upload besteht aus mehreren Schritten: </w:t>
       </w:r>
       <w:r>
-        <w:t>Zunächst wird über die Schnittstelle „observedobjectjoindataset/listForDescribingObservedObjectAndDataset“ die Liste aller vom Modultypen referenzierten Kennlinien zurückgegeben, mit der über die Callback-Funktion  „</w:t>
+        <w:t>Zunächst wird über die Schnittstelle „observedobjectjoindataset/listForDescribingObservedObjectAndDataset“ die Liste aller vom Modultypen referenzierten Kennlinien zurü</w:t>
+      </w:r>
+      <w:r>
+        <w:t>ckgegeben, die</w:t>
+      </w:r>
+      <w:r>
+        <w:t xml:space="preserve"> über die Callback-Funktion  „</w:t>
       </w:r>
       <w:proofErr w:type="spellStart"/>
       <w:r>
@@ -4417,7 +4710,15 @@
       </w:r>
       <w:proofErr w:type="spellEnd"/>
       <w:r>
-        <w:t>()“ gearbeitet werden kann.</w:t>
+        <w:t xml:space="preserve">()“ </w:t>
+      </w:r>
+      <w:r>
+        <w:t>verarbeitet werden kann</w:t>
+      </w:r>
+      <w:bookmarkStart w:id="9" w:name="_GoBack"/>
+      <w:bookmarkEnd w:id="9"/>
+      <w:r>
+        <w:t>.</w:t>
       </w:r>
     </w:p>
     <w:p>
@@ -4450,131 +4751,6 @@
             <wp:extent cx="5579745" cy="2636520"/>
             <wp:effectExtent l="0" t="0" r="1905" b="0"/>
             <wp:docPr id="15" name="Grafik 15"/>
-            <wp:cNvGraphicFramePr>
-              <a:graphicFrameLocks xmlns:a="http://schemas.openxmlformats.org/drawingml/2006/main" noChangeAspect="1"/>
-            </wp:cNvGraphicFramePr>
-            <a:graphic xmlns:a="http://schemas.openxmlformats.org/drawingml/2006/main">
-              <a:graphicData uri="http://schemas.openxmlformats.org/drawingml/2006/picture">
-                <pic:pic xmlns:pic="http://schemas.openxmlformats.org/drawingml/2006/picture">
-                  <pic:nvPicPr>
-                    <pic:cNvPr id="1" name=""/>
-                    <pic:cNvPicPr/>
-                  </pic:nvPicPr>
-                  <pic:blipFill>
-                    <a:blip r:embed="rId16"/>
-                    <a:stretch>
-                      <a:fillRect/>
-                    </a:stretch>
-                  </pic:blipFill>
-                  <pic:spPr>
-                    <a:xfrm>
-                      <a:off x="0" y="0"/>
-                      <a:ext cx="5579745" cy="2636520"/>
-                    </a:xfrm>
-                    <a:prstGeom prst="rect">
-                      <a:avLst/>
-                    </a:prstGeom>
-                  </pic:spPr>
-                </pic:pic>
-              </a:graphicData>
-            </a:graphic>
-          </wp:inline>
-        </w:drawing>
-      </w:r>
-    </w:p>
-    <w:p>
-      <w:pPr>
-        <w:spacing w:after="0" w:line="240" w:lineRule="auto"/>
-      </w:pPr>
-    </w:p>
-    <w:p>
-      <w:pPr>
-        <w:spacing w:after="0" w:line="240" w:lineRule="auto"/>
-      </w:pPr>
-    </w:p>
-    <w:p>
-      <w:pPr>
-        <w:spacing w:after="0" w:line="240" w:lineRule="auto"/>
-      </w:pPr>
-    </w:p>
-    <w:p>
-      <w:pPr>
-        <w:spacing w:after="0" w:line="240" w:lineRule="auto"/>
-      </w:pPr>
-      <w:r>
-        <w:t>In der Callback-Funktion wird nun geprüft, ob in dieser Liste Einträge vorhanden sind – also, ob bereits ein Kennlinien-</w:t>
-      </w:r>
-      <w:proofErr w:type="spellStart"/>
-      <w:r>
-        <w:t>ObservedObject</w:t>
-      </w:r>
-      <w:proofErr w:type="spellEnd"/>
-      <w:r>
-        <w:t xml:space="preserve"> vorhanden ist, bei dem neue Datensätze hinzugefügt werden können. Falls nicht, wird dieses </w:t>
-      </w:r>
-      <w:proofErr w:type="spellStart"/>
-      <w:r>
-        <w:t>ObservedObject</w:t>
-      </w:r>
-      <w:proofErr w:type="spellEnd"/>
-      <w:r>
-        <w:t xml:space="preserve"> erstmals angelegt. Ansonsten wird der User mit der zurückgegebenen Kennlinien-OOID zur Upload-Seite weitergeleitet.</w:t>
-      </w:r>
-    </w:p>
-    <w:p>
-      <w:pPr>
-        <w:spacing w:after="0" w:line="240" w:lineRule="auto"/>
-      </w:pPr>
-    </w:p>
-    <w:p>
-      <w:pPr>
-        <w:spacing w:after="0" w:line="240" w:lineRule="auto"/>
-      </w:pPr>
-    </w:p>
-    <w:p>
-      <w:pPr>
-        <w:spacing w:after="0" w:line="240" w:lineRule="auto"/>
-      </w:pPr>
-    </w:p>
-    <w:p>
-      <w:pPr>
-        <w:spacing w:after="0" w:line="240" w:lineRule="auto"/>
-      </w:pPr>
-    </w:p>
-    <w:p>
-      <w:pPr>
-        <w:spacing w:after="0" w:line="240" w:lineRule="auto"/>
-      </w:pPr>
-    </w:p>
-    <w:p>
-      <w:pPr>
-        <w:spacing w:after="0" w:line="240" w:lineRule="auto"/>
-      </w:pPr>
-    </w:p>
-    <w:p>
-      <w:pPr>
-        <w:spacing w:after="0" w:line="240" w:lineRule="auto"/>
-      </w:pPr>
-    </w:p>
-    <w:p>
-      <w:pPr>
-        <w:spacing w:after="0" w:line="240" w:lineRule="auto"/>
-      </w:pPr>
-    </w:p>
-    <w:p>
-      <w:pPr>
-        <w:spacing w:after="0" w:line="240" w:lineRule="auto"/>
-      </w:pPr>
-      <w:r>
-        <w:rPr>
-          <w:noProof/>
-          <w:lang w:eastAsia="de-DE"/>
-        </w:rPr>
-        <w:drawing>
-          <wp:inline distT="0" distB="0" distL="0" distR="0" wp14:anchorId="61655032" wp14:editId="6BC8E814">
-            <wp:extent cx="5579745" cy="3093720"/>
-            <wp:effectExtent l="0" t="0" r="1905" b="0"/>
-            <wp:docPr id="16" name="Grafik 16"/>
             <wp:cNvGraphicFramePr>
               <a:graphicFrameLocks xmlns:a="http://schemas.openxmlformats.org/drawingml/2006/main" noChangeAspect="1"/>
             </wp:cNvGraphicFramePr>
@@ -4594,6 +4770,131 @@
                   <pic:spPr>
                     <a:xfrm>
                       <a:off x="0" y="0"/>
+                      <a:ext cx="5579745" cy="2636520"/>
+                    </a:xfrm>
+                    <a:prstGeom prst="rect">
+                      <a:avLst/>
+                    </a:prstGeom>
+                  </pic:spPr>
+                </pic:pic>
+              </a:graphicData>
+            </a:graphic>
+          </wp:inline>
+        </w:drawing>
+      </w:r>
+    </w:p>
+    <w:p>
+      <w:pPr>
+        <w:spacing w:after="0" w:line="240" w:lineRule="auto"/>
+      </w:pPr>
+    </w:p>
+    <w:p>
+      <w:pPr>
+        <w:spacing w:after="0" w:line="240" w:lineRule="auto"/>
+      </w:pPr>
+    </w:p>
+    <w:p>
+      <w:pPr>
+        <w:spacing w:after="0" w:line="240" w:lineRule="auto"/>
+      </w:pPr>
+    </w:p>
+    <w:p>
+      <w:pPr>
+        <w:spacing w:after="0" w:line="240" w:lineRule="auto"/>
+      </w:pPr>
+      <w:r>
+        <w:t>In der Callback-Funktion wird nun geprüft, ob in dieser Liste Einträge vorhanden sind – also, ob bereits ein Kennlinien-</w:t>
+      </w:r>
+      <w:proofErr w:type="spellStart"/>
+      <w:r>
+        <w:t>ObservedObject</w:t>
+      </w:r>
+      <w:proofErr w:type="spellEnd"/>
+      <w:r>
+        <w:t xml:space="preserve"> vorhanden ist, bei dem neue Datensätze hinzugefügt werden können. Falls nicht, wird dieses </w:t>
+      </w:r>
+      <w:proofErr w:type="spellStart"/>
+      <w:r>
+        <w:t>ObservedObject</w:t>
+      </w:r>
+      <w:proofErr w:type="spellEnd"/>
+      <w:r>
+        <w:t xml:space="preserve"> erstmals angelegt. Ansonsten wird der User mit der zurückgegebenen Kennlinien-OOID zur Upload-Seite weitergeleitet.</w:t>
+      </w:r>
+    </w:p>
+    <w:p>
+      <w:pPr>
+        <w:spacing w:after="0" w:line="240" w:lineRule="auto"/>
+      </w:pPr>
+    </w:p>
+    <w:p>
+      <w:pPr>
+        <w:spacing w:after="0" w:line="240" w:lineRule="auto"/>
+      </w:pPr>
+    </w:p>
+    <w:p>
+      <w:pPr>
+        <w:spacing w:after="0" w:line="240" w:lineRule="auto"/>
+      </w:pPr>
+    </w:p>
+    <w:p>
+      <w:pPr>
+        <w:spacing w:after="0" w:line="240" w:lineRule="auto"/>
+      </w:pPr>
+    </w:p>
+    <w:p>
+      <w:pPr>
+        <w:spacing w:after="0" w:line="240" w:lineRule="auto"/>
+      </w:pPr>
+    </w:p>
+    <w:p>
+      <w:pPr>
+        <w:spacing w:after="0" w:line="240" w:lineRule="auto"/>
+      </w:pPr>
+    </w:p>
+    <w:p>
+      <w:pPr>
+        <w:spacing w:after="0" w:line="240" w:lineRule="auto"/>
+      </w:pPr>
+    </w:p>
+    <w:p>
+      <w:pPr>
+        <w:spacing w:after="0" w:line="240" w:lineRule="auto"/>
+      </w:pPr>
+    </w:p>
+    <w:p>
+      <w:pPr>
+        <w:spacing w:after="0" w:line="240" w:lineRule="auto"/>
+      </w:pPr>
+      <w:r>
+        <w:rPr>
+          <w:noProof/>
+          <w:lang w:eastAsia="de-DE"/>
+        </w:rPr>
+        <w:drawing>
+          <wp:inline distT="0" distB="0" distL="0" distR="0" wp14:anchorId="61655032" wp14:editId="6BC8E814">
+            <wp:extent cx="5579745" cy="3093720"/>
+            <wp:effectExtent l="0" t="0" r="1905" b="0"/>
+            <wp:docPr id="16" name="Grafik 16"/>
+            <wp:cNvGraphicFramePr>
+              <a:graphicFrameLocks xmlns:a="http://schemas.openxmlformats.org/drawingml/2006/main" noChangeAspect="1"/>
+            </wp:cNvGraphicFramePr>
+            <a:graphic xmlns:a="http://schemas.openxmlformats.org/drawingml/2006/main">
+              <a:graphicData uri="http://schemas.openxmlformats.org/drawingml/2006/picture">
+                <pic:pic xmlns:pic="http://schemas.openxmlformats.org/drawingml/2006/picture">
+                  <pic:nvPicPr>
+                    <pic:cNvPr id="1" name=""/>
+                    <pic:cNvPicPr/>
+                  </pic:nvPicPr>
+                  <pic:blipFill>
+                    <a:blip r:embed="rId18"/>
+                    <a:stretch>
+                      <a:fillRect/>
+                    </a:stretch>
+                  </pic:blipFill>
+                  <pic:spPr>
+                    <a:xfrm>
+                      <a:off x="0" y="0"/>
                       <a:ext cx="5579745" cy="3093720"/>
                     </a:xfrm>
                     <a:prstGeom prst="rect">
@@ -4907,8 +5208,8 @@
       </w:pPr>
     </w:p>
     <w:sectPr>
-      <w:footerReference w:type="default" r:id="rId18"/>
-      <w:footerReference w:type="first" r:id="rId19"/>
+      <w:footerReference w:type="default" r:id="rId19"/>
+      <w:footerReference w:type="first" r:id="rId20"/>
       <w:pgSz w:w="11906" w:h="16838"/>
       <w:pgMar w:top="1418" w:right="1418" w:bottom="1134" w:left="1701" w:header="709" w:footer="709" w:gutter="0"/>
       <w:pgNumType w:start="1"/>
@@ -4993,7 +5294,7 @@
           <w:rPr>
             <w:noProof/>
           </w:rPr>
-          <w:t>3</w:t>
+          <w:t>10</w:t>
         </w:r>
         <w:r>
           <w:rPr>
@@ -7551,7 +7852,7 @@
 </file>
 
 <file path=customXml/itemProps1.xml><?xml version="1.0" encoding="utf-8"?>
-<ds:datastoreItem xmlns:ds="http://schemas.openxmlformats.org/officeDocument/2006/customXml" ds:itemID="{9A244B97-5F1B-46DE-83E8-2F091A9CB353}">
+<ds:datastoreItem xmlns:ds="http://schemas.openxmlformats.org/officeDocument/2006/customXml" ds:itemID="{2B05FC02-AD50-4C98-888D-1429F54CE91D}">
   <ds:schemaRefs>
     <ds:schemaRef ds:uri="http://schemas.openxmlformats.org/officeDocument/2006/bibliography"/>
   </ds:schemaRefs>

</xml_diff>

<commit_message>
Christianes Part Projektbericht, Stand 3.1
</commit_message>
<xml_diff>
--- a/docs/Projektbericht/Christiane/Webengineering_Projektbericht_Rüffer_Vorwerk_Withöft_Zolkin.docx
+++ b/docs/Projektbericht/Christiane/Webengineering_Projektbericht_Rüffer_Vorwerk_Withöft_Zolkin.docx
@@ -3630,7 +3630,12 @@
     </w:p>
     <w:p>
       <w:r>
-        <w:t>Wenn die zurückgegebene Liste allerdings keine Einträge vorweist, muss ein Kennlinien-Dummy-Objekt zunächst einmal angelegt werden.</w:t>
+        <w:t xml:space="preserve">Wenn die zurückgegebene Liste allerdings keine Einträge vorweist, muss ein </w:t>
+      </w:r>
+      <w:bookmarkStart w:id="8" w:name="_GoBack"/>
+      <w:bookmarkEnd w:id="8"/>
+      <w:r>
+        <w:t>Kennlinien-Dummy-Objekt zunächst einmal angelegt werden.</w:t>
       </w:r>
       <w:r>
         <w:t xml:space="preserve"> Dies geschieht über die Schnittstelle „</w:t>
@@ -3652,43 +3657,49 @@
         <w:t>.</w:t>
       </w:r>
       <w:r>
-        <w:t xml:space="preserve"> Danach wird eine Verbindung zwischen dem neuem </w:t>
+        <w:t xml:space="preserve"> Danach wird</w:t>
+      </w:r>
+      <w:r>
+        <w:t xml:space="preserve"> </w:t>
+      </w:r>
+      <w:r>
+        <w:t>über die „</w:t>
       </w:r>
       <w:proofErr w:type="spellStart"/>
       <w:r>
+        <w:t>create</w:t>
+      </w:r>
+      <w:proofErr w:type="spellEnd"/>
+      <w:r>
+        <w:t xml:space="preserve">“-Schnittstelle der </w:t>
+      </w:r>
+      <w:proofErr w:type="spellStart"/>
+      <w:r>
+        <w:t>ObservedObjectJoinDataSetResource</w:t>
+      </w:r>
+      <w:proofErr w:type="spellEnd"/>
+      <w:r>
+        <w:t xml:space="preserve"> eine Verbindung zwischen dem neuem </w:t>
+      </w:r>
+      <w:proofErr w:type="spellStart"/>
+      <w:r>
         <w:t>ObservedObject</w:t>
       </w:r>
       <w:proofErr w:type="spellEnd"/>
       <w:r>
-        <w:t xml:space="preserve"> und Modul-Objekt geschaffen über die „</w:t>
+        <w:t xml:space="preserve"> und Modul-Objekt geschaffen. Wenn keine Probleme bei dem Kreieren aufgetreten sind, wird nun zur Upload-Seite übergeleitet.</w:t>
+      </w:r>
+    </w:p>
+    <w:p>
+      <w:r>
+        <w:t>Für die Zukunft können noch weitere Dummy-</w:t>
       </w:r>
       <w:proofErr w:type="spellStart"/>
       <w:r>
-        <w:t>create</w:t>
+        <w:t>ObservedObjects</w:t>
       </w:r>
       <w:proofErr w:type="spellEnd"/>
       <w:r>
-        <w:t xml:space="preserve">“-Schnittstelle der </w:t>
-      </w:r>
-      <w:proofErr w:type="spellStart"/>
-      <w:r>
-        <w:t>ObservedObjectJoinDataSetResource</w:t>
-      </w:r>
-      <w:proofErr w:type="spellEnd"/>
-      <w:r>
-        <w:t>. Wenn keine Probleme bei dem Kreieren aufgetreten sind, wird nun zur Upload-Seite übergeleitet.</w:t>
-      </w:r>
-    </w:p>
-    <w:p>
-      <w:r>
-        <w:t>Für die Zukunft können noch weitere Dummy-</w:t>
-      </w:r>
-      <w:proofErr w:type="spellStart"/>
-      <w:r>
-        <w:t>ObservedObjects</w:t>
-      </w:r>
-      <w:proofErr w:type="spellEnd"/>
-      <w:r>
         <w:t xml:space="preserve"> angelegt werden, um beispielsweise zu konkreten Modulen Kennlinien hochladen zu können. Diese Funktionalität ist allerdings noch nicht vorhanden.</w:t>
       </w:r>
     </w:p>
@@ -3696,12 +3707,12 @@
       <w:pPr>
         <w:pStyle w:val="berschrift1"/>
       </w:pPr>
-      <w:bookmarkStart w:id="8" w:name="_Toc30585863"/>
+      <w:bookmarkStart w:id="9" w:name="_Toc30585863"/>
       <w:r>
         <w:lastRenderedPageBreak/>
         <w:t>Code-Implementierungsdetails</w:t>
       </w:r>
-      <w:bookmarkEnd w:id="8"/>
+      <w:bookmarkEnd w:id="9"/>
     </w:p>
     <w:p>
       <w:pPr>
@@ -4715,8 +4726,6 @@
       <w:r>
         <w:t>verarbeitet werden kann</w:t>
       </w:r>
-      <w:bookmarkStart w:id="9" w:name="_GoBack"/>
-      <w:bookmarkEnd w:id="9"/>
       <w:r>
         <w:t>.</w:t>
       </w:r>
@@ -7852,7 +7861,7 @@
 </file>
 
 <file path=customXml/itemProps1.xml><?xml version="1.0" encoding="utf-8"?>
-<ds:datastoreItem xmlns:ds="http://schemas.openxmlformats.org/officeDocument/2006/customXml" ds:itemID="{2B05FC02-AD50-4C98-888D-1429F54CE91D}">
+<ds:datastoreItem xmlns:ds="http://schemas.openxmlformats.org/officeDocument/2006/customXml" ds:itemID="{16E1079F-6FBB-41EC-AFC2-D9B748646E8E}">
   <ds:schemaRefs>
     <ds:schemaRef ds:uri="http://schemas.openxmlformats.org/officeDocument/2006/bibliography"/>
   </ds:schemaRefs>

</xml_diff>